<commit_message>
Updating expected outputs for LOGIN tests, and included LOGIN tests in automation framework
</commit_message>
<xml_diff>
--- a/Docs/Test_List.docx
+++ b/Docs/Test_List.docx
@@ -258,11 +258,9 @@
             <w:pPr>
               <w:cnfStyle w:val="000000000000" w:firstRow="0" w:lastRow="0" w:firstColumn="0" w:lastColumn="0" w:oddVBand="0" w:evenVBand="0" w:oddHBand="0" w:evenHBand="0" w:firstRowFirstColumn="0" w:firstRowLastColumn="0" w:lastRowFirstColumn="0" w:lastRowLastColumn="0"/>
             </w:pPr>
-            <w:proofErr w:type="spellStart"/>
             <w:r>
               <w:t>test_txn_login</w:t>
             </w:r>
-            <w:proofErr w:type="spellEnd"/>
           </w:p>
         </w:tc>
         <w:tc>
@@ -371,11 +369,9 @@
             <w:pPr>
               <w:cnfStyle w:val="000000000000" w:firstRow="0" w:lastRow="0" w:firstColumn="0" w:lastColumn="0" w:oddVBand="0" w:evenVBand="0" w:oddHBand="0" w:evenHBand="0" w:firstRowFirstColumn="0" w:firstRowLastColumn="0" w:lastRowFirstColumn="0" w:lastRowLastColumn="0"/>
             </w:pPr>
-            <w:proofErr w:type="spellStart"/>
             <w:r>
               <w:t>test_teller_all_txn_login_agent</w:t>
             </w:r>
-            <w:proofErr w:type="spellEnd"/>
           </w:p>
         </w:tc>
         <w:tc>
@@ -478,11 +474,9 @@
             <w:pPr>
               <w:cnfStyle w:val="000000000000" w:firstRow="0" w:lastRow="0" w:firstColumn="0" w:lastColumn="0" w:oddVBand="0" w:evenVBand="0" w:oddHBand="0" w:evenHBand="0" w:firstRowFirstColumn="0" w:firstRowLastColumn="0" w:lastRowFirstColumn="0" w:lastRowLastColumn="0"/>
             </w:pPr>
-            <w:proofErr w:type="spellStart"/>
             <w:r>
               <w:t>test_login_read_acc_file</w:t>
             </w:r>
-            <w:proofErr w:type="spellEnd"/>
           </w:p>
         </w:tc>
         <w:tc>
@@ -585,13 +579,8 @@
             <w:pPr>
               <w:cnfStyle w:val="000000000000" w:firstRow="0" w:lastRow="0" w:firstColumn="0" w:lastColumn="0" w:oddVBand="0" w:evenVBand="0" w:oddHBand="0" w:evenHBand="0" w:firstRowFirstColumn="0" w:firstRowLastColumn="0" w:lastRowFirstColumn="0" w:lastRowLastColumn="0"/>
             </w:pPr>
-            <w:proofErr w:type="spellStart"/>
-            <w:r>
-              <w:t>test_mode</w:t>
-            </w:r>
-            <w:proofErr w:type="spellEnd"/>
-            <w:r>
-              <w:t xml:space="preserve"> _agent</w:t>
+            <w:r>
+              <w:t>test_mode _agent</w:t>
             </w:r>
           </w:p>
         </w:tc>
@@ -695,13 +684,8 @@
             <w:pPr>
               <w:cnfStyle w:val="000000000000" w:firstRow="0" w:lastRow="0" w:firstColumn="0" w:lastColumn="0" w:oddVBand="0" w:evenVBand="0" w:oddHBand="0" w:evenHBand="0" w:firstRowFirstColumn="0" w:firstRowLastColumn="0" w:lastRowFirstColumn="0" w:lastRowLastColumn="0"/>
             </w:pPr>
-            <w:proofErr w:type="spellStart"/>
-            <w:r>
-              <w:t>test_mode</w:t>
-            </w:r>
-            <w:proofErr w:type="spellEnd"/>
-            <w:r>
-              <w:t>_ machine</w:t>
+            <w:r>
+              <w:t>test_mode_ machine</w:t>
             </w:r>
           </w:p>
         </w:tc>
@@ -805,14 +789,12 @@
             <w:pPr>
               <w:cnfStyle w:val="000000000000" w:firstRow="0" w:lastRow="0" w:firstColumn="0" w:lastColumn="0" w:oddVBand="0" w:evenVBand="0" w:oddHBand="0" w:evenHBand="0" w:firstRowFirstColumn="0" w:firstRowLastColumn="0" w:lastRowFirstColumn="0" w:lastRowLastColumn="0"/>
             </w:pPr>
-            <w:proofErr w:type="spellStart"/>
             <w:r>
               <w:t>t</w:t>
             </w:r>
             <w:r>
               <w:t>est_invalid_user_input</w:t>
             </w:r>
-            <w:proofErr w:type="spellEnd"/>
           </w:p>
         </w:tc>
         <w:tc>
@@ -824,7 +806,15 @@
               <w:cnfStyle w:val="000000000000" w:firstRow="0" w:lastRow="0" w:firstColumn="0" w:lastColumn="0" w:oddVBand="0" w:evenVBand="0" w:oddHBand="0" w:evenHBand="0" w:firstRowFirstColumn="0" w:firstRowLastColumn="0" w:lastRowFirstColumn="0" w:lastRowLastColumn="0"/>
             </w:pPr>
             <w:r>
-              <w:t>Test that user input is invalid and return true</w:t>
+              <w:t>Test that user input is invalid</w:t>
+            </w:r>
+            <w:r>
+              <w:t xml:space="preserve"> (non-valid login</w:t>
+            </w:r>
+            <w:bookmarkStart w:id="0" w:name="_GoBack"/>
+            <w:bookmarkEnd w:id="0"/>
+            <w:r>
+              <w:t>)</w:t>
             </w:r>
           </w:p>
         </w:tc>
@@ -886,6 +876,15 @@
             <w:pPr>
               <w:cnfStyle w:val="000000000000" w:firstRow="0" w:lastRow="0" w:firstColumn="0" w:lastColumn="0" w:oddVBand="0" w:evenVBand="0" w:oddHBand="0" w:evenHBand="0" w:firstRowFirstColumn="0" w:firstRowLastColumn="0" w:lastRowFirstColumn="0" w:lastRowLastColumn="0"/>
             </w:pPr>
+            <w:r>
+              <w:t>2. transaction_</w:t>
+            </w:r>
+            <w:r>
+              <w:t>file_empty</w:t>
+            </w:r>
+            <w:r>
+              <w:t>.txt</w:t>
+            </w:r>
           </w:p>
         </w:tc>
       </w:tr>
@@ -986,11 +985,9 @@
             <w:pPr>
               <w:cnfStyle w:val="000000000000" w:firstRow="0" w:lastRow="0" w:firstColumn="0" w:lastColumn="0" w:oddVBand="0" w:evenVBand="0" w:oddHBand="0" w:evenHBand="0" w:firstRowFirstColumn="0" w:firstRowLastColumn="0" w:lastRowFirstColumn="0" w:lastRowLastColumn="0"/>
             </w:pPr>
-            <w:proofErr w:type="spellStart"/>
             <w:r>
               <w:t>test_logout_when_login</w:t>
             </w:r>
-            <w:proofErr w:type="spellEnd"/>
           </w:p>
         </w:tc>
         <w:tc>
@@ -1098,11 +1095,9 @@
             <w:pPr>
               <w:cnfStyle w:val="000000000000" w:firstRow="0" w:lastRow="0" w:firstColumn="0" w:lastColumn="0" w:oddVBand="0" w:evenVBand="0" w:oddHBand="0" w:evenHBand="0" w:firstRowFirstColumn="0" w:firstRowLastColumn="0" w:lastRowFirstColumn="0" w:lastRowLastColumn="0"/>
             </w:pPr>
-            <w:proofErr w:type="spellStart"/>
             <w:r>
               <w:t>test_logout_when_logout</w:t>
             </w:r>
-            <w:proofErr w:type="spellEnd"/>
           </w:p>
         </w:tc>
         <w:tc>
@@ -1196,11 +1191,9 @@
             <w:pPr>
               <w:cnfStyle w:val="000000000000" w:firstRow="0" w:lastRow="0" w:firstColumn="0" w:lastColumn="0" w:oddVBand="0" w:evenVBand="0" w:oddHBand="0" w:evenHBand="0" w:firstRowFirstColumn="0" w:firstRowLastColumn="0" w:lastRowFirstColumn="0" w:lastRowLastColumn="0"/>
             </w:pPr>
-            <w:proofErr w:type="spellStart"/>
             <w:r>
               <w:t>test_txn_logout</w:t>
             </w:r>
-            <w:proofErr w:type="spellEnd"/>
           </w:p>
         </w:tc>
         <w:tc>
@@ -1294,11 +1287,9 @@
             <w:pPr>
               <w:cnfStyle w:val="000000000000" w:firstRow="0" w:lastRow="0" w:firstColumn="0" w:lastColumn="0" w:oddVBand="0" w:evenVBand="0" w:oddHBand="0" w:evenHBand="0" w:firstRowFirstColumn="0" w:firstRowLastColumn="0" w:lastRowFirstColumn="0" w:lastRowLastColumn="0"/>
             </w:pPr>
-            <w:proofErr w:type="spellStart"/>
             <w:r>
               <w:t>test_teller_all_txn_logout_agent</w:t>
             </w:r>
-            <w:proofErr w:type="spellEnd"/>
           </w:p>
         </w:tc>
         <w:tc>
@@ -1407,11 +1398,9 @@
             <w:pPr>
               <w:cnfStyle w:val="000000000000" w:firstRow="0" w:lastRow="0" w:firstColumn="0" w:lastColumn="0" w:oddVBand="0" w:evenVBand="0" w:oddHBand="0" w:evenHBand="0" w:firstRowFirstColumn="0" w:firstRowLastColumn="0" w:lastRowFirstColumn="0" w:lastRowLastColumn="0"/>
             </w:pPr>
-            <w:proofErr w:type="spellStart"/>
             <w:r>
               <w:t>test_after_logout</w:t>
             </w:r>
-            <w:proofErr w:type="spellEnd"/>
           </w:p>
         </w:tc>
         <w:tc>
@@ -1514,11 +1503,9 @@
             <w:pPr>
               <w:cnfStyle w:val="000000000000" w:firstRow="0" w:lastRow="0" w:firstColumn="0" w:lastColumn="0" w:oddVBand="0" w:evenVBand="0" w:oddHBand="0" w:evenHBand="0" w:firstRowFirstColumn="0" w:firstRowLastColumn="0" w:lastRowFirstColumn="0" w:lastRowLastColumn="0"/>
             </w:pPr>
-            <w:proofErr w:type="spellStart"/>
             <w:r>
               <w:t>test_create_txnfile_logout</w:t>
             </w:r>
-            <w:proofErr w:type="spellEnd"/>
           </w:p>
         </w:tc>
         <w:tc>
@@ -1695,11 +1682,9 @@
             <w:pPr>
               <w:cnfStyle w:val="000000000000" w:firstRow="0" w:lastRow="0" w:firstColumn="0" w:lastColumn="0" w:oddVBand="0" w:evenVBand="0" w:oddHBand="0" w:evenHBand="0" w:firstRowFirstColumn="0" w:firstRowLastColumn="0" w:lastRowFirstColumn="0" w:lastRowLastColumn="0"/>
             </w:pPr>
-            <w:proofErr w:type="spellStart"/>
             <w:r>
               <w:t>test_before_login</w:t>
             </w:r>
-            <w:proofErr w:type="spellEnd"/>
           </w:p>
         </w:tc>
         <w:tc>
@@ -1786,11 +1771,9 @@
             <w:pPr>
               <w:cnfStyle w:val="000000000000" w:firstRow="0" w:lastRow="0" w:firstColumn="0" w:lastColumn="0" w:oddVBand="0" w:evenVBand="0" w:oddHBand="0" w:evenHBand="0" w:firstRowFirstColumn="0" w:firstRowLastColumn="0" w:lastRowFirstColumn="0" w:lastRowLastColumn="0"/>
             </w:pPr>
-            <w:proofErr w:type="spellStart"/>
             <w:r>
               <w:t>test_accept_agent</w:t>
             </w:r>
-            <w:proofErr w:type="spellEnd"/>
           </w:p>
         </w:tc>
         <w:tc>
@@ -1884,11 +1867,9 @@
             <w:pPr>
               <w:cnfStyle w:val="000000000000" w:firstRow="0" w:lastRow="0" w:firstColumn="0" w:lastColumn="0" w:oddVBand="0" w:evenVBand="0" w:oddHBand="0" w:evenHBand="0" w:firstRowFirstColumn="0" w:firstRowLastColumn="0" w:lastRowFirstColumn="0" w:lastRowLastColumn="0"/>
             </w:pPr>
-            <w:proofErr w:type="spellStart"/>
             <w:r>
               <w:t>test_deny_machine</w:t>
             </w:r>
-            <w:proofErr w:type="spellEnd"/>
           </w:p>
         </w:tc>
         <w:tc>
@@ -1988,11 +1969,9 @@
             <w:pPr>
               <w:cnfStyle w:val="000000000000" w:firstRow="0" w:lastRow="0" w:firstColumn="0" w:lastColumn="0" w:oddVBand="0" w:evenVBand="0" w:oddHBand="0" w:evenHBand="0" w:firstRowFirstColumn="0" w:firstRowLastColumn="0" w:lastRowFirstColumn="0" w:lastRowLastColumn="0"/>
             </w:pPr>
-            <w:proofErr w:type="spellStart"/>
             <w:r>
               <w:t>test_acc_seven_digits</w:t>
             </w:r>
-            <w:proofErr w:type="spellEnd"/>
           </w:p>
         </w:tc>
         <w:tc>
@@ -2092,11 +2071,9 @@
             <w:pPr>
               <w:cnfStyle w:val="000000000000" w:firstRow="0" w:lastRow="0" w:firstColumn="0" w:lastColumn="0" w:oddVBand="0" w:evenVBand="0" w:oddHBand="0" w:evenHBand="0" w:firstRowFirstColumn="0" w:firstRowLastColumn="0" w:lastRowFirstColumn="0" w:lastRowLastColumn="0"/>
             </w:pPr>
-            <w:proofErr w:type="spellStart"/>
             <w:r>
               <w:t>test_acc_first_digit_non_zero</w:t>
             </w:r>
-            <w:proofErr w:type="spellEnd"/>
           </w:p>
         </w:tc>
         <w:tc>
@@ -2196,11 +2173,9 @@
             <w:pPr>
               <w:cnfStyle w:val="000000000000" w:firstRow="0" w:lastRow="0" w:firstColumn="0" w:lastColumn="0" w:oddVBand="0" w:evenVBand="0" w:oddHBand="0" w:evenHBand="0" w:firstRowFirstColumn="0" w:firstRowLastColumn="0" w:lastRowFirstColumn="0" w:lastRowLastColumn="0"/>
             </w:pPr>
-            <w:proofErr w:type="spellStart"/>
             <w:r>
               <w:t>test_acc_unique</w:t>
             </w:r>
-            <w:proofErr w:type="spellEnd"/>
           </w:p>
         </w:tc>
         <w:tc>
@@ -2300,11 +2275,9 @@
             <w:pPr>
               <w:cnfStyle w:val="000000000000" w:firstRow="0" w:lastRow="0" w:firstColumn="0" w:lastColumn="0" w:oddVBand="0" w:evenVBand="0" w:oddHBand="0" w:evenHBand="0" w:firstRowFirstColumn="0" w:firstRowLastColumn="0" w:lastRowFirstColumn="0" w:lastRowLastColumn="0"/>
             </w:pPr>
-            <w:proofErr w:type="spellStart"/>
             <w:r>
               <w:t>test_acc_name_num_char</w:t>
             </w:r>
-            <w:proofErr w:type="spellEnd"/>
           </w:p>
         </w:tc>
         <w:tc>
@@ -2404,11 +2377,9 @@
             <w:pPr>
               <w:cnfStyle w:val="000000000000" w:firstRow="0" w:lastRow="0" w:firstColumn="0" w:lastColumn="0" w:oddVBand="0" w:evenVBand="0" w:oddHBand="0" w:evenHBand="0" w:firstRowFirstColumn="0" w:firstRowLastColumn="0" w:lastRowFirstColumn="0" w:lastRowLastColumn="0"/>
             </w:pPr>
-            <w:proofErr w:type="spellStart"/>
             <w:r>
               <w:t>test_acc_number_alpha_numeric</w:t>
             </w:r>
-            <w:proofErr w:type="spellEnd"/>
           </w:p>
         </w:tc>
         <w:tc>
@@ -2511,11 +2482,9 @@
             <w:pPr>
               <w:cnfStyle w:val="000000000000" w:firstRow="0" w:lastRow="0" w:firstColumn="0" w:lastColumn="0" w:oddVBand="0" w:evenVBand="0" w:oddHBand="0" w:evenHBand="0" w:firstRowFirstColumn="0" w:firstRowLastColumn="0" w:lastRowFirstColumn="0" w:lastRowLastColumn="0"/>
             </w:pPr>
-            <w:proofErr w:type="spellStart"/>
             <w:r>
               <w:t>test_acc_name_alpha_numeric</w:t>
             </w:r>
-            <w:proofErr w:type="spellEnd"/>
           </w:p>
         </w:tc>
         <w:tc>
@@ -2616,11 +2585,9 @@
             <w:pPr>
               <w:cnfStyle w:val="000000000000" w:firstRow="0" w:lastRow="0" w:firstColumn="0" w:lastColumn="0" w:oddVBand="0" w:evenVBand="0" w:oddHBand="0" w:evenHBand="0" w:firstRowFirstColumn="0" w:firstRowLastColumn="0" w:lastRowFirstColumn="0" w:lastRowLastColumn="0"/>
             </w:pPr>
-            <w:proofErr w:type="spellStart"/>
             <w:r>
               <w:t>test_acc_name_trailing_space</w:t>
             </w:r>
-            <w:proofErr w:type="spellEnd"/>
           </w:p>
         </w:tc>
         <w:tc>
@@ -2720,11 +2687,9 @@
             <w:pPr>
               <w:cnfStyle w:val="000000000000" w:firstRow="0" w:lastRow="0" w:firstColumn="0" w:lastColumn="0" w:oddVBand="0" w:evenVBand="0" w:oddHBand="0" w:evenHBand="0" w:firstRowFirstColumn="0" w:firstRowLastColumn="0" w:lastRowFirstColumn="0" w:lastRowLastColumn="0"/>
             </w:pPr>
-            <w:proofErr w:type="spellStart"/>
             <w:r>
               <w:t>test_notxn_on_new_acc</w:t>
             </w:r>
-            <w:proofErr w:type="spellEnd"/>
           </w:p>
         </w:tc>
         <w:tc>
@@ -2821,11 +2786,9 @@
             <w:pPr>
               <w:cnfStyle w:val="000000000000" w:firstRow="0" w:lastRow="0" w:firstColumn="0" w:lastColumn="0" w:oddVBand="0" w:evenVBand="0" w:oddHBand="0" w:evenHBand="0" w:firstRowFirstColumn="0" w:firstRowLastColumn="0" w:lastRowFirstColumn="0" w:lastRowLastColumn="0"/>
             </w:pPr>
-            <w:proofErr w:type="spellStart"/>
             <w:r>
               <w:t>test_txn_logout</w:t>
             </w:r>
-            <w:proofErr w:type="spellEnd"/>
           </w:p>
         </w:tc>
         <w:tc>
@@ -2837,15 +2800,7 @@
               <w:cnfStyle w:val="000000000000" w:firstRow="0" w:lastRow="0" w:firstColumn="0" w:lastColumn="0" w:oddVBand="0" w:evenVBand="0" w:oddHBand="0" w:evenHBand="0" w:firstRowFirstColumn="0" w:firstRowLastColumn="0" w:lastRowFirstColumn="0" w:lastRowLastColumn="0"/>
             </w:pPr>
             <w:r>
-              <w:t xml:space="preserve">Don’t </w:t>
-            </w:r>
-            <w:proofErr w:type="gramStart"/>
-            <w:r>
-              <w:t>accept  CREATEACCT</w:t>
-            </w:r>
-            <w:proofErr w:type="gramEnd"/>
-            <w:r>
-              <w:t xml:space="preserve"> transaction if logged out</w:t>
+              <w:t>Don’t accept  CREATEACCT transaction if logged out</w:t>
             </w:r>
           </w:p>
         </w:tc>
@@ -2989,11 +2944,9 @@
             <w:pPr>
               <w:cnfStyle w:val="000000000000" w:firstRow="0" w:lastRow="0" w:firstColumn="0" w:lastColumn="0" w:oddVBand="0" w:evenVBand="0" w:oddHBand="0" w:evenHBand="0" w:firstRowFirstColumn="0" w:firstRowLastColumn="0" w:lastRowFirstColumn="0" w:lastRowLastColumn="0"/>
             </w:pPr>
-            <w:proofErr w:type="spellStart"/>
             <w:r>
               <w:t>test_before_login</w:t>
             </w:r>
-            <w:proofErr w:type="spellEnd"/>
           </w:p>
         </w:tc>
         <w:tc>
@@ -3004,13 +2957,8 @@
             <w:pPr>
               <w:cnfStyle w:val="000000000000" w:firstRow="0" w:lastRow="0" w:firstColumn="0" w:lastColumn="0" w:oddVBand="0" w:evenVBand="0" w:oddHBand="0" w:evenHBand="0" w:firstRowFirstColumn="0" w:firstRowLastColumn="0" w:lastRowFirstColumn="0" w:lastRowLastColumn="0"/>
             </w:pPr>
-            <w:proofErr w:type="gramStart"/>
-            <w:r>
-              <w:t>No  DELETEACCT</w:t>
-            </w:r>
-            <w:proofErr w:type="gramEnd"/>
-            <w:r>
-              <w:t xml:space="preserve"> transaction accepted before the login</w:t>
+            <w:r>
+              <w:t>No  DELETEACCT transaction accepted before the login</w:t>
             </w:r>
           </w:p>
         </w:tc>
@@ -3085,11 +3033,9 @@
             <w:pPr>
               <w:cnfStyle w:val="000000000000" w:firstRow="0" w:lastRow="0" w:firstColumn="0" w:lastColumn="0" w:oddVBand="0" w:evenVBand="0" w:oddHBand="0" w:evenHBand="0" w:firstRowFirstColumn="0" w:firstRowLastColumn="0" w:lastRowFirstColumn="0" w:lastRowLastColumn="0"/>
             </w:pPr>
-            <w:proofErr w:type="spellStart"/>
             <w:r>
               <w:t>test_accept_agent</w:t>
             </w:r>
-            <w:proofErr w:type="spellEnd"/>
           </w:p>
         </w:tc>
         <w:tc>
@@ -3189,11 +3135,9 @@
             <w:pPr>
               <w:cnfStyle w:val="000000000000" w:firstRow="0" w:lastRow="0" w:firstColumn="0" w:lastColumn="0" w:oddVBand="0" w:evenVBand="0" w:oddHBand="0" w:evenHBand="0" w:firstRowFirstColumn="0" w:firstRowLastColumn="0" w:lastRowFirstColumn="0" w:lastRowLastColumn="0"/>
             </w:pPr>
-            <w:proofErr w:type="spellStart"/>
             <w:r>
               <w:t>test_deny_machine</w:t>
             </w:r>
-            <w:proofErr w:type="spellEnd"/>
           </w:p>
         </w:tc>
         <w:tc>
@@ -3299,11 +3243,9 @@
             <w:pPr>
               <w:cnfStyle w:val="000000000000" w:firstRow="0" w:lastRow="0" w:firstColumn="0" w:lastColumn="0" w:oddVBand="0" w:evenVBand="0" w:oddHBand="0" w:evenHBand="0" w:firstRowFirstColumn="0" w:firstRowLastColumn="0" w:lastRowFirstColumn="0" w:lastRowLastColumn="0"/>
             </w:pPr>
-            <w:proofErr w:type="spellStart"/>
             <w:r>
               <w:t>test_txn_on_delacc</w:t>
             </w:r>
-            <w:proofErr w:type="spellEnd"/>
           </w:p>
         </w:tc>
         <w:tc>
@@ -3403,11 +3345,9 @@
             <w:pPr>
               <w:cnfStyle w:val="000000000000" w:firstRow="0" w:lastRow="0" w:firstColumn="0" w:lastColumn="0" w:oddVBand="0" w:evenVBand="0" w:oddHBand="0" w:evenHBand="0" w:firstRowFirstColumn="0" w:firstRowLastColumn="0" w:lastRowFirstColumn="0" w:lastRowLastColumn="0"/>
             </w:pPr>
-            <w:proofErr w:type="spellStart"/>
             <w:r>
               <w:t>test_acc_number_alpha_numeric</w:t>
             </w:r>
-            <w:proofErr w:type="spellEnd"/>
           </w:p>
         </w:tc>
         <w:tc>
@@ -3507,11 +3447,9 @@
             <w:pPr>
               <w:cnfStyle w:val="000000000000" w:firstRow="0" w:lastRow="0" w:firstColumn="0" w:lastColumn="0" w:oddVBand="0" w:evenVBand="0" w:oddHBand="0" w:evenHBand="0" w:firstRowFirstColumn="0" w:firstRowLastColumn="0" w:lastRowFirstColumn="0" w:lastRowLastColumn="0"/>
             </w:pPr>
-            <w:proofErr w:type="spellStart"/>
             <w:r>
               <w:t>test_valid_acc_num</w:t>
             </w:r>
-            <w:proofErr w:type="spellEnd"/>
           </w:p>
         </w:tc>
         <w:tc>
@@ -3631,11 +3569,9 @@
             <w:pPr>
               <w:cnfStyle w:val="000000000000" w:firstRow="0" w:lastRow="0" w:firstColumn="0" w:lastColumn="0" w:oddVBand="0" w:evenVBand="0" w:oddHBand="0" w:evenHBand="0" w:firstRowFirstColumn="0" w:firstRowLastColumn="0" w:lastRowFirstColumn="0" w:lastRowLastColumn="0"/>
             </w:pPr>
-            <w:proofErr w:type="spellStart"/>
             <w:r>
               <w:t>test_txn_logout</w:t>
             </w:r>
-            <w:proofErr w:type="spellEnd"/>
           </w:p>
         </w:tc>
         <w:tc>
@@ -3647,15 +3583,7 @@
               <w:cnfStyle w:val="000000000000" w:firstRow="0" w:lastRow="0" w:firstColumn="0" w:lastColumn="0" w:oddVBand="0" w:evenVBand="0" w:oddHBand="0" w:evenHBand="0" w:firstRowFirstColumn="0" w:firstRowLastColumn="0" w:lastRowFirstColumn="0" w:lastRowLastColumn="0"/>
             </w:pPr>
             <w:r>
-              <w:t xml:space="preserve">Don’t </w:t>
-            </w:r>
-            <w:proofErr w:type="gramStart"/>
-            <w:r>
-              <w:t>accept  DELETEACCT</w:t>
-            </w:r>
-            <w:proofErr w:type="gramEnd"/>
-            <w:r>
-              <w:t xml:space="preserve">  transaction if logged out</w:t>
+              <w:t>Don’t accept  DELETEACCT  transaction if logged out</w:t>
             </w:r>
           </w:p>
         </w:tc>
@@ -3799,11 +3727,9 @@
             <w:pPr>
               <w:cnfStyle w:val="000000000000" w:firstRow="0" w:lastRow="0" w:firstColumn="0" w:lastColumn="0" w:oddVBand="0" w:evenVBand="0" w:oddHBand="0" w:evenHBand="0" w:firstRowFirstColumn="0" w:firstRowLastColumn="0" w:lastRowFirstColumn="0" w:lastRowLastColumn="0"/>
             </w:pPr>
-            <w:proofErr w:type="spellStart"/>
             <w:r>
               <w:t>test_before_login</w:t>
             </w:r>
-            <w:proofErr w:type="spellEnd"/>
           </w:p>
         </w:tc>
         <w:tc>
@@ -3890,11 +3816,9 @@
             <w:pPr>
               <w:cnfStyle w:val="000000000000" w:firstRow="0" w:lastRow="0" w:firstColumn="0" w:lastColumn="0" w:oddVBand="0" w:evenVBand="0" w:oddHBand="0" w:evenHBand="0" w:firstRowFirstColumn="0" w:firstRowLastColumn="0" w:lastRowFirstColumn="0" w:lastRowLastColumn="0"/>
             </w:pPr>
-            <w:proofErr w:type="spellStart"/>
             <w:r>
               <w:t>test_valid_acc_num</w:t>
             </w:r>
-            <w:proofErr w:type="spellEnd"/>
           </w:p>
         </w:tc>
         <w:tc>
@@ -3994,11 +3918,9 @@
             <w:pPr>
               <w:cnfStyle w:val="000000000000" w:firstRow="0" w:lastRow="0" w:firstColumn="0" w:lastColumn="0" w:oddVBand="0" w:evenVBand="0" w:oddHBand="0" w:evenHBand="0" w:firstRowFirstColumn="0" w:firstRowLastColumn="0" w:lastRowFirstColumn="0" w:lastRowLastColumn="0"/>
             </w:pPr>
-            <w:proofErr w:type="spellStart"/>
             <w:r>
               <w:t>test_valid_amount</w:t>
             </w:r>
-            <w:proofErr w:type="spellEnd"/>
           </w:p>
         </w:tc>
         <w:tc>
@@ -4098,11 +4020,9 @@
             <w:pPr>
               <w:cnfStyle w:val="000000000000" w:firstRow="0" w:lastRow="0" w:firstColumn="0" w:lastColumn="0" w:oddVBand="0" w:evenVBand="0" w:oddHBand="0" w:evenHBand="0" w:firstRowFirstColumn="0" w:firstRowLastColumn="0" w:lastRowFirstColumn="0" w:lastRowLastColumn="0"/>
             </w:pPr>
-            <w:proofErr w:type="spellStart"/>
             <w:r>
               <w:t>test_valid_amount_leading_zero</w:t>
             </w:r>
-            <w:proofErr w:type="spellEnd"/>
           </w:p>
         </w:tc>
         <w:tc>
@@ -4127,40 +4047,24 @@
               <w:cnfStyle w:val="000000000000" w:firstRow="0" w:lastRow="0" w:firstColumn="0" w:lastColumn="0" w:oddVBand="0" w:evenVBand="0" w:oddHBand="0" w:evenHBand="0" w:firstRowFirstColumn="0" w:firstRowLastColumn="0" w:lastRowFirstColumn="0" w:lastRowLastColumn="0"/>
             </w:pPr>
             <w:r>
-              <w:t xml:space="preserve">1. </w:t>
-            </w:r>
-            <w:proofErr w:type="spellStart"/>
-            <w:r>
-              <w:t>input_test_valid_amount</w:t>
-            </w:r>
-            <w:proofErr w:type="spellEnd"/>
-            <w:r>
-              <w:t xml:space="preserve">_ </w:t>
-            </w:r>
-            <w:r>
-              <w:t>leading_zero</w:t>
-            </w:r>
-            <w:r>
-              <w:t>.txt</w:t>
-            </w:r>
-          </w:p>
-          <w:p>
-            <w:pPr>
-              <w:cnfStyle w:val="000000000000" w:firstRow="0" w:lastRow="0" w:firstColumn="0" w:lastColumn="0" w:oddVBand="0" w:evenVBand="0" w:oddHBand="0" w:evenHBand="0" w:firstRowFirstColumn="0" w:firstRowLastColumn="0" w:lastRowFirstColumn="0" w:lastRowLastColumn="0"/>
-            </w:pPr>
-            <w:r>
-              <w:t xml:space="preserve">2. </w:t>
-            </w:r>
-            <w:proofErr w:type="spellStart"/>
-            <w:r>
-              <w:t>valid_accounts_file_test_valid_amount</w:t>
-            </w:r>
-            <w:proofErr w:type="spellEnd"/>
-            <w:r>
-              <w:t xml:space="preserve">_ </w:t>
-            </w:r>
-            <w:r>
-              <w:t>leading_zero</w:t>
+              <w:t>1. input_test_valid_amount</w:t>
+            </w:r>
+            <w:r>
+              <w:t>_ leading_zero</w:t>
+            </w:r>
+            <w:r>
+              <w:t>.txt</w:t>
+            </w:r>
+          </w:p>
+          <w:p>
+            <w:pPr>
+              <w:cnfStyle w:val="000000000000" w:firstRow="0" w:lastRow="0" w:firstColumn="0" w:lastColumn="0" w:oddVBand="0" w:evenVBand="0" w:oddHBand="0" w:evenHBand="0" w:firstRowFirstColumn="0" w:firstRowLastColumn="0" w:lastRowFirstColumn="0" w:lastRowLastColumn="0"/>
+            </w:pPr>
+            <w:r>
+              <w:t>2. valid_accounts_file_test_valid_amount</w:t>
+            </w:r>
+            <w:r>
+              <w:t>_ leading_zero</w:t>
             </w:r>
             <w:r>
               <w:t>.txt</w:t>
@@ -4181,40 +4085,24 @@
               <w:cnfStyle w:val="000000000000" w:firstRow="0" w:lastRow="0" w:firstColumn="0" w:lastColumn="0" w:oddVBand="0" w:evenVBand="0" w:oddHBand="0" w:evenHBand="0" w:firstRowFirstColumn="0" w:firstRowLastColumn="0" w:lastRowFirstColumn="0" w:lastRowLastColumn="0"/>
             </w:pPr>
             <w:r>
-              <w:t xml:space="preserve">1. </w:t>
-            </w:r>
-            <w:proofErr w:type="spellStart"/>
-            <w:r>
-              <w:t>output_test_valid_amount</w:t>
-            </w:r>
-            <w:proofErr w:type="spellEnd"/>
-            <w:r>
-              <w:t xml:space="preserve">_ </w:t>
-            </w:r>
-            <w:r>
-              <w:t>leading_zero</w:t>
-            </w:r>
-            <w:r>
-              <w:t>.txt</w:t>
-            </w:r>
-          </w:p>
-          <w:p>
-            <w:pPr>
-              <w:cnfStyle w:val="000000000000" w:firstRow="0" w:lastRow="0" w:firstColumn="0" w:lastColumn="0" w:oddVBand="0" w:evenVBand="0" w:oddHBand="0" w:evenHBand="0" w:firstRowFirstColumn="0" w:firstRowLastColumn="0" w:lastRowFirstColumn="0" w:lastRowLastColumn="0"/>
-            </w:pPr>
-            <w:r>
-              <w:t xml:space="preserve">2. </w:t>
-            </w:r>
-            <w:proofErr w:type="spellStart"/>
-            <w:r>
-              <w:t>transaction_file_test_valid_amount</w:t>
-            </w:r>
-            <w:proofErr w:type="spellEnd"/>
-            <w:r>
-              <w:t xml:space="preserve">_ </w:t>
-            </w:r>
-            <w:r>
-              <w:t>leading_zero</w:t>
+              <w:t>1. output_test_valid_amount</w:t>
+            </w:r>
+            <w:r>
+              <w:t>_ leading_zero</w:t>
+            </w:r>
+            <w:r>
+              <w:t>.txt</w:t>
+            </w:r>
+          </w:p>
+          <w:p>
+            <w:pPr>
+              <w:cnfStyle w:val="000000000000" w:firstRow="0" w:lastRow="0" w:firstColumn="0" w:lastColumn="0" w:oddVBand="0" w:evenVBand="0" w:oddHBand="0" w:evenHBand="0" w:firstRowFirstColumn="0" w:firstRowLastColumn="0" w:lastRowFirstColumn="0" w:lastRowLastColumn="0"/>
+            </w:pPr>
+            <w:r>
+              <w:t>2. transaction_file_test_valid_amount</w:t>
+            </w:r>
+            <w:r>
+              <w:t>_ leading_zero</w:t>
             </w:r>
             <w:r>
               <w:t>.txt</w:t>
@@ -4245,11 +4133,9 @@
             <w:pPr>
               <w:cnfStyle w:val="000000000000" w:firstRow="0" w:lastRow="0" w:firstColumn="0" w:lastColumn="0" w:oddVBand="0" w:evenVBand="0" w:oddHBand="0" w:evenHBand="0" w:firstRowFirstColumn="0" w:firstRowLastColumn="0" w:lastRowFirstColumn="0" w:lastRowLastColumn="0"/>
             </w:pPr>
-            <w:proofErr w:type="spellStart"/>
             <w:r>
               <w:t>test_valid_amount_alpha_numeric</w:t>
             </w:r>
-            <w:proofErr w:type="spellEnd"/>
           </w:p>
         </w:tc>
         <w:tc>
@@ -4288,18 +4174,10 @@
               <w:cnfStyle w:val="000000000000" w:firstRow="0" w:lastRow="0" w:firstColumn="0" w:lastColumn="0" w:oddVBand="0" w:evenVBand="0" w:oddHBand="0" w:evenHBand="0" w:firstRowFirstColumn="0" w:firstRowLastColumn="0" w:lastRowFirstColumn="0" w:lastRowLastColumn="0"/>
             </w:pPr>
             <w:r>
-              <w:t xml:space="preserve">2. </w:t>
-            </w:r>
-            <w:proofErr w:type="spellStart"/>
-            <w:r>
-              <w:t>valid_accounts_file_test_valid_amount</w:t>
-            </w:r>
-            <w:proofErr w:type="spellEnd"/>
-            <w:r>
-              <w:t xml:space="preserve">_ </w:t>
-            </w:r>
-            <w:r>
-              <w:t>alpha_numeric</w:t>
+              <w:t>2. valid_accounts_file_test_valid_amount</w:t>
+            </w:r>
+            <w:r>
+              <w:t>_ alpha_numeric</w:t>
             </w:r>
             <w:r>
               <w:t>.txt</w:t>
@@ -4315,40 +4193,24 @@
               <w:cnfStyle w:val="000000000000" w:firstRow="0" w:lastRow="0" w:firstColumn="0" w:lastColumn="0" w:oddVBand="0" w:evenVBand="0" w:oddHBand="0" w:evenHBand="0" w:firstRowFirstColumn="0" w:firstRowLastColumn="0" w:lastRowFirstColumn="0" w:lastRowLastColumn="0"/>
             </w:pPr>
             <w:r>
-              <w:t xml:space="preserve">1. </w:t>
-            </w:r>
-            <w:proofErr w:type="spellStart"/>
-            <w:r>
-              <w:t>output_test_valid_amount</w:t>
-            </w:r>
-            <w:proofErr w:type="spellEnd"/>
-            <w:r>
-              <w:t xml:space="preserve">_ </w:t>
-            </w:r>
-            <w:r>
-              <w:t>alpha_numeric</w:t>
-            </w:r>
-            <w:r>
-              <w:t>.txt</w:t>
-            </w:r>
-          </w:p>
-          <w:p>
-            <w:pPr>
-              <w:cnfStyle w:val="000000000000" w:firstRow="0" w:lastRow="0" w:firstColumn="0" w:lastColumn="0" w:oddVBand="0" w:evenVBand="0" w:oddHBand="0" w:evenHBand="0" w:firstRowFirstColumn="0" w:firstRowLastColumn="0" w:lastRowFirstColumn="0" w:lastRowLastColumn="0"/>
-            </w:pPr>
-            <w:r>
-              <w:t xml:space="preserve">2. </w:t>
-            </w:r>
-            <w:proofErr w:type="spellStart"/>
-            <w:r>
-              <w:t>transaction_file_test_valid_amount</w:t>
-            </w:r>
-            <w:proofErr w:type="spellEnd"/>
-            <w:r>
-              <w:t xml:space="preserve">_ </w:t>
-            </w:r>
-            <w:r>
-              <w:t>alpha_numeric</w:t>
+              <w:t>1. output_test_valid_amount</w:t>
+            </w:r>
+            <w:r>
+              <w:t>_ alpha_numeric</w:t>
+            </w:r>
+            <w:r>
+              <w:t>.txt</w:t>
+            </w:r>
+          </w:p>
+          <w:p>
+            <w:pPr>
+              <w:cnfStyle w:val="000000000000" w:firstRow="0" w:lastRow="0" w:firstColumn="0" w:lastColumn="0" w:oddVBand="0" w:evenVBand="0" w:oddHBand="0" w:evenHBand="0" w:firstRowFirstColumn="0" w:firstRowLastColumn="0" w:lastRowFirstColumn="0" w:lastRowLastColumn="0"/>
+            </w:pPr>
+            <w:r>
+              <w:t>2. transaction_file_test_valid_amount</w:t>
+            </w:r>
+            <w:r>
+              <w:t>_ alpha_numeric</w:t>
             </w:r>
             <w:r>
               <w:t>.txt</w:t>
@@ -4379,11 +4241,9 @@
             <w:pPr>
               <w:cnfStyle w:val="000000000000" w:firstRow="0" w:lastRow="0" w:firstColumn="0" w:lastColumn="0" w:oddVBand="0" w:evenVBand="0" w:oddHBand="0" w:evenHBand="0" w:firstRowFirstColumn="0" w:firstRowLastColumn="0" w:lastRowFirstColumn="0" w:lastRowLastColumn="0"/>
             </w:pPr>
-            <w:proofErr w:type="spellStart"/>
             <w:r>
               <w:t>test_valid_amount_agent</w:t>
             </w:r>
-            <w:proofErr w:type="spellEnd"/>
           </w:p>
         </w:tc>
         <w:tc>
@@ -4489,11 +4349,9 @@
             <w:pPr>
               <w:cnfStyle w:val="000000000000" w:firstRow="0" w:lastRow="0" w:firstColumn="0" w:lastColumn="0" w:oddVBand="0" w:evenVBand="0" w:oddHBand="0" w:evenHBand="0" w:firstRowFirstColumn="0" w:firstRowLastColumn="0" w:lastRowFirstColumn="0" w:lastRowLastColumn="0"/>
             </w:pPr>
-            <w:proofErr w:type="spellStart"/>
             <w:r>
               <w:t>test_txn_invalid_acc_num</w:t>
             </w:r>
-            <w:proofErr w:type="spellEnd"/>
           </w:p>
         </w:tc>
         <w:tc>
@@ -4599,11 +4457,9 @@
             <w:pPr>
               <w:cnfStyle w:val="000000000000" w:firstRow="0" w:lastRow="0" w:firstColumn="0" w:lastColumn="0" w:oddVBand="0" w:evenVBand="0" w:oddHBand="0" w:evenHBand="0" w:firstRowFirstColumn="0" w:firstRowLastColumn="0" w:lastRowFirstColumn="0" w:lastRowLastColumn="0"/>
             </w:pPr>
-            <w:proofErr w:type="spellStart"/>
             <w:r>
               <w:t>test_txn_logout</w:t>
             </w:r>
-            <w:proofErr w:type="spellEnd"/>
           </w:p>
         </w:tc>
         <w:tc>
@@ -4615,15 +4471,7 @@
               <w:cnfStyle w:val="000000000000" w:firstRow="0" w:lastRow="0" w:firstColumn="0" w:lastColumn="0" w:oddVBand="0" w:evenVBand="0" w:oddHBand="0" w:evenHBand="0" w:firstRowFirstColumn="0" w:firstRowLastColumn="0" w:lastRowFirstColumn="0" w:lastRowLastColumn="0"/>
             </w:pPr>
             <w:r>
-              <w:t xml:space="preserve">Don’t </w:t>
-            </w:r>
-            <w:proofErr w:type="gramStart"/>
-            <w:r>
-              <w:t>accept  DEPOSIT</w:t>
-            </w:r>
-            <w:proofErr w:type="gramEnd"/>
-            <w:r>
-              <w:t xml:space="preserve"> transaction if logged out</w:t>
+              <w:t>Don’t accept  DEPOSIT transaction if logged out</w:t>
             </w:r>
           </w:p>
         </w:tc>
@@ -4764,11 +4612,9 @@
             <w:pPr>
               <w:cnfStyle w:val="000000000000" w:firstRow="0" w:lastRow="0" w:firstColumn="0" w:lastColumn="0" w:oddVBand="0" w:evenVBand="0" w:oddHBand="0" w:evenHBand="0" w:firstRowFirstColumn="0" w:firstRowLastColumn="0" w:lastRowFirstColumn="0" w:lastRowLastColumn="0"/>
             </w:pPr>
-            <w:proofErr w:type="spellStart"/>
             <w:r>
               <w:t>test_before_login</w:t>
             </w:r>
-            <w:proofErr w:type="spellEnd"/>
           </w:p>
         </w:tc>
         <w:tc>
@@ -4851,11 +4697,9 @@
             <w:pPr>
               <w:cnfStyle w:val="000000000000" w:firstRow="0" w:lastRow="0" w:firstColumn="0" w:lastColumn="0" w:oddVBand="0" w:evenVBand="0" w:oddHBand="0" w:evenHBand="0" w:firstRowFirstColumn="0" w:firstRowLastColumn="0" w:lastRowFirstColumn="0" w:lastRowLastColumn="0"/>
             </w:pPr>
-            <w:proofErr w:type="spellStart"/>
             <w:r>
               <w:t>test_valid_acc_num</w:t>
             </w:r>
-            <w:proofErr w:type="spellEnd"/>
           </w:p>
         </w:tc>
         <w:tc>
@@ -4960,11 +4804,9 @@
             <w:pPr>
               <w:cnfStyle w:val="000000000000" w:firstRow="0" w:lastRow="0" w:firstColumn="0" w:lastColumn="0" w:oddVBand="0" w:evenVBand="0" w:oddHBand="0" w:evenHBand="0" w:firstRowFirstColumn="0" w:firstRowLastColumn="0" w:lastRowFirstColumn="0" w:lastRowLastColumn="0"/>
             </w:pPr>
-            <w:proofErr w:type="spellStart"/>
             <w:r>
               <w:t>test_valid_amount</w:t>
             </w:r>
-            <w:proofErr w:type="spellEnd"/>
           </w:p>
         </w:tc>
         <w:tc>
@@ -5069,11 +4911,9 @@
             <w:pPr>
               <w:cnfStyle w:val="000000000000" w:firstRow="0" w:lastRow="0" w:firstColumn="0" w:lastColumn="0" w:oddVBand="0" w:evenVBand="0" w:oddHBand="0" w:evenHBand="0" w:firstRowFirstColumn="0" w:firstRowLastColumn="0" w:lastRowFirstColumn="0" w:lastRowLastColumn="0"/>
             </w:pPr>
-            <w:proofErr w:type="spellStart"/>
             <w:r>
               <w:t>test_valid_amount_leading_zero</w:t>
             </w:r>
-            <w:proofErr w:type="spellEnd"/>
           </w:p>
         </w:tc>
         <w:tc>
@@ -5098,43 +4938,15 @@
               <w:cnfStyle w:val="000000000000" w:firstRow="0" w:lastRow="0" w:firstColumn="0" w:lastColumn="0" w:oddVBand="0" w:evenVBand="0" w:oddHBand="0" w:evenHBand="0" w:firstRowFirstColumn="0" w:firstRowLastColumn="0" w:lastRowFirstColumn="0" w:lastRowLastColumn="0"/>
             </w:pPr>
             <w:r>
-              <w:t xml:space="preserve">1. </w:t>
-            </w:r>
-            <w:proofErr w:type="spellStart"/>
-            <w:r>
-              <w:t>input_test_valid_amount</w:t>
-            </w:r>
-            <w:proofErr w:type="spellEnd"/>
-            <w:r>
-              <w:t xml:space="preserve">_ </w:t>
-            </w:r>
-            <w:r>
-              <w:t>leading_zero</w:t>
-            </w:r>
-            <w:r>
-              <w:t>.txt</w:t>
-            </w:r>
-          </w:p>
-          <w:p>
-            <w:pPr>
-              <w:cnfStyle w:val="000000000000" w:firstRow="0" w:lastRow="0" w:firstColumn="0" w:lastColumn="0" w:oddVBand="0" w:evenVBand="0" w:oddHBand="0" w:evenHBand="0" w:firstRowFirstColumn="0" w:firstRowLastColumn="0" w:lastRowFirstColumn="0" w:lastRowLastColumn="0"/>
-            </w:pPr>
-            <w:r>
-              <w:t xml:space="preserve">2. </w:t>
-            </w:r>
-            <w:proofErr w:type="spellStart"/>
-            <w:r>
-              <w:t>valid_accounts_file_test_valid_amount</w:t>
-            </w:r>
-            <w:proofErr w:type="spellEnd"/>
-            <w:r>
-              <w:t xml:space="preserve">_ </w:t>
-            </w:r>
-            <w:r>
-              <w:t>leading_zero</w:t>
-            </w:r>
-            <w:r>
-              <w:t>.txt</w:t>
+              <w:t>1. input_test_valid_amount_ leading_zero.txt</w:t>
+            </w:r>
+          </w:p>
+          <w:p>
+            <w:pPr>
+              <w:cnfStyle w:val="000000000000" w:firstRow="0" w:lastRow="0" w:firstColumn="0" w:lastColumn="0" w:oddVBand="0" w:evenVBand="0" w:oddHBand="0" w:evenHBand="0" w:firstRowFirstColumn="0" w:firstRowLastColumn="0" w:lastRowFirstColumn="0" w:lastRowLastColumn="0"/>
+            </w:pPr>
+            <w:r>
+              <w:t>2. valid_accounts_file_test_valid_amount_ leading_zero.txt</w:t>
             </w:r>
           </w:p>
           <w:p>
@@ -5152,43 +4964,15 @@
               <w:cnfStyle w:val="000000000000" w:firstRow="0" w:lastRow="0" w:firstColumn="0" w:lastColumn="0" w:oddVBand="0" w:evenVBand="0" w:oddHBand="0" w:evenHBand="0" w:firstRowFirstColumn="0" w:firstRowLastColumn="0" w:lastRowFirstColumn="0" w:lastRowLastColumn="0"/>
             </w:pPr>
             <w:r>
-              <w:t xml:space="preserve">1. </w:t>
-            </w:r>
-            <w:proofErr w:type="spellStart"/>
-            <w:r>
-              <w:t>output_test_valid_amount</w:t>
-            </w:r>
-            <w:proofErr w:type="spellEnd"/>
-            <w:r>
-              <w:t xml:space="preserve">_ </w:t>
-            </w:r>
-            <w:r>
-              <w:t>leading_zero</w:t>
-            </w:r>
-            <w:r>
-              <w:t>.txt</w:t>
-            </w:r>
-          </w:p>
-          <w:p>
-            <w:pPr>
-              <w:cnfStyle w:val="000000000000" w:firstRow="0" w:lastRow="0" w:firstColumn="0" w:lastColumn="0" w:oddVBand="0" w:evenVBand="0" w:oddHBand="0" w:evenHBand="0" w:firstRowFirstColumn="0" w:firstRowLastColumn="0" w:lastRowFirstColumn="0" w:lastRowLastColumn="0"/>
-            </w:pPr>
-            <w:r>
-              <w:t xml:space="preserve">2. </w:t>
-            </w:r>
-            <w:proofErr w:type="spellStart"/>
-            <w:r>
-              <w:t>transaction_file_test_valid_amount</w:t>
-            </w:r>
-            <w:proofErr w:type="spellEnd"/>
-            <w:r>
-              <w:t xml:space="preserve">_ </w:t>
-            </w:r>
-            <w:r>
-              <w:t>leading_zero</w:t>
-            </w:r>
-            <w:r>
-              <w:t>.txt</w:t>
+              <w:t>1. output_test_valid_amount_ leading_zero.txt</w:t>
+            </w:r>
+          </w:p>
+          <w:p>
+            <w:pPr>
+              <w:cnfStyle w:val="000000000000" w:firstRow="0" w:lastRow="0" w:firstColumn="0" w:lastColumn="0" w:oddVBand="0" w:evenVBand="0" w:oddHBand="0" w:evenHBand="0" w:firstRowFirstColumn="0" w:firstRowLastColumn="0" w:lastRowFirstColumn="0" w:lastRowLastColumn="0"/>
+            </w:pPr>
+            <w:r>
+              <w:t>2. transaction_file_test_valid_amount_ leading_zero.txt</w:t>
             </w:r>
           </w:p>
         </w:tc>
@@ -5216,11 +5000,9 @@
             <w:pPr>
               <w:cnfStyle w:val="000000000000" w:firstRow="0" w:lastRow="0" w:firstColumn="0" w:lastColumn="0" w:oddVBand="0" w:evenVBand="0" w:oddHBand="0" w:evenHBand="0" w:firstRowFirstColumn="0" w:firstRowLastColumn="0" w:lastRowFirstColumn="0" w:lastRowLastColumn="0"/>
             </w:pPr>
-            <w:proofErr w:type="spellStart"/>
             <w:r>
               <w:t>test_valid_amount_alpha_numeric</w:t>
             </w:r>
-            <w:proofErr w:type="spellEnd"/>
           </w:p>
         </w:tc>
         <w:tc>
@@ -5259,18 +5041,10 @@
               <w:cnfStyle w:val="000000000000" w:firstRow="0" w:lastRow="0" w:firstColumn="0" w:lastColumn="0" w:oddVBand="0" w:evenVBand="0" w:oddHBand="0" w:evenHBand="0" w:firstRowFirstColumn="0" w:firstRowLastColumn="0" w:lastRowFirstColumn="0" w:lastRowLastColumn="0"/>
             </w:pPr>
             <w:r>
-              <w:t xml:space="preserve">2. </w:t>
-            </w:r>
-            <w:proofErr w:type="spellStart"/>
-            <w:r>
-              <w:t>valid_accounts_file_test_valid_amount</w:t>
-            </w:r>
-            <w:proofErr w:type="spellEnd"/>
-            <w:r>
-              <w:t xml:space="preserve">_ </w:t>
-            </w:r>
-            <w:r>
-              <w:t>alpha_numeric</w:t>
+              <w:t>2. valid_accounts_file_test_valid_amount</w:t>
+            </w:r>
+            <w:r>
+              <w:t>_ alpha_numeric</w:t>
             </w:r>
             <w:r>
               <w:t>.txt</w:t>
@@ -5286,40 +5060,24 @@
               <w:cnfStyle w:val="000000000000" w:firstRow="0" w:lastRow="0" w:firstColumn="0" w:lastColumn="0" w:oddVBand="0" w:evenVBand="0" w:oddHBand="0" w:evenHBand="0" w:firstRowFirstColumn="0" w:firstRowLastColumn="0" w:lastRowFirstColumn="0" w:lastRowLastColumn="0"/>
             </w:pPr>
             <w:r>
-              <w:t xml:space="preserve">1. </w:t>
-            </w:r>
-            <w:proofErr w:type="spellStart"/>
-            <w:r>
-              <w:t>output_test_valid_amount</w:t>
-            </w:r>
-            <w:proofErr w:type="spellEnd"/>
-            <w:r>
-              <w:t xml:space="preserve">_ </w:t>
-            </w:r>
-            <w:r>
-              <w:t>alpha_numeric</w:t>
-            </w:r>
-            <w:r>
-              <w:t>.txt</w:t>
-            </w:r>
-          </w:p>
-          <w:p>
-            <w:pPr>
-              <w:cnfStyle w:val="000000000000" w:firstRow="0" w:lastRow="0" w:firstColumn="0" w:lastColumn="0" w:oddVBand="0" w:evenVBand="0" w:oddHBand="0" w:evenHBand="0" w:firstRowFirstColumn="0" w:firstRowLastColumn="0" w:lastRowFirstColumn="0" w:lastRowLastColumn="0"/>
-            </w:pPr>
-            <w:r>
-              <w:t xml:space="preserve">2. </w:t>
-            </w:r>
-            <w:proofErr w:type="spellStart"/>
-            <w:r>
-              <w:t>transaction_file_test_valid_amount</w:t>
-            </w:r>
-            <w:proofErr w:type="spellEnd"/>
-            <w:r>
-              <w:t xml:space="preserve">_ </w:t>
-            </w:r>
-            <w:r>
-              <w:t>alpha_numeric</w:t>
+              <w:t>1. output_test_valid_amount</w:t>
+            </w:r>
+            <w:r>
+              <w:t>_ alpha_numeric</w:t>
+            </w:r>
+            <w:r>
+              <w:t>.txt</w:t>
+            </w:r>
+          </w:p>
+          <w:p>
+            <w:pPr>
+              <w:cnfStyle w:val="000000000000" w:firstRow="0" w:lastRow="0" w:firstColumn="0" w:lastColumn="0" w:oddVBand="0" w:evenVBand="0" w:oddHBand="0" w:evenHBand="0" w:firstRowFirstColumn="0" w:firstRowLastColumn="0" w:lastRowFirstColumn="0" w:lastRowLastColumn="0"/>
+            </w:pPr>
+            <w:r>
+              <w:t>2. transaction_file_test_valid_amount</w:t>
+            </w:r>
+            <w:r>
+              <w:t>_ alpha_numeric</w:t>
             </w:r>
             <w:r>
               <w:t>.txt</w:t>
@@ -5350,11 +5108,9 @@
             <w:pPr>
               <w:cnfStyle w:val="000000000000" w:firstRow="0" w:lastRow="0" w:firstColumn="0" w:lastColumn="0" w:oddVBand="0" w:evenVBand="0" w:oddHBand="0" w:evenHBand="0" w:firstRowFirstColumn="0" w:firstRowLastColumn="0" w:lastRowFirstColumn="0" w:lastRowLastColumn="0"/>
             </w:pPr>
-            <w:proofErr w:type="spellStart"/>
             <w:r>
               <w:t>test_valid_amount_agent</w:t>
             </w:r>
-            <w:proofErr w:type="spellEnd"/>
           </w:p>
         </w:tc>
         <w:tc>
@@ -5459,11 +5215,9 @@
             <w:pPr>
               <w:cnfStyle w:val="000000000000" w:firstRow="0" w:lastRow="0" w:firstColumn="0" w:lastColumn="0" w:oddVBand="0" w:evenVBand="0" w:oddHBand="0" w:evenHBand="0" w:firstRowFirstColumn="0" w:firstRowLastColumn="0" w:lastRowFirstColumn="0" w:lastRowLastColumn="0"/>
             </w:pPr>
-            <w:proofErr w:type="spellStart"/>
             <w:r>
               <w:t>test_total_withdrawal_cap</w:t>
             </w:r>
-            <w:proofErr w:type="spellEnd"/>
           </w:p>
         </w:tc>
         <w:tc>
@@ -5568,11 +5322,9 @@
             <w:pPr>
               <w:cnfStyle w:val="000000000000" w:firstRow="0" w:lastRow="0" w:firstColumn="0" w:lastColumn="0" w:oddVBand="0" w:evenVBand="0" w:oddHBand="0" w:evenHBand="0" w:firstRowFirstColumn="0" w:firstRowLastColumn="0" w:lastRowFirstColumn="0" w:lastRowLastColumn="0"/>
             </w:pPr>
-            <w:proofErr w:type="spellStart"/>
             <w:r>
               <w:t>test_txn_logout</w:t>
             </w:r>
-            <w:proofErr w:type="spellEnd"/>
           </w:p>
         </w:tc>
         <w:tc>
@@ -5584,15 +5336,7 @@
               <w:cnfStyle w:val="000000000000" w:firstRow="0" w:lastRow="0" w:firstColumn="0" w:lastColumn="0" w:oddVBand="0" w:evenVBand="0" w:oddHBand="0" w:evenHBand="0" w:firstRowFirstColumn="0" w:firstRowLastColumn="0" w:lastRowFirstColumn="0" w:lastRowLastColumn="0"/>
             </w:pPr>
             <w:r>
-              <w:t xml:space="preserve">Don’t </w:t>
-            </w:r>
-            <w:proofErr w:type="gramStart"/>
-            <w:r>
-              <w:t>accept  WITHDRAW</w:t>
-            </w:r>
-            <w:proofErr w:type="gramEnd"/>
-            <w:r>
-              <w:t xml:space="preserve"> transaction if logged out</w:t>
+              <w:t>Don’t accept  WITHDRAW transaction if logged out</w:t>
             </w:r>
           </w:p>
         </w:tc>
@@ -5726,8 +5470,6 @@
             <w:r>
               <w:t>TRANSFER</w:t>
             </w:r>
-            <w:bookmarkStart w:id="0" w:name="_GoBack"/>
-            <w:bookmarkEnd w:id="0"/>
           </w:p>
         </w:tc>
         <w:tc>
@@ -5738,11 +5480,9 @@
             <w:pPr>
               <w:cnfStyle w:val="000000000000" w:firstRow="0" w:lastRow="0" w:firstColumn="0" w:lastColumn="0" w:oddVBand="0" w:evenVBand="0" w:oddHBand="0" w:evenHBand="0" w:firstRowFirstColumn="0" w:firstRowLastColumn="0" w:lastRowFirstColumn="0" w:lastRowLastColumn="0"/>
             </w:pPr>
-            <w:proofErr w:type="spellStart"/>
             <w:r>
               <w:t>test_before_login</w:t>
             </w:r>
-            <w:proofErr w:type="spellEnd"/>
           </w:p>
         </w:tc>
         <w:tc>
@@ -5829,11 +5569,9 @@
             <w:pPr>
               <w:cnfStyle w:val="000000000000" w:firstRow="0" w:lastRow="0" w:firstColumn="0" w:lastColumn="0" w:oddVBand="0" w:evenVBand="0" w:oddHBand="0" w:evenHBand="0" w:firstRowFirstColumn="0" w:firstRowLastColumn="0" w:lastRowFirstColumn="0" w:lastRowLastColumn="0"/>
             </w:pPr>
-            <w:proofErr w:type="spellStart"/>
             <w:r>
               <w:t>test_both_valid_acc_num</w:t>
             </w:r>
-            <w:proofErr w:type="spellEnd"/>
           </w:p>
         </w:tc>
         <w:tc>
@@ -5940,11 +5678,9 @@
             <w:pPr>
               <w:cnfStyle w:val="000000000000" w:firstRow="0" w:lastRow="0" w:firstColumn="0" w:lastColumn="0" w:oddVBand="0" w:evenVBand="0" w:oddHBand="0" w:evenHBand="0" w:firstRowFirstColumn="0" w:firstRowLastColumn="0" w:lastRowFirstColumn="0" w:lastRowLastColumn="0"/>
             </w:pPr>
-            <w:proofErr w:type="spellStart"/>
             <w:r>
               <w:t>test_valid_amount</w:t>
             </w:r>
-            <w:proofErr w:type="spellEnd"/>
           </w:p>
         </w:tc>
         <w:tc>
@@ -6051,11 +5787,9 @@
             <w:pPr>
               <w:cnfStyle w:val="000000000000" w:firstRow="0" w:lastRow="0" w:firstColumn="0" w:lastColumn="0" w:oddVBand="0" w:evenVBand="0" w:oddHBand="0" w:evenHBand="0" w:firstRowFirstColumn="0" w:firstRowLastColumn="0" w:lastRowFirstColumn="0" w:lastRowLastColumn="0"/>
             </w:pPr>
-            <w:proofErr w:type="spellStart"/>
             <w:r>
               <w:t>test_valid_amount_leading_zero</w:t>
             </w:r>
-            <w:proofErr w:type="spellEnd"/>
           </w:p>
         </w:tc>
         <w:tc>
@@ -6080,43 +5814,15 @@
               <w:cnfStyle w:val="000000000000" w:firstRow="0" w:lastRow="0" w:firstColumn="0" w:lastColumn="0" w:oddVBand="0" w:evenVBand="0" w:oddHBand="0" w:evenHBand="0" w:firstRowFirstColumn="0" w:firstRowLastColumn="0" w:lastRowFirstColumn="0" w:lastRowLastColumn="0"/>
             </w:pPr>
             <w:r>
-              <w:t xml:space="preserve">1. </w:t>
-            </w:r>
-            <w:proofErr w:type="spellStart"/>
-            <w:r>
-              <w:t>input_test_valid_amount</w:t>
-            </w:r>
-            <w:proofErr w:type="spellEnd"/>
-            <w:r>
-              <w:t xml:space="preserve">_ </w:t>
-            </w:r>
-            <w:r>
-              <w:t>leading_zero</w:t>
-            </w:r>
-            <w:r>
-              <w:t>.txt</w:t>
-            </w:r>
-          </w:p>
-          <w:p>
-            <w:pPr>
-              <w:cnfStyle w:val="000000000000" w:firstRow="0" w:lastRow="0" w:firstColumn="0" w:lastColumn="0" w:oddVBand="0" w:evenVBand="0" w:oddHBand="0" w:evenHBand="0" w:firstRowFirstColumn="0" w:firstRowLastColumn="0" w:lastRowFirstColumn="0" w:lastRowLastColumn="0"/>
-            </w:pPr>
-            <w:r>
-              <w:t xml:space="preserve">2. </w:t>
-            </w:r>
-            <w:proofErr w:type="spellStart"/>
-            <w:r>
-              <w:t>valid_accounts_file_test_valid_amount</w:t>
-            </w:r>
-            <w:proofErr w:type="spellEnd"/>
-            <w:r>
-              <w:t xml:space="preserve">_ </w:t>
-            </w:r>
-            <w:r>
-              <w:t>leading_zero</w:t>
-            </w:r>
-            <w:r>
-              <w:t>.txt</w:t>
+              <w:t>1. input_test_valid_amount_ leading_zero.txt</w:t>
+            </w:r>
+          </w:p>
+          <w:p>
+            <w:pPr>
+              <w:cnfStyle w:val="000000000000" w:firstRow="0" w:lastRow="0" w:firstColumn="0" w:lastColumn="0" w:oddVBand="0" w:evenVBand="0" w:oddHBand="0" w:evenHBand="0" w:firstRowFirstColumn="0" w:firstRowLastColumn="0" w:lastRowFirstColumn="0" w:lastRowLastColumn="0"/>
+            </w:pPr>
+            <w:r>
+              <w:t>2. valid_accounts_file_test_valid_amount_ leading_zero.txt</w:t>
             </w:r>
           </w:p>
           <w:p>
@@ -6137,21 +5843,7 @@
               <w:cnfStyle w:val="000000000000" w:firstRow="0" w:lastRow="0" w:firstColumn="0" w:lastColumn="0" w:oddVBand="0" w:evenVBand="0" w:oddHBand="0" w:evenHBand="0" w:firstRowFirstColumn="0" w:firstRowLastColumn="0" w:lastRowFirstColumn="0" w:lastRowLastColumn="0"/>
             </w:pPr>
             <w:r>
-              <w:t xml:space="preserve">1. </w:t>
-            </w:r>
-            <w:proofErr w:type="spellStart"/>
-            <w:r>
-              <w:t>output_test_valid_amount</w:t>
-            </w:r>
-            <w:proofErr w:type="spellEnd"/>
-            <w:r>
-              <w:t xml:space="preserve">_ </w:t>
-            </w:r>
-            <w:r>
-              <w:t>leading_zero</w:t>
-            </w:r>
-            <w:r>
-              <w:t>.txt</w:t>
+              <w:t>1. output_test_valid_amount_ leading_zero.txt</w:t>
             </w:r>
           </w:p>
           <w:p>
@@ -6162,21 +5854,7 @@
               </w:rPr>
             </w:pPr>
             <w:r>
-              <w:t xml:space="preserve">2. </w:t>
-            </w:r>
-            <w:proofErr w:type="spellStart"/>
-            <w:r>
-              <w:t>transaction_file_test_valid_amount</w:t>
-            </w:r>
-            <w:proofErr w:type="spellEnd"/>
-            <w:r>
-              <w:t xml:space="preserve">_ </w:t>
-            </w:r>
-            <w:r>
-              <w:t>leading_zero</w:t>
-            </w:r>
-            <w:r>
-              <w:t>.txt</w:t>
+              <w:t>2. transaction_file_test_valid_amount_ leading_zero.txt</w:t>
             </w:r>
           </w:p>
         </w:tc>
@@ -6206,11 +5884,9 @@
             <w:pPr>
               <w:cnfStyle w:val="000000000000" w:firstRow="0" w:lastRow="0" w:firstColumn="0" w:lastColumn="0" w:oddVBand="0" w:evenVBand="0" w:oddHBand="0" w:evenHBand="0" w:firstRowFirstColumn="0" w:firstRowLastColumn="0" w:lastRowFirstColumn="0" w:lastRowLastColumn="0"/>
             </w:pPr>
-            <w:proofErr w:type="spellStart"/>
             <w:r>
               <w:t>test_valid_amount_alpha_numeric</w:t>
             </w:r>
-            <w:proofErr w:type="spellEnd"/>
           </w:p>
         </w:tc>
         <w:tc>
@@ -6318,11 +5994,9 @@
             <w:pPr>
               <w:cnfStyle w:val="000000000000" w:firstRow="0" w:lastRow="0" w:firstColumn="0" w:lastColumn="0" w:oddVBand="0" w:evenVBand="0" w:oddHBand="0" w:evenHBand="0" w:firstRowFirstColumn="0" w:firstRowLastColumn="0" w:lastRowFirstColumn="0" w:lastRowLastColumn="0"/>
             </w:pPr>
-            <w:proofErr w:type="spellStart"/>
             <w:r>
               <w:t>test_valid_amount_agent</w:t>
             </w:r>
-            <w:proofErr w:type="spellEnd"/>
           </w:p>
         </w:tc>
         <w:tc>
@@ -6422,11 +6096,9 @@
             <w:pPr>
               <w:cnfStyle w:val="000000000000" w:firstRow="0" w:lastRow="0" w:firstColumn="0" w:lastColumn="0" w:oddVBand="0" w:evenVBand="0" w:oddHBand="0" w:evenHBand="0" w:firstRowFirstColumn="0" w:firstRowLastColumn="0" w:lastRowFirstColumn="0" w:lastRowLastColumn="0"/>
             </w:pPr>
-            <w:proofErr w:type="spellStart"/>
             <w:r>
               <w:t>test_both_invalid_acc_num</w:t>
             </w:r>
-            <w:proofErr w:type="spellEnd"/>
           </w:p>
         </w:tc>
         <w:tc>
@@ -6516,11 +6188,9 @@
             <w:pPr>
               <w:cnfStyle w:val="000000000000" w:firstRow="0" w:lastRow="0" w:firstColumn="0" w:lastColumn="0" w:oddVBand="0" w:evenVBand="0" w:oddHBand="0" w:evenHBand="0" w:firstRowFirstColumn="0" w:firstRowLastColumn="0" w:lastRowFirstColumn="0" w:lastRowLastColumn="0"/>
             </w:pPr>
-            <w:proofErr w:type="spellStart"/>
             <w:r>
               <w:t>test_invalid_to_acc_num</w:t>
             </w:r>
-            <w:proofErr w:type="spellEnd"/>
           </w:p>
         </w:tc>
         <w:tc>
@@ -6618,11 +6288,9 @@
             <w:pPr>
               <w:cnfStyle w:val="000000000000" w:firstRow="0" w:lastRow="0" w:firstColumn="0" w:lastColumn="0" w:oddVBand="0" w:evenVBand="0" w:oddHBand="0" w:evenHBand="0" w:firstRowFirstColumn="0" w:firstRowLastColumn="0" w:lastRowFirstColumn="0" w:lastRowLastColumn="0"/>
             </w:pPr>
-            <w:proofErr w:type="spellStart"/>
             <w:r>
               <w:t>test_invalid_from_acc_num</w:t>
             </w:r>
-            <w:proofErr w:type="spellEnd"/>
           </w:p>
         </w:tc>
         <w:tc>
@@ -6720,11 +6388,9 @@
             <w:pPr>
               <w:cnfStyle w:val="000000000000" w:firstRow="0" w:lastRow="0" w:firstColumn="0" w:lastColumn="0" w:oddVBand="0" w:evenVBand="0" w:oddHBand="0" w:evenHBand="0" w:firstRowFirstColumn="0" w:firstRowLastColumn="0" w:lastRowFirstColumn="0" w:lastRowLastColumn="0"/>
             </w:pPr>
-            <w:proofErr w:type="spellStart"/>
             <w:r>
               <w:t>test_txn_logout</w:t>
             </w:r>
-            <w:proofErr w:type="spellEnd"/>
           </w:p>
         </w:tc>
         <w:tc>
@@ -6887,11 +6553,9 @@
                 <w:color w:val="FF0000"/>
               </w:rPr>
             </w:pPr>
-            <w:proofErr w:type="spellStart"/>
             <w:r>
               <w:t>test_line_char_count</w:t>
             </w:r>
-            <w:proofErr w:type="spellEnd"/>
             <w:r>
               <w:t xml:space="preserve"> </w:t>
             </w:r>
@@ -7008,14 +6672,12 @@
                 <w:color w:val="FF0000"/>
               </w:rPr>
             </w:pPr>
-            <w:proofErr w:type="spellStart"/>
             <w:r>
               <w:t>test_</w:t>
             </w:r>
             <w:r>
               <w:t>txn_code</w:t>
             </w:r>
-            <w:proofErr w:type="spellEnd"/>
             <w:r>
               <w:t xml:space="preserve"> </w:t>
             </w:r>
@@ -7054,15 +6716,7 @@
               <w:cnfStyle w:val="000000000000" w:firstRow="0" w:lastRow="0" w:firstColumn="0" w:lastColumn="0" w:oddVBand="0" w:evenVBand="0" w:oddHBand="0" w:evenHBand="0" w:firstRowFirstColumn="0" w:firstRowLastColumn="0" w:lastRowFirstColumn="0" w:lastRowLastColumn="0"/>
             </w:pPr>
             <w:r>
-              <w:t xml:space="preserve">Test first 3 characters are one of: </w:t>
-            </w:r>
-            <w:proofErr w:type="gramStart"/>
-            <w:r>
-              <w:t>DEP,WDR</w:t>
-            </w:r>
-            <w:proofErr w:type="gramEnd"/>
-            <w:r>
-              <w:t>,XPR,NEW,DEL,EOS</w:t>
+              <w:t>Test first 3 characters are one of: DEP,WDR,XPR,NEW,DEL,EOS</w:t>
             </w:r>
           </w:p>
         </w:tc>
@@ -7134,11 +6788,9 @@
                 <w:color w:val="FF0000"/>
               </w:rPr>
             </w:pPr>
-            <w:proofErr w:type="spellStart"/>
             <w:r>
               <w:t>test_space_between_items</w:t>
             </w:r>
-            <w:proofErr w:type="spellEnd"/>
             <w:r>
               <w:t xml:space="preserve"> </w:t>
             </w:r>
@@ -7249,11 +6901,9 @@
                 <w:color w:val="FF0000"/>
               </w:rPr>
             </w:pPr>
-            <w:proofErr w:type="spellStart"/>
             <w:r>
               <w:t>test_acc_seven_digits</w:t>
             </w:r>
-            <w:proofErr w:type="spellEnd"/>
             <w:r>
               <w:t xml:space="preserve"> </w:t>
             </w:r>
@@ -7364,11 +7014,9 @@
                 <w:color w:val="FF0000"/>
               </w:rPr>
             </w:pPr>
-            <w:proofErr w:type="spellStart"/>
             <w:r>
               <w:t>test_acc_first_digit_non_zero</w:t>
             </w:r>
-            <w:proofErr w:type="spellEnd"/>
             <w:r>
               <w:t xml:space="preserve"> </w:t>
             </w:r>
@@ -7479,11 +7127,9 @@
                 <w:color w:val="FF0000"/>
               </w:rPr>
             </w:pPr>
-            <w:proofErr w:type="spellStart"/>
             <w:r>
               <w:t>test_monetary_amount</w:t>
             </w:r>
-            <w:proofErr w:type="spellEnd"/>
             <w:r>
               <w:t xml:space="preserve"> </w:t>
             </w:r>
@@ -7594,11 +7240,9 @@
                 <w:color w:val="FF0000"/>
               </w:rPr>
             </w:pPr>
-            <w:proofErr w:type="spellStart"/>
             <w:r>
               <w:t>test_acc_name_num_char</w:t>
             </w:r>
-            <w:proofErr w:type="spellEnd"/>
             <w:r>
               <w:t xml:space="preserve"> </w:t>
             </w:r>
@@ -7709,11 +7353,9 @@
                 <w:color w:val="FF0000"/>
               </w:rPr>
             </w:pPr>
-            <w:proofErr w:type="spellStart"/>
             <w:r>
               <w:t>test_acc_name_alpha_numeric</w:t>
             </w:r>
-            <w:proofErr w:type="spellEnd"/>
             <w:r>
               <w:t xml:space="preserve"> </w:t>
             </w:r>
@@ -7824,11 +7466,9 @@
                 <w:color w:val="FF0000"/>
               </w:rPr>
             </w:pPr>
-            <w:proofErr w:type="spellStart"/>
             <w:r>
               <w:t>test_acc_name_trailing_space</w:t>
             </w:r>
-            <w:proofErr w:type="spellEnd"/>
             <w:r>
               <w:t xml:space="preserve"> </w:t>
             </w:r>
@@ -7939,11 +7579,9 @@
                 <w:color w:val="FF0000"/>
               </w:rPr>
             </w:pPr>
-            <w:proofErr w:type="spellStart"/>
             <w:r>
               <w:t>test_unused_num_fields</w:t>
             </w:r>
-            <w:proofErr w:type="spellEnd"/>
             <w:r>
               <w:t xml:space="preserve"> </w:t>
             </w:r>
@@ -8054,11 +7692,9 @@
                 <w:color w:val="FF0000"/>
               </w:rPr>
             </w:pPr>
-            <w:proofErr w:type="spellStart"/>
             <w:r>
               <w:t>test_unused_acc_name_field</w:t>
             </w:r>
-            <w:proofErr w:type="spellEnd"/>
             <w:r>
               <w:t xml:space="preserve"> </w:t>
             </w:r>
@@ -8169,11 +7805,9 @@
                 <w:color w:val="FF0000"/>
               </w:rPr>
             </w:pPr>
-            <w:proofErr w:type="spellStart"/>
             <w:r>
               <w:t>test_eos</w:t>
             </w:r>
-            <w:proofErr w:type="spellEnd"/>
             <w:r>
               <w:t xml:space="preserve"> </w:t>
             </w:r>
@@ -8284,17 +7918,8 @@
                 <w:color w:val="FF0000"/>
               </w:rPr>
             </w:pPr>
-            <w:proofErr w:type="spellStart"/>
-            <w:r>
-              <w:t>test_new_acc_</w:t>
-            </w:r>
-            <w:proofErr w:type="gramStart"/>
-            <w:r>
-              <w:t>created</w:t>
-            </w:r>
-            <w:proofErr w:type="spellEnd"/>
-            <w:r>
-              <w:t xml:space="preserve">  </w:t>
+            <w:r>
+              <w:t xml:space="preserve">test_new_acc_created  </w:t>
             </w:r>
             <w:r>
               <w:rPr>
@@ -8303,7 +7928,6 @@
               </w:rPr>
               <w:t>*</w:t>
             </w:r>
-            <w:proofErr w:type="gramEnd"/>
           </w:p>
           <w:p>
             <w:pPr>
@@ -8417,17 +8041,8 @@
                 <w:color w:val="FF0000"/>
               </w:rPr>
             </w:pPr>
-            <w:proofErr w:type="spellStart"/>
-            <w:r>
-              <w:t>test_delete_</w:t>
-            </w:r>
-            <w:proofErr w:type="gramStart"/>
-            <w:r>
-              <w:t>acc</w:t>
-            </w:r>
-            <w:proofErr w:type="spellEnd"/>
-            <w:r>
-              <w:t xml:space="preserve">  </w:t>
+            <w:r>
+              <w:t xml:space="preserve">test_delete_acc  </w:t>
             </w:r>
             <w:r>
               <w:rPr>
@@ -8436,7 +8051,6 @@
               </w:rPr>
               <w:t>*</w:t>
             </w:r>
-            <w:proofErr w:type="gramEnd"/>
           </w:p>
           <w:p>
             <w:pPr>
@@ -8550,17 +8164,8 @@
                 <w:color w:val="FF0000"/>
               </w:rPr>
             </w:pPr>
-            <w:proofErr w:type="spellStart"/>
-            <w:r>
-              <w:t>test_</w:t>
-            </w:r>
-            <w:proofErr w:type="gramStart"/>
-            <w:r>
-              <w:t>deposit</w:t>
-            </w:r>
-            <w:proofErr w:type="spellEnd"/>
-            <w:r>
-              <w:t xml:space="preserve">  </w:t>
+            <w:r>
+              <w:t xml:space="preserve">test_deposit  </w:t>
             </w:r>
             <w:r>
               <w:rPr>
@@ -8569,7 +8174,6 @@
               </w:rPr>
               <w:t>*</w:t>
             </w:r>
-            <w:proofErr w:type="gramEnd"/>
           </w:p>
           <w:p>
             <w:pPr>
@@ -8691,17 +8295,8 @@
                 <w:color w:val="FF0000"/>
               </w:rPr>
             </w:pPr>
-            <w:proofErr w:type="spellStart"/>
-            <w:r>
-              <w:t>test_deposit_</w:t>
-            </w:r>
-            <w:proofErr w:type="gramStart"/>
-            <w:r>
-              <w:t>amount</w:t>
-            </w:r>
-            <w:proofErr w:type="spellEnd"/>
-            <w:r>
-              <w:t xml:space="preserve">  </w:t>
+            <w:r>
+              <w:t xml:space="preserve">test_deposit_amount  </w:t>
             </w:r>
             <w:r>
               <w:rPr>
@@ -8710,7 +8305,6 @@
               </w:rPr>
               <w:t>*</w:t>
             </w:r>
-            <w:proofErr w:type="gramEnd"/>
           </w:p>
           <w:p>
             <w:pPr>
@@ -8829,17 +8423,8 @@
                 <w:color w:val="FF0000"/>
               </w:rPr>
             </w:pPr>
-            <w:proofErr w:type="spellStart"/>
-            <w:r>
-              <w:t>test_</w:t>
-            </w:r>
-            <w:proofErr w:type="gramStart"/>
-            <w:r>
-              <w:t>withdraw</w:t>
-            </w:r>
-            <w:proofErr w:type="spellEnd"/>
-            <w:r>
-              <w:t xml:space="preserve">  </w:t>
+            <w:r>
+              <w:t xml:space="preserve">test_withdraw  </w:t>
             </w:r>
             <w:r>
               <w:rPr>
@@ -8848,7 +8433,6 @@
               </w:rPr>
               <w:t>*</w:t>
             </w:r>
-            <w:proofErr w:type="gramEnd"/>
           </w:p>
           <w:p>
             <w:pPr>
@@ -8962,17 +8546,8 @@
                 <w:color w:val="FF0000"/>
               </w:rPr>
             </w:pPr>
-            <w:proofErr w:type="spellStart"/>
-            <w:r>
-              <w:t>test_withdraw_</w:t>
-            </w:r>
-            <w:proofErr w:type="gramStart"/>
-            <w:r>
-              <w:t>from</w:t>
-            </w:r>
-            <w:proofErr w:type="spellEnd"/>
-            <w:r>
-              <w:t xml:space="preserve">  </w:t>
+            <w:r>
+              <w:t xml:space="preserve">test_withdraw_from  </w:t>
             </w:r>
             <w:r>
               <w:rPr>
@@ -8981,7 +8556,6 @@
               </w:rPr>
               <w:t>*</w:t>
             </w:r>
-            <w:proofErr w:type="gramEnd"/>
           </w:p>
           <w:p>
             <w:pPr>
@@ -9095,17 +8669,8 @@
                 <w:color w:val="FF0000"/>
               </w:rPr>
             </w:pPr>
-            <w:proofErr w:type="spellStart"/>
-            <w:r>
-              <w:t>test_withdraw_</w:t>
-            </w:r>
-            <w:proofErr w:type="gramStart"/>
-            <w:r>
-              <w:t>amount</w:t>
-            </w:r>
-            <w:proofErr w:type="spellEnd"/>
-            <w:r>
-              <w:t xml:space="preserve">  </w:t>
+            <w:r>
+              <w:t xml:space="preserve">test_withdraw_amount  </w:t>
             </w:r>
             <w:r>
               <w:rPr>
@@ -9114,7 +8679,6 @@
               </w:rPr>
               <w:t>*</w:t>
             </w:r>
-            <w:proofErr w:type="gramEnd"/>
           </w:p>
           <w:p>
             <w:pPr>
@@ -9228,17 +8792,8 @@
                 <w:color w:val="FF0000"/>
               </w:rPr>
             </w:pPr>
-            <w:proofErr w:type="spellStart"/>
-            <w:r>
-              <w:t>test_</w:t>
-            </w:r>
-            <w:proofErr w:type="gramStart"/>
-            <w:r>
-              <w:t>transfer</w:t>
-            </w:r>
-            <w:proofErr w:type="spellEnd"/>
-            <w:r>
-              <w:t xml:space="preserve">  </w:t>
+            <w:r>
+              <w:t xml:space="preserve">test_transfer  </w:t>
             </w:r>
             <w:r>
               <w:rPr>
@@ -9247,7 +8802,6 @@
               </w:rPr>
               <w:t>*</w:t>
             </w:r>
-            <w:proofErr w:type="gramEnd"/>
           </w:p>
           <w:p>
             <w:pPr>
@@ -9361,17 +8915,8 @@
                 <w:color w:val="FF0000"/>
               </w:rPr>
             </w:pPr>
-            <w:proofErr w:type="spellStart"/>
-            <w:r>
-              <w:t>test_transfer_to_</w:t>
-            </w:r>
-            <w:proofErr w:type="gramStart"/>
-            <w:r>
-              <w:t>from</w:t>
-            </w:r>
-            <w:proofErr w:type="spellEnd"/>
-            <w:r>
-              <w:t xml:space="preserve">  </w:t>
+            <w:r>
+              <w:t xml:space="preserve">test_transfer_to_from  </w:t>
             </w:r>
             <w:r>
               <w:rPr>
@@ -9380,7 +8925,6 @@
               </w:rPr>
               <w:t>*</w:t>
             </w:r>
-            <w:proofErr w:type="gramEnd"/>
           </w:p>
           <w:p>
             <w:pPr>
@@ -9494,17 +9038,8 @@
                 <w:color w:val="FF0000"/>
               </w:rPr>
             </w:pPr>
-            <w:proofErr w:type="spellStart"/>
-            <w:r>
-              <w:t>test_transfer_</w:t>
-            </w:r>
-            <w:proofErr w:type="gramStart"/>
-            <w:r>
-              <w:t>amount</w:t>
-            </w:r>
-            <w:proofErr w:type="spellEnd"/>
-            <w:r>
-              <w:t xml:space="preserve">  </w:t>
+            <w:r>
+              <w:t xml:space="preserve">test_transfer_amount  </w:t>
             </w:r>
             <w:r>
               <w:rPr>
@@ -9513,7 +9048,6 @@
               </w:rPr>
               <w:t>*</w:t>
             </w:r>
-            <w:proofErr w:type="gramEnd"/>
           </w:p>
           <w:p>
             <w:pPr>
@@ -9706,11 +9240,9 @@
                 <w:color w:val="FF0000"/>
               </w:rPr>
             </w:pPr>
-            <w:proofErr w:type="spellStart"/>
             <w:r>
               <w:t>test_acc_line_char_count</w:t>
             </w:r>
-            <w:proofErr w:type="spellEnd"/>
             <w:r>
               <w:t xml:space="preserve"> </w:t>
             </w:r>
@@ -9819,11 +9351,9 @@
             <w:pPr>
               <w:cnfStyle w:val="000000000000" w:firstRow="0" w:lastRow="0" w:firstColumn="0" w:lastColumn="0" w:oddVBand="0" w:evenVBand="0" w:oddHBand="0" w:evenHBand="0" w:firstRowFirstColumn="0" w:firstRowLastColumn="0" w:lastRowFirstColumn="0" w:lastRowLastColumn="0"/>
             </w:pPr>
-            <w:proofErr w:type="spellStart"/>
             <w:r>
               <w:t>test_acc_seven_digits</w:t>
             </w:r>
-            <w:proofErr w:type="spellEnd"/>
             <w:r>
               <w:t xml:space="preserve"> </w:t>
             </w:r>
@@ -9931,11 +9461,9 @@
                 <w:color w:val="FF0000"/>
               </w:rPr>
             </w:pPr>
-            <w:proofErr w:type="spellStart"/>
             <w:r>
               <w:t>test_acc_first_digit_non_zero</w:t>
             </w:r>
-            <w:proofErr w:type="spellEnd"/>
             <w:r>
               <w:t xml:space="preserve"> </w:t>
             </w:r>
@@ -10046,11 +9574,9 @@
                 <w:color w:val="FF0000"/>
               </w:rPr>
             </w:pPr>
-            <w:proofErr w:type="spellStart"/>
             <w:r>
               <w:t>test_acc_list_ends_invalid_acc</w:t>
             </w:r>
-            <w:proofErr w:type="spellEnd"/>
             <w:r>
               <w:t xml:space="preserve"> </w:t>
             </w:r>
@@ -10218,11 +9744,9 @@
             <w:pPr>
               <w:cnfStyle w:val="000000000000" w:firstRow="0" w:lastRow="0" w:firstColumn="0" w:lastColumn="0" w:oddVBand="0" w:evenVBand="0" w:oddHBand="0" w:evenHBand="0" w:firstRowFirstColumn="0" w:firstRowLastColumn="0" w:lastRowFirstColumn="0" w:lastRowLastColumn="0"/>
             </w:pPr>
-            <w:proofErr w:type="spellStart"/>
             <w:r>
               <w:t>test_invalid_inputs</w:t>
             </w:r>
-            <w:proofErr w:type="spellEnd"/>
           </w:p>
         </w:tc>
         <w:tc>
@@ -12105,7 +11629,7 @@
 </file>
 
 <file path=customXml/itemProps1.xml><?xml version="1.0" encoding="utf-8"?>
-<ds:datastoreItem xmlns:ds="http://schemas.openxmlformats.org/officeDocument/2006/customXml" ds:itemID="{AE130E15-9A45-4942-834D-198D6F9CE591}">
+<ds:datastoreItem xmlns:ds="http://schemas.openxmlformats.org/officeDocument/2006/customXml" ds:itemID="{138140F9-C6F1-AD4C-BB24-8FD455F09246}">
   <ds:schemaRefs>
     <ds:schemaRef ds:uri="http://schemas.openxmlformats.org/officeDocument/2006/bibliography"/>
   </ds:schemaRefs>

</xml_diff>

<commit_message>
Updating expected output and automation file for LOGOUT tests
</commit_message>
<xml_diff>
--- a/Docs/Test_List.docx
+++ b/Docs/Test_List.docx
@@ -258,9 +258,11 @@
             <w:pPr>
               <w:cnfStyle w:val="000000000000" w:firstRow="0" w:lastRow="0" w:firstColumn="0" w:lastColumn="0" w:oddVBand="0" w:evenVBand="0" w:oddHBand="0" w:evenHBand="0" w:firstRowFirstColumn="0" w:firstRowLastColumn="0" w:lastRowFirstColumn="0" w:lastRowLastColumn="0"/>
             </w:pPr>
+            <w:proofErr w:type="spellStart"/>
             <w:r>
               <w:t>test_txn_login</w:t>
             </w:r>
+            <w:proofErr w:type="spellEnd"/>
           </w:p>
         </w:tc>
         <w:tc>
@@ -369,9 +371,11 @@
             <w:pPr>
               <w:cnfStyle w:val="000000000000" w:firstRow="0" w:lastRow="0" w:firstColumn="0" w:lastColumn="0" w:oddVBand="0" w:evenVBand="0" w:oddHBand="0" w:evenHBand="0" w:firstRowFirstColumn="0" w:firstRowLastColumn="0" w:lastRowFirstColumn="0" w:lastRowLastColumn="0"/>
             </w:pPr>
+            <w:proofErr w:type="spellStart"/>
             <w:r>
               <w:t>test_teller_all_txn_login_agent</w:t>
             </w:r>
+            <w:proofErr w:type="spellEnd"/>
           </w:p>
         </w:tc>
         <w:tc>
@@ -474,9 +478,11 @@
             <w:pPr>
               <w:cnfStyle w:val="000000000000" w:firstRow="0" w:lastRow="0" w:firstColumn="0" w:lastColumn="0" w:oddVBand="0" w:evenVBand="0" w:oddHBand="0" w:evenHBand="0" w:firstRowFirstColumn="0" w:firstRowLastColumn="0" w:lastRowFirstColumn="0" w:lastRowLastColumn="0"/>
             </w:pPr>
+            <w:proofErr w:type="spellStart"/>
             <w:r>
               <w:t>test_login_read_acc_file</w:t>
             </w:r>
+            <w:proofErr w:type="spellEnd"/>
           </w:p>
         </w:tc>
         <w:tc>
@@ -579,8 +585,13 @@
             <w:pPr>
               <w:cnfStyle w:val="000000000000" w:firstRow="0" w:lastRow="0" w:firstColumn="0" w:lastColumn="0" w:oddVBand="0" w:evenVBand="0" w:oddHBand="0" w:evenHBand="0" w:firstRowFirstColumn="0" w:firstRowLastColumn="0" w:lastRowFirstColumn="0" w:lastRowLastColumn="0"/>
             </w:pPr>
-            <w:r>
-              <w:t>test_mode _agent</w:t>
+            <w:proofErr w:type="spellStart"/>
+            <w:r>
+              <w:t>test_mode</w:t>
+            </w:r>
+            <w:proofErr w:type="spellEnd"/>
+            <w:r>
+              <w:t xml:space="preserve"> _agent</w:t>
             </w:r>
           </w:p>
         </w:tc>
@@ -684,8 +695,13 @@
             <w:pPr>
               <w:cnfStyle w:val="000000000000" w:firstRow="0" w:lastRow="0" w:firstColumn="0" w:lastColumn="0" w:oddVBand="0" w:evenVBand="0" w:oddHBand="0" w:evenHBand="0" w:firstRowFirstColumn="0" w:firstRowLastColumn="0" w:lastRowFirstColumn="0" w:lastRowLastColumn="0"/>
             </w:pPr>
-            <w:r>
-              <w:t>test_mode_ machine</w:t>
+            <w:proofErr w:type="spellStart"/>
+            <w:r>
+              <w:t>test_mode</w:t>
+            </w:r>
+            <w:proofErr w:type="spellEnd"/>
+            <w:r>
+              <w:t>_ machine</w:t>
             </w:r>
           </w:p>
         </w:tc>
@@ -789,12 +805,14 @@
             <w:pPr>
               <w:cnfStyle w:val="000000000000" w:firstRow="0" w:lastRow="0" w:firstColumn="0" w:lastColumn="0" w:oddVBand="0" w:evenVBand="0" w:oddHBand="0" w:evenHBand="0" w:firstRowFirstColumn="0" w:firstRowLastColumn="0" w:lastRowFirstColumn="0" w:lastRowLastColumn="0"/>
             </w:pPr>
+            <w:proofErr w:type="spellStart"/>
             <w:r>
               <w:t>t</w:t>
             </w:r>
             <w:r>
               <w:t>est_invalid_user_input</w:t>
             </w:r>
+            <w:proofErr w:type="spellEnd"/>
           </w:p>
         </w:tc>
         <w:tc>
@@ -809,12 +827,7 @@
               <w:t>Test that user input is invalid</w:t>
             </w:r>
             <w:r>
-              <w:t xml:space="preserve"> (non-valid login</w:t>
-            </w:r>
-            <w:bookmarkStart w:id="0" w:name="_GoBack"/>
-            <w:bookmarkEnd w:id="0"/>
-            <w:r>
-              <w:t>)</w:t>
+              <w:t xml:space="preserve"> (non-valid login)</w:t>
             </w:r>
           </w:p>
         </w:tc>
@@ -985,9 +998,11 @@
             <w:pPr>
               <w:cnfStyle w:val="000000000000" w:firstRow="0" w:lastRow="0" w:firstColumn="0" w:lastColumn="0" w:oddVBand="0" w:evenVBand="0" w:oddHBand="0" w:evenHBand="0" w:firstRowFirstColumn="0" w:firstRowLastColumn="0" w:lastRowFirstColumn="0" w:lastRowLastColumn="0"/>
             </w:pPr>
+            <w:proofErr w:type="spellStart"/>
             <w:r>
               <w:t>test_logout_when_login</w:t>
             </w:r>
+            <w:proofErr w:type="spellEnd"/>
           </w:p>
         </w:tc>
         <w:tc>
@@ -1095,9 +1110,11 @@
             <w:pPr>
               <w:cnfStyle w:val="000000000000" w:firstRow="0" w:lastRow="0" w:firstColumn="0" w:lastColumn="0" w:oddVBand="0" w:evenVBand="0" w:oddHBand="0" w:evenHBand="0" w:firstRowFirstColumn="0" w:firstRowLastColumn="0" w:lastRowFirstColumn="0" w:lastRowLastColumn="0"/>
             </w:pPr>
+            <w:proofErr w:type="spellStart"/>
             <w:r>
               <w:t>test_logout_when_logout</w:t>
             </w:r>
+            <w:proofErr w:type="spellEnd"/>
           </w:p>
         </w:tc>
         <w:tc>
@@ -1165,6 +1182,15 @@
             <w:pPr>
               <w:cnfStyle w:val="000000000000" w:firstRow="0" w:lastRow="0" w:firstColumn="0" w:lastColumn="0" w:oddVBand="0" w:evenVBand="0" w:oddHBand="0" w:evenHBand="0" w:firstRowFirstColumn="0" w:firstRowLastColumn="0" w:lastRowFirstColumn="0" w:lastRowLastColumn="0"/>
             </w:pPr>
+            <w:r>
+              <w:t>2. transaction_</w:t>
+            </w:r>
+            <w:r>
+              <w:t>file_empty</w:t>
+            </w:r>
+            <w:r>
+              <w:t>.txt</w:t>
+            </w:r>
           </w:p>
         </w:tc>
       </w:tr>
@@ -1191,9 +1217,11 @@
             <w:pPr>
               <w:cnfStyle w:val="000000000000" w:firstRow="0" w:lastRow="0" w:firstColumn="0" w:lastColumn="0" w:oddVBand="0" w:evenVBand="0" w:oddHBand="0" w:evenHBand="0" w:firstRowFirstColumn="0" w:firstRowLastColumn="0" w:lastRowFirstColumn="0" w:lastRowLastColumn="0"/>
             </w:pPr>
+            <w:proofErr w:type="spellStart"/>
             <w:r>
               <w:t>test_txn_logout</w:t>
             </w:r>
+            <w:proofErr w:type="spellEnd"/>
           </w:p>
         </w:tc>
         <w:tc>
@@ -1287,9 +1315,11 @@
             <w:pPr>
               <w:cnfStyle w:val="000000000000" w:firstRow="0" w:lastRow="0" w:firstColumn="0" w:lastColumn="0" w:oddVBand="0" w:evenVBand="0" w:oddHBand="0" w:evenHBand="0" w:firstRowFirstColumn="0" w:firstRowLastColumn="0" w:lastRowFirstColumn="0" w:lastRowLastColumn="0"/>
             </w:pPr>
+            <w:proofErr w:type="spellStart"/>
             <w:r>
               <w:t>test_teller_all_txn_logout_agent</w:t>
             </w:r>
+            <w:proofErr w:type="spellEnd"/>
           </w:p>
         </w:tc>
         <w:tc>
@@ -1398,9 +1428,11 @@
             <w:pPr>
               <w:cnfStyle w:val="000000000000" w:firstRow="0" w:lastRow="0" w:firstColumn="0" w:lastColumn="0" w:oddVBand="0" w:evenVBand="0" w:oddHBand="0" w:evenHBand="0" w:firstRowFirstColumn="0" w:firstRowLastColumn="0" w:lastRowFirstColumn="0" w:lastRowLastColumn="0"/>
             </w:pPr>
+            <w:proofErr w:type="spellStart"/>
             <w:r>
               <w:t>test_after_logout</w:t>
             </w:r>
+            <w:proofErr w:type="spellEnd"/>
           </w:p>
         </w:tc>
         <w:tc>
@@ -1503,9 +1535,11 @@
             <w:pPr>
               <w:cnfStyle w:val="000000000000" w:firstRow="0" w:lastRow="0" w:firstColumn="0" w:lastColumn="0" w:oddVBand="0" w:evenVBand="0" w:oddHBand="0" w:evenHBand="0" w:firstRowFirstColumn="0" w:firstRowLastColumn="0" w:lastRowFirstColumn="0" w:lastRowLastColumn="0"/>
             </w:pPr>
+            <w:proofErr w:type="spellStart"/>
             <w:r>
               <w:t>test_create_txnfile_logout</w:t>
             </w:r>
+            <w:proofErr w:type="spellEnd"/>
           </w:p>
         </w:tc>
         <w:tc>
@@ -1574,11 +1608,27 @@
               <w:cnfStyle w:val="000000000000" w:firstRow="0" w:lastRow="0" w:firstColumn="0" w:lastColumn="0" w:oddVBand="0" w:evenVBand="0" w:oddHBand="0" w:evenHBand="0" w:firstRowFirstColumn="0" w:firstRowLastColumn="0" w:lastRowFirstColumn="0" w:lastRowLastColumn="0"/>
             </w:pPr>
             <w:r>
-              <w:t>2. transaction_</w:t>
-            </w:r>
-            <w:r>
-              <w:t>file_empty</w:t>
-            </w:r>
+              <w:t xml:space="preserve">2. </w:t>
+            </w:r>
+            <w:proofErr w:type="spellStart"/>
+            <w:r>
+              <w:t>transaction_</w:t>
+            </w:r>
+            <w:r>
+              <w:t>file</w:t>
+            </w:r>
+            <w:proofErr w:type="spellEnd"/>
+            <w:r>
+              <w:t>_</w:t>
+            </w:r>
+            <w:r>
+              <w:t xml:space="preserve"> </w:t>
+            </w:r>
+            <w:r>
+              <w:t>test_create_txnfile_logout</w:t>
+            </w:r>
+            <w:bookmarkStart w:id="0" w:name="_GoBack"/>
+            <w:bookmarkEnd w:id="0"/>
             <w:r>
               <w:t>.txt</w:t>
             </w:r>
@@ -1682,9 +1732,11 @@
             <w:pPr>
               <w:cnfStyle w:val="000000000000" w:firstRow="0" w:lastRow="0" w:firstColumn="0" w:lastColumn="0" w:oddVBand="0" w:evenVBand="0" w:oddHBand="0" w:evenHBand="0" w:firstRowFirstColumn="0" w:firstRowLastColumn="0" w:lastRowFirstColumn="0" w:lastRowLastColumn="0"/>
             </w:pPr>
+            <w:proofErr w:type="spellStart"/>
             <w:r>
               <w:t>test_before_login</w:t>
             </w:r>
+            <w:proofErr w:type="spellEnd"/>
           </w:p>
         </w:tc>
         <w:tc>
@@ -1771,9 +1823,11 @@
             <w:pPr>
               <w:cnfStyle w:val="000000000000" w:firstRow="0" w:lastRow="0" w:firstColumn="0" w:lastColumn="0" w:oddVBand="0" w:evenVBand="0" w:oddHBand="0" w:evenHBand="0" w:firstRowFirstColumn="0" w:firstRowLastColumn="0" w:lastRowFirstColumn="0" w:lastRowLastColumn="0"/>
             </w:pPr>
+            <w:proofErr w:type="spellStart"/>
             <w:r>
               <w:t>test_accept_agent</w:t>
             </w:r>
+            <w:proofErr w:type="spellEnd"/>
           </w:p>
         </w:tc>
         <w:tc>
@@ -1867,9 +1921,11 @@
             <w:pPr>
               <w:cnfStyle w:val="000000000000" w:firstRow="0" w:lastRow="0" w:firstColumn="0" w:lastColumn="0" w:oddVBand="0" w:evenVBand="0" w:oddHBand="0" w:evenHBand="0" w:firstRowFirstColumn="0" w:firstRowLastColumn="0" w:lastRowFirstColumn="0" w:lastRowLastColumn="0"/>
             </w:pPr>
+            <w:proofErr w:type="spellStart"/>
             <w:r>
               <w:t>test_deny_machine</w:t>
             </w:r>
+            <w:proofErr w:type="spellEnd"/>
           </w:p>
         </w:tc>
         <w:tc>
@@ -1969,9 +2025,11 @@
             <w:pPr>
               <w:cnfStyle w:val="000000000000" w:firstRow="0" w:lastRow="0" w:firstColumn="0" w:lastColumn="0" w:oddVBand="0" w:evenVBand="0" w:oddHBand="0" w:evenHBand="0" w:firstRowFirstColumn="0" w:firstRowLastColumn="0" w:lastRowFirstColumn="0" w:lastRowLastColumn="0"/>
             </w:pPr>
+            <w:proofErr w:type="spellStart"/>
             <w:r>
               <w:t>test_acc_seven_digits</w:t>
             </w:r>
+            <w:proofErr w:type="spellEnd"/>
           </w:p>
         </w:tc>
         <w:tc>
@@ -2071,9 +2129,11 @@
             <w:pPr>
               <w:cnfStyle w:val="000000000000" w:firstRow="0" w:lastRow="0" w:firstColumn="0" w:lastColumn="0" w:oddVBand="0" w:evenVBand="0" w:oddHBand="0" w:evenHBand="0" w:firstRowFirstColumn="0" w:firstRowLastColumn="0" w:lastRowFirstColumn="0" w:lastRowLastColumn="0"/>
             </w:pPr>
+            <w:proofErr w:type="spellStart"/>
             <w:r>
               <w:t>test_acc_first_digit_non_zero</w:t>
             </w:r>
+            <w:proofErr w:type="spellEnd"/>
           </w:p>
         </w:tc>
         <w:tc>
@@ -2173,9 +2233,11 @@
             <w:pPr>
               <w:cnfStyle w:val="000000000000" w:firstRow="0" w:lastRow="0" w:firstColumn="0" w:lastColumn="0" w:oddVBand="0" w:evenVBand="0" w:oddHBand="0" w:evenHBand="0" w:firstRowFirstColumn="0" w:firstRowLastColumn="0" w:lastRowFirstColumn="0" w:lastRowLastColumn="0"/>
             </w:pPr>
+            <w:proofErr w:type="spellStart"/>
             <w:r>
               <w:t>test_acc_unique</w:t>
             </w:r>
+            <w:proofErr w:type="spellEnd"/>
           </w:p>
         </w:tc>
         <w:tc>
@@ -2275,9 +2337,11 @@
             <w:pPr>
               <w:cnfStyle w:val="000000000000" w:firstRow="0" w:lastRow="0" w:firstColumn="0" w:lastColumn="0" w:oddVBand="0" w:evenVBand="0" w:oddHBand="0" w:evenHBand="0" w:firstRowFirstColumn="0" w:firstRowLastColumn="0" w:lastRowFirstColumn="0" w:lastRowLastColumn="0"/>
             </w:pPr>
+            <w:proofErr w:type="spellStart"/>
             <w:r>
               <w:t>test_acc_name_num_char</w:t>
             </w:r>
+            <w:proofErr w:type="spellEnd"/>
           </w:p>
         </w:tc>
         <w:tc>
@@ -2377,9 +2441,11 @@
             <w:pPr>
               <w:cnfStyle w:val="000000000000" w:firstRow="0" w:lastRow="0" w:firstColumn="0" w:lastColumn="0" w:oddVBand="0" w:evenVBand="0" w:oddHBand="0" w:evenHBand="0" w:firstRowFirstColumn="0" w:firstRowLastColumn="0" w:lastRowFirstColumn="0" w:lastRowLastColumn="0"/>
             </w:pPr>
+            <w:proofErr w:type="spellStart"/>
             <w:r>
               <w:t>test_acc_number_alpha_numeric</w:t>
             </w:r>
+            <w:proofErr w:type="spellEnd"/>
           </w:p>
         </w:tc>
         <w:tc>
@@ -2482,9 +2548,11 @@
             <w:pPr>
               <w:cnfStyle w:val="000000000000" w:firstRow="0" w:lastRow="0" w:firstColumn="0" w:lastColumn="0" w:oddVBand="0" w:evenVBand="0" w:oddHBand="0" w:evenHBand="0" w:firstRowFirstColumn="0" w:firstRowLastColumn="0" w:lastRowFirstColumn="0" w:lastRowLastColumn="0"/>
             </w:pPr>
+            <w:proofErr w:type="spellStart"/>
             <w:r>
               <w:t>test_acc_name_alpha_numeric</w:t>
             </w:r>
+            <w:proofErr w:type="spellEnd"/>
           </w:p>
         </w:tc>
         <w:tc>
@@ -2585,9 +2653,11 @@
             <w:pPr>
               <w:cnfStyle w:val="000000000000" w:firstRow="0" w:lastRow="0" w:firstColumn="0" w:lastColumn="0" w:oddVBand="0" w:evenVBand="0" w:oddHBand="0" w:evenHBand="0" w:firstRowFirstColumn="0" w:firstRowLastColumn="0" w:lastRowFirstColumn="0" w:lastRowLastColumn="0"/>
             </w:pPr>
+            <w:proofErr w:type="spellStart"/>
             <w:r>
               <w:t>test_acc_name_trailing_space</w:t>
             </w:r>
+            <w:proofErr w:type="spellEnd"/>
           </w:p>
         </w:tc>
         <w:tc>
@@ -2687,9 +2757,11 @@
             <w:pPr>
               <w:cnfStyle w:val="000000000000" w:firstRow="0" w:lastRow="0" w:firstColumn="0" w:lastColumn="0" w:oddVBand="0" w:evenVBand="0" w:oddHBand="0" w:evenHBand="0" w:firstRowFirstColumn="0" w:firstRowLastColumn="0" w:lastRowFirstColumn="0" w:lastRowLastColumn="0"/>
             </w:pPr>
+            <w:proofErr w:type="spellStart"/>
             <w:r>
               <w:t>test_notxn_on_new_acc</w:t>
             </w:r>
+            <w:proofErr w:type="spellEnd"/>
           </w:p>
         </w:tc>
         <w:tc>
@@ -2786,9 +2858,11 @@
             <w:pPr>
               <w:cnfStyle w:val="000000000000" w:firstRow="0" w:lastRow="0" w:firstColumn="0" w:lastColumn="0" w:oddVBand="0" w:evenVBand="0" w:oddHBand="0" w:evenHBand="0" w:firstRowFirstColumn="0" w:firstRowLastColumn="0" w:lastRowFirstColumn="0" w:lastRowLastColumn="0"/>
             </w:pPr>
+            <w:proofErr w:type="spellStart"/>
             <w:r>
               <w:t>test_txn_logout</w:t>
             </w:r>
+            <w:proofErr w:type="spellEnd"/>
           </w:p>
         </w:tc>
         <w:tc>
@@ -2800,7 +2874,15 @@
               <w:cnfStyle w:val="000000000000" w:firstRow="0" w:lastRow="0" w:firstColumn="0" w:lastColumn="0" w:oddVBand="0" w:evenVBand="0" w:oddHBand="0" w:evenHBand="0" w:firstRowFirstColumn="0" w:firstRowLastColumn="0" w:lastRowFirstColumn="0" w:lastRowLastColumn="0"/>
             </w:pPr>
             <w:r>
-              <w:t>Don’t accept  CREATEACCT transaction if logged out</w:t>
+              <w:t xml:space="preserve">Don’t </w:t>
+            </w:r>
+            <w:proofErr w:type="gramStart"/>
+            <w:r>
+              <w:t>accept  CREATEACCT</w:t>
+            </w:r>
+            <w:proofErr w:type="gramEnd"/>
+            <w:r>
+              <w:t xml:space="preserve"> transaction if logged out</w:t>
             </w:r>
           </w:p>
         </w:tc>
@@ -2944,9 +3026,11 @@
             <w:pPr>
               <w:cnfStyle w:val="000000000000" w:firstRow="0" w:lastRow="0" w:firstColumn="0" w:lastColumn="0" w:oddVBand="0" w:evenVBand="0" w:oddHBand="0" w:evenHBand="0" w:firstRowFirstColumn="0" w:firstRowLastColumn="0" w:lastRowFirstColumn="0" w:lastRowLastColumn="0"/>
             </w:pPr>
+            <w:proofErr w:type="spellStart"/>
             <w:r>
               <w:t>test_before_login</w:t>
             </w:r>
+            <w:proofErr w:type="spellEnd"/>
           </w:p>
         </w:tc>
         <w:tc>
@@ -2957,8 +3041,13 @@
             <w:pPr>
               <w:cnfStyle w:val="000000000000" w:firstRow="0" w:lastRow="0" w:firstColumn="0" w:lastColumn="0" w:oddVBand="0" w:evenVBand="0" w:oddHBand="0" w:evenHBand="0" w:firstRowFirstColumn="0" w:firstRowLastColumn="0" w:lastRowFirstColumn="0" w:lastRowLastColumn="0"/>
             </w:pPr>
-            <w:r>
-              <w:t>No  DELETEACCT transaction accepted before the login</w:t>
+            <w:proofErr w:type="gramStart"/>
+            <w:r>
+              <w:t>No  DELETEACCT</w:t>
+            </w:r>
+            <w:proofErr w:type="gramEnd"/>
+            <w:r>
+              <w:t xml:space="preserve"> transaction accepted before the login</w:t>
             </w:r>
           </w:p>
         </w:tc>
@@ -3033,9 +3122,11 @@
             <w:pPr>
               <w:cnfStyle w:val="000000000000" w:firstRow="0" w:lastRow="0" w:firstColumn="0" w:lastColumn="0" w:oddVBand="0" w:evenVBand="0" w:oddHBand="0" w:evenHBand="0" w:firstRowFirstColumn="0" w:firstRowLastColumn="0" w:lastRowFirstColumn="0" w:lastRowLastColumn="0"/>
             </w:pPr>
+            <w:proofErr w:type="spellStart"/>
             <w:r>
               <w:t>test_accept_agent</w:t>
             </w:r>
+            <w:proofErr w:type="spellEnd"/>
           </w:p>
         </w:tc>
         <w:tc>
@@ -3135,9 +3226,11 @@
             <w:pPr>
               <w:cnfStyle w:val="000000000000" w:firstRow="0" w:lastRow="0" w:firstColumn="0" w:lastColumn="0" w:oddVBand="0" w:evenVBand="0" w:oddHBand="0" w:evenHBand="0" w:firstRowFirstColumn="0" w:firstRowLastColumn="0" w:lastRowFirstColumn="0" w:lastRowLastColumn="0"/>
             </w:pPr>
+            <w:proofErr w:type="spellStart"/>
             <w:r>
               <w:t>test_deny_machine</w:t>
             </w:r>
+            <w:proofErr w:type="spellEnd"/>
           </w:p>
         </w:tc>
         <w:tc>
@@ -3243,9 +3336,11 @@
             <w:pPr>
               <w:cnfStyle w:val="000000000000" w:firstRow="0" w:lastRow="0" w:firstColumn="0" w:lastColumn="0" w:oddVBand="0" w:evenVBand="0" w:oddHBand="0" w:evenHBand="0" w:firstRowFirstColumn="0" w:firstRowLastColumn="0" w:lastRowFirstColumn="0" w:lastRowLastColumn="0"/>
             </w:pPr>
+            <w:proofErr w:type="spellStart"/>
             <w:r>
               <w:t>test_txn_on_delacc</w:t>
             </w:r>
+            <w:proofErr w:type="spellEnd"/>
           </w:p>
         </w:tc>
         <w:tc>
@@ -3345,9 +3440,11 @@
             <w:pPr>
               <w:cnfStyle w:val="000000000000" w:firstRow="0" w:lastRow="0" w:firstColumn="0" w:lastColumn="0" w:oddVBand="0" w:evenVBand="0" w:oddHBand="0" w:evenHBand="0" w:firstRowFirstColumn="0" w:firstRowLastColumn="0" w:lastRowFirstColumn="0" w:lastRowLastColumn="0"/>
             </w:pPr>
+            <w:proofErr w:type="spellStart"/>
             <w:r>
               <w:t>test_acc_number_alpha_numeric</w:t>
             </w:r>
+            <w:proofErr w:type="spellEnd"/>
           </w:p>
         </w:tc>
         <w:tc>
@@ -3447,9 +3544,11 @@
             <w:pPr>
               <w:cnfStyle w:val="000000000000" w:firstRow="0" w:lastRow="0" w:firstColumn="0" w:lastColumn="0" w:oddVBand="0" w:evenVBand="0" w:oddHBand="0" w:evenHBand="0" w:firstRowFirstColumn="0" w:firstRowLastColumn="0" w:lastRowFirstColumn="0" w:lastRowLastColumn="0"/>
             </w:pPr>
+            <w:proofErr w:type="spellStart"/>
             <w:r>
               <w:t>test_valid_acc_num</w:t>
             </w:r>
+            <w:proofErr w:type="spellEnd"/>
           </w:p>
         </w:tc>
         <w:tc>
@@ -3569,9 +3668,11 @@
             <w:pPr>
               <w:cnfStyle w:val="000000000000" w:firstRow="0" w:lastRow="0" w:firstColumn="0" w:lastColumn="0" w:oddVBand="0" w:evenVBand="0" w:oddHBand="0" w:evenHBand="0" w:firstRowFirstColumn="0" w:firstRowLastColumn="0" w:lastRowFirstColumn="0" w:lastRowLastColumn="0"/>
             </w:pPr>
+            <w:proofErr w:type="spellStart"/>
             <w:r>
               <w:t>test_txn_logout</w:t>
             </w:r>
+            <w:proofErr w:type="spellEnd"/>
           </w:p>
         </w:tc>
         <w:tc>
@@ -3583,7 +3684,15 @@
               <w:cnfStyle w:val="000000000000" w:firstRow="0" w:lastRow="0" w:firstColumn="0" w:lastColumn="0" w:oddVBand="0" w:evenVBand="0" w:oddHBand="0" w:evenHBand="0" w:firstRowFirstColumn="0" w:firstRowLastColumn="0" w:lastRowFirstColumn="0" w:lastRowLastColumn="0"/>
             </w:pPr>
             <w:r>
-              <w:t>Don’t accept  DELETEACCT  transaction if logged out</w:t>
+              <w:t xml:space="preserve">Don’t </w:t>
+            </w:r>
+            <w:proofErr w:type="gramStart"/>
+            <w:r>
+              <w:t>accept  DELETEACCT</w:t>
+            </w:r>
+            <w:proofErr w:type="gramEnd"/>
+            <w:r>
+              <w:t xml:space="preserve">  transaction if logged out</w:t>
             </w:r>
           </w:p>
         </w:tc>
@@ -3727,9 +3836,11 @@
             <w:pPr>
               <w:cnfStyle w:val="000000000000" w:firstRow="0" w:lastRow="0" w:firstColumn="0" w:lastColumn="0" w:oddVBand="0" w:evenVBand="0" w:oddHBand="0" w:evenHBand="0" w:firstRowFirstColumn="0" w:firstRowLastColumn="0" w:lastRowFirstColumn="0" w:lastRowLastColumn="0"/>
             </w:pPr>
+            <w:proofErr w:type="spellStart"/>
             <w:r>
               <w:t>test_before_login</w:t>
             </w:r>
+            <w:proofErr w:type="spellEnd"/>
           </w:p>
         </w:tc>
         <w:tc>
@@ -3816,9 +3927,11 @@
             <w:pPr>
               <w:cnfStyle w:val="000000000000" w:firstRow="0" w:lastRow="0" w:firstColumn="0" w:lastColumn="0" w:oddVBand="0" w:evenVBand="0" w:oddHBand="0" w:evenHBand="0" w:firstRowFirstColumn="0" w:firstRowLastColumn="0" w:lastRowFirstColumn="0" w:lastRowLastColumn="0"/>
             </w:pPr>
+            <w:proofErr w:type="spellStart"/>
             <w:r>
               <w:t>test_valid_acc_num</w:t>
             </w:r>
+            <w:proofErr w:type="spellEnd"/>
           </w:p>
         </w:tc>
         <w:tc>
@@ -3918,9 +4031,11 @@
             <w:pPr>
               <w:cnfStyle w:val="000000000000" w:firstRow="0" w:lastRow="0" w:firstColumn="0" w:lastColumn="0" w:oddVBand="0" w:evenVBand="0" w:oddHBand="0" w:evenHBand="0" w:firstRowFirstColumn="0" w:firstRowLastColumn="0" w:lastRowFirstColumn="0" w:lastRowLastColumn="0"/>
             </w:pPr>
+            <w:proofErr w:type="spellStart"/>
             <w:r>
               <w:t>test_valid_amount</w:t>
             </w:r>
+            <w:proofErr w:type="spellEnd"/>
           </w:p>
         </w:tc>
         <w:tc>
@@ -4020,9 +4135,11 @@
             <w:pPr>
               <w:cnfStyle w:val="000000000000" w:firstRow="0" w:lastRow="0" w:firstColumn="0" w:lastColumn="0" w:oddVBand="0" w:evenVBand="0" w:oddHBand="0" w:evenHBand="0" w:firstRowFirstColumn="0" w:firstRowLastColumn="0" w:lastRowFirstColumn="0" w:lastRowLastColumn="0"/>
             </w:pPr>
+            <w:proofErr w:type="spellStart"/>
             <w:r>
               <w:t>test_valid_amount_leading_zero</w:t>
             </w:r>
+            <w:proofErr w:type="spellEnd"/>
           </w:p>
         </w:tc>
         <w:tc>
@@ -4047,8 +4164,13 @@
               <w:cnfStyle w:val="000000000000" w:firstRow="0" w:lastRow="0" w:firstColumn="0" w:lastColumn="0" w:oddVBand="0" w:evenVBand="0" w:oddHBand="0" w:evenHBand="0" w:firstRowFirstColumn="0" w:firstRowLastColumn="0" w:lastRowFirstColumn="0" w:lastRowLastColumn="0"/>
             </w:pPr>
             <w:r>
-              <w:t>1. input_test_valid_amount</w:t>
-            </w:r>
+              <w:t xml:space="preserve">1. </w:t>
+            </w:r>
+            <w:proofErr w:type="spellStart"/>
+            <w:r>
+              <w:t>input_test_valid_amount</w:t>
+            </w:r>
+            <w:proofErr w:type="spellEnd"/>
             <w:r>
               <w:t>_ leading_zero</w:t>
             </w:r>
@@ -4061,8 +4183,13 @@
               <w:cnfStyle w:val="000000000000" w:firstRow="0" w:lastRow="0" w:firstColumn="0" w:lastColumn="0" w:oddVBand="0" w:evenVBand="0" w:oddHBand="0" w:evenHBand="0" w:firstRowFirstColumn="0" w:firstRowLastColumn="0" w:lastRowFirstColumn="0" w:lastRowLastColumn="0"/>
             </w:pPr>
             <w:r>
-              <w:t>2. valid_accounts_file_test_valid_amount</w:t>
-            </w:r>
+              <w:t xml:space="preserve">2. </w:t>
+            </w:r>
+            <w:proofErr w:type="spellStart"/>
+            <w:r>
+              <w:t>valid_accounts_file_test_valid_amount</w:t>
+            </w:r>
+            <w:proofErr w:type="spellEnd"/>
             <w:r>
               <w:t>_ leading_zero</w:t>
             </w:r>
@@ -4085,8 +4212,13 @@
               <w:cnfStyle w:val="000000000000" w:firstRow="0" w:lastRow="0" w:firstColumn="0" w:lastColumn="0" w:oddVBand="0" w:evenVBand="0" w:oddHBand="0" w:evenHBand="0" w:firstRowFirstColumn="0" w:firstRowLastColumn="0" w:lastRowFirstColumn="0" w:lastRowLastColumn="0"/>
             </w:pPr>
             <w:r>
-              <w:t>1. output_test_valid_amount</w:t>
-            </w:r>
+              <w:t xml:space="preserve">1. </w:t>
+            </w:r>
+            <w:proofErr w:type="spellStart"/>
+            <w:r>
+              <w:t>output_test_valid_amount</w:t>
+            </w:r>
+            <w:proofErr w:type="spellEnd"/>
             <w:r>
               <w:t>_ leading_zero</w:t>
             </w:r>
@@ -4099,8 +4231,13 @@
               <w:cnfStyle w:val="000000000000" w:firstRow="0" w:lastRow="0" w:firstColumn="0" w:lastColumn="0" w:oddVBand="0" w:evenVBand="0" w:oddHBand="0" w:evenHBand="0" w:firstRowFirstColumn="0" w:firstRowLastColumn="0" w:lastRowFirstColumn="0" w:lastRowLastColumn="0"/>
             </w:pPr>
             <w:r>
-              <w:t>2. transaction_file_test_valid_amount</w:t>
-            </w:r>
+              <w:t xml:space="preserve">2. </w:t>
+            </w:r>
+            <w:proofErr w:type="spellStart"/>
+            <w:r>
+              <w:t>transaction_file_test_valid_amount</w:t>
+            </w:r>
+            <w:proofErr w:type="spellEnd"/>
             <w:r>
               <w:t>_ leading_zero</w:t>
             </w:r>
@@ -4133,9 +4270,11 @@
             <w:pPr>
               <w:cnfStyle w:val="000000000000" w:firstRow="0" w:lastRow="0" w:firstColumn="0" w:lastColumn="0" w:oddVBand="0" w:evenVBand="0" w:oddHBand="0" w:evenHBand="0" w:firstRowFirstColumn="0" w:firstRowLastColumn="0" w:lastRowFirstColumn="0" w:lastRowLastColumn="0"/>
             </w:pPr>
+            <w:proofErr w:type="spellStart"/>
             <w:r>
               <w:t>test_valid_amount_alpha_numeric</w:t>
             </w:r>
+            <w:proofErr w:type="spellEnd"/>
           </w:p>
         </w:tc>
         <w:tc>
@@ -4174,8 +4313,13 @@
               <w:cnfStyle w:val="000000000000" w:firstRow="0" w:lastRow="0" w:firstColumn="0" w:lastColumn="0" w:oddVBand="0" w:evenVBand="0" w:oddHBand="0" w:evenHBand="0" w:firstRowFirstColumn="0" w:firstRowLastColumn="0" w:lastRowFirstColumn="0" w:lastRowLastColumn="0"/>
             </w:pPr>
             <w:r>
-              <w:t>2. valid_accounts_file_test_valid_amount</w:t>
-            </w:r>
+              <w:t xml:space="preserve">2. </w:t>
+            </w:r>
+            <w:proofErr w:type="spellStart"/>
+            <w:r>
+              <w:t>valid_accounts_file_test_valid_amount</w:t>
+            </w:r>
+            <w:proofErr w:type="spellEnd"/>
             <w:r>
               <w:t>_ alpha_numeric</w:t>
             </w:r>
@@ -4193,8 +4337,13 @@
               <w:cnfStyle w:val="000000000000" w:firstRow="0" w:lastRow="0" w:firstColumn="0" w:lastColumn="0" w:oddVBand="0" w:evenVBand="0" w:oddHBand="0" w:evenHBand="0" w:firstRowFirstColumn="0" w:firstRowLastColumn="0" w:lastRowFirstColumn="0" w:lastRowLastColumn="0"/>
             </w:pPr>
             <w:r>
-              <w:t>1. output_test_valid_amount</w:t>
-            </w:r>
+              <w:t xml:space="preserve">1. </w:t>
+            </w:r>
+            <w:proofErr w:type="spellStart"/>
+            <w:r>
+              <w:t>output_test_valid_amount</w:t>
+            </w:r>
+            <w:proofErr w:type="spellEnd"/>
             <w:r>
               <w:t>_ alpha_numeric</w:t>
             </w:r>
@@ -4207,8 +4356,13 @@
               <w:cnfStyle w:val="000000000000" w:firstRow="0" w:lastRow="0" w:firstColumn="0" w:lastColumn="0" w:oddVBand="0" w:evenVBand="0" w:oddHBand="0" w:evenHBand="0" w:firstRowFirstColumn="0" w:firstRowLastColumn="0" w:lastRowFirstColumn="0" w:lastRowLastColumn="0"/>
             </w:pPr>
             <w:r>
-              <w:t>2. transaction_file_test_valid_amount</w:t>
-            </w:r>
+              <w:t xml:space="preserve">2. </w:t>
+            </w:r>
+            <w:proofErr w:type="spellStart"/>
+            <w:r>
+              <w:t>transaction_file_test_valid_amount</w:t>
+            </w:r>
+            <w:proofErr w:type="spellEnd"/>
             <w:r>
               <w:t>_ alpha_numeric</w:t>
             </w:r>
@@ -4241,9 +4395,11 @@
             <w:pPr>
               <w:cnfStyle w:val="000000000000" w:firstRow="0" w:lastRow="0" w:firstColumn="0" w:lastColumn="0" w:oddVBand="0" w:evenVBand="0" w:oddHBand="0" w:evenHBand="0" w:firstRowFirstColumn="0" w:firstRowLastColumn="0" w:lastRowFirstColumn="0" w:lastRowLastColumn="0"/>
             </w:pPr>
+            <w:proofErr w:type="spellStart"/>
             <w:r>
               <w:t>test_valid_amount_agent</w:t>
             </w:r>
+            <w:proofErr w:type="spellEnd"/>
           </w:p>
         </w:tc>
         <w:tc>
@@ -4349,9 +4505,11 @@
             <w:pPr>
               <w:cnfStyle w:val="000000000000" w:firstRow="0" w:lastRow="0" w:firstColumn="0" w:lastColumn="0" w:oddVBand="0" w:evenVBand="0" w:oddHBand="0" w:evenHBand="0" w:firstRowFirstColumn="0" w:firstRowLastColumn="0" w:lastRowFirstColumn="0" w:lastRowLastColumn="0"/>
             </w:pPr>
+            <w:proofErr w:type="spellStart"/>
             <w:r>
               <w:t>test_txn_invalid_acc_num</w:t>
             </w:r>
+            <w:proofErr w:type="spellEnd"/>
           </w:p>
         </w:tc>
         <w:tc>
@@ -4457,9 +4615,11 @@
             <w:pPr>
               <w:cnfStyle w:val="000000000000" w:firstRow="0" w:lastRow="0" w:firstColumn="0" w:lastColumn="0" w:oddVBand="0" w:evenVBand="0" w:oddHBand="0" w:evenHBand="0" w:firstRowFirstColumn="0" w:firstRowLastColumn="0" w:lastRowFirstColumn="0" w:lastRowLastColumn="0"/>
             </w:pPr>
+            <w:proofErr w:type="spellStart"/>
             <w:r>
               <w:t>test_txn_logout</w:t>
             </w:r>
+            <w:proofErr w:type="spellEnd"/>
           </w:p>
         </w:tc>
         <w:tc>
@@ -4471,7 +4631,15 @@
               <w:cnfStyle w:val="000000000000" w:firstRow="0" w:lastRow="0" w:firstColumn="0" w:lastColumn="0" w:oddVBand="0" w:evenVBand="0" w:oddHBand="0" w:evenHBand="0" w:firstRowFirstColumn="0" w:firstRowLastColumn="0" w:lastRowFirstColumn="0" w:lastRowLastColumn="0"/>
             </w:pPr>
             <w:r>
-              <w:t>Don’t accept  DEPOSIT transaction if logged out</w:t>
+              <w:t xml:space="preserve">Don’t </w:t>
+            </w:r>
+            <w:proofErr w:type="gramStart"/>
+            <w:r>
+              <w:t>accept  DEPOSIT</w:t>
+            </w:r>
+            <w:proofErr w:type="gramEnd"/>
+            <w:r>
+              <w:t xml:space="preserve"> transaction if logged out</w:t>
             </w:r>
           </w:p>
         </w:tc>
@@ -4612,9 +4780,11 @@
             <w:pPr>
               <w:cnfStyle w:val="000000000000" w:firstRow="0" w:lastRow="0" w:firstColumn="0" w:lastColumn="0" w:oddVBand="0" w:evenVBand="0" w:oddHBand="0" w:evenHBand="0" w:firstRowFirstColumn="0" w:firstRowLastColumn="0" w:lastRowFirstColumn="0" w:lastRowLastColumn="0"/>
             </w:pPr>
+            <w:proofErr w:type="spellStart"/>
             <w:r>
               <w:t>test_before_login</w:t>
             </w:r>
+            <w:proofErr w:type="spellEnd"/>
           </w:p>
         </w:tc>
         <w:tc>
@@ -4697,9 +4867,11 @@
             <w:pPr>
               <w:cnfStyle w:val="000000000000" w:firstRow="0" w:lastRow="0" w:firstColumn="0" w:lastColumn="0" w:oddVBand="0" w:evenVBand="0" w:oddHBand="0" w:evenHBand="0" w:firstRowFirstColumn="0" w:firstRowLastColumn="0" w:lastRowFirstColumn="0" w:lastRowLastColumn="0"/>
             </w:pPr>
+            <w:proofErr w:type="spellStart"/>
             <w:r>
               <w:t>test_valid_acc_num</w:t>
             </w:r>
+            <w:proofErr w:type="spellEnd"/>
           </w:p>
         </w:tc>
         <w:tc>
@@ -4804,9 +4976,11 @@
             <w:pPr>
               <w:cnfStyle w:val="000000000000" w:firstRow="0" w:lastRow="0" w:firstColumn="0" w:lastColumn="0" w:oddVBand="0" w:evenVBand="0" w:oddHBand="0" w:evenHBand="0" w:firstRowFirstColumn="0" w:firstRowLastColumn="0" w:lastRowFirstColumn="0" w:lastRowLastColumn="0"/>
             </w:pPr>
+            <w:proofErr w:type="spellStart"/>
             <w:r>
               <w:t>test_valid_amount</w:t>
             </w:r>
+            <w:proofErr w:type="spellEnd"/>
           </w:p>
         </w:tc>
         <w:tc>
@@ -4911,9 +5085,11 @@
             <w:pPr>
               <w:cnfStyle w:val="000000000000" w:firstRow="0" w:lastRow="0" w:firstColumn="0" w:lastColumn="0" w:oddVBand="0" w:evenVBand="0" w:oddHBand="0" w:evenHBand="0" w:firstRowFirstColumn="0" w:firstRowLastColumn="0" w:lastRowFirstColumn="0" w:lastRowLastColumn="0"/>
             </w:pPr>
+            <w:proofErr w:type="spellStart"/>
             <w:r>
               <w:t>test_valid_amount_leading_zero</w:t>
             </w:r>
+            <w:proofErr w:type="spellEnd"/>
           </w:p>
         </w:tc>
         <w:tc>
@@ -4938,15 +5114,31 @@
               <w:cnfStyle w:val="000000000000" w:firstRow="0" w:lastRow="0" w:firstColumn="0" w:lastColumn="0" w:oddVBand="0" w:evenVBand="0" w:oddHBand="0" w:evenHBand="0" w:firstRowFirstColumn="0" w:firstRowLastColumn="0" w:lastRowFirstColumn="0" w:lastRowLastColumn="0"/>
             </w:pPr>
             <w:r>
-              <w:t>1. input_test_valid_amount_ leading_zero.txt</w:t>
-            </w:r>
-          </w:p>
-          <w:p>
-            <w:pPr>
-              <w:cnfStyle w:val="000000000000" w:firstRow="0" w:lastRow="0" w:firstColumn="0" w:lastColumn="0" w:oddVBand="0" w:evenVBand="0" w:oddHBand="0" w:evenHBand="0" w:firstRowFirstColumn="0" w:firstRowLastColumn="0" w:lastRowFirstColumn="0" w:lastRowLastColumn="0"/>
-            </w:pPr>
-            <w:r>
-              <w:t>2. valid_accounts_file_test_valid_amount_ leading_zero.txt</w:t>
+              <w:t xml:space="preserve">1. </w:t>
+            </w:r>
+            <w:proofErr w:type="spellStart"/>
+            <w:r>
+              <w:t>input_test_valid_amount</w:t>
+            </w:r>
+            <w:proofErr w:type="spellEnd"/>
+            <w:r>
+              <w:t>_ leading_zero.txt</w:t>
+            </w:r>
+          </w:p>
+          <w:p>
+            <w:pPr>
+              <w:cnfStyle w:val="000000000000" w:firstRow="0" w:lastRow="0" w:firstColumn="0" w:lastColumn="0" w:oddVBand="0" w:evenVBand="0" w:oddHBand="0" w:evenHBand="0" w:firstRowFirstColumn="0" w:firstRowLastColumn="0" w:lastRowFirstColumn="0" w:lastRowLastColumn="0"/>
+            </w:pPr>
+            <w:r>
+              <w:t xml:space="preserve">2. </w:t>
+            </w:r>
+            <w:proofErr w:type="spellStart"/>
+            <w:r>
+              <w:t>valid_accounts_file_test_valid_amount</w:t>
+            </w:r>
+            <w:proofErr w:type="spellEnd"/>
+            <w:r>
+              <w:t>_ leading_zero.txt</w:t>
             </w:r>
           </w:p>
           <w:p>
@@ -4964,15 +5156,31 @@
               <w:cnfStyle w:val="000000000000" w:firstRow="0" w:lastRow="0" w:firstColumn="0" w:lastColumn="0" w:oddVBand="0" w:evenVBand="0" w:oddHBand="0" w:evenHBand="0" w:firstRowFirstColumn="0" w:firstRowLastColumn="0" w:lastRowFirstColumn="0" w:lastRowLastColumn="0"/>
             </w:pPr>
             <w:r>
-              <w:t>1. output_test_valid_amount_ leading_zero.txt</w:t>
-            </w:r>
-          </w:p>
-          <w:p>
-            <w:pPr>
-              <w:cnfStyle w:val="000000000000" w:firstRow="0" w:lastRow="0" w:firstColumn="0" w:lastColumn="0" w:oddVBand="0" w:evenVBand="0" w:oddHBand="0" w:evenHBand="0" w:firstRowFirstColumn="0" w:firstRowLastColumn="0" w:lastRowFirstColumn="0" w:lastRowLastColumn="0"/>
-            </w:pPr>
-            <w:r>
-              <w:t>2. transaction_file_test_valid_amount_ leading_zero.txt</w:t>
+              <w:t xml:space="preserve">1. </w:t>
+            </w:r>
+            <w:proofErr w:type="spellStart"/>
+            <w:r>
+              <w:t>output_test_valid_amount</w:t>
+            </w:r>
+            <w:proofErr w:type="spellEnd"/>
+            <w:r>
+              <w:t>_ leading_zero.txt</w:t>
+            </w:r>
+          </w:p>
+          <w:p>
+            <w:pPr>
+              <w:cnfStyle w:val="000000000000" w:firstRow="0" w:lastRow="0" w:firstColumn="0" w:lastColumn="0" w:oddVBand="0" w:evenVBand="0" w:oddHBand="0" w:evenHBand="0" w:firstRowFirstColumn="0" w:firstRowLastColumn="0" w:lastRowFirstColumn="0" w:lastRowLastColumn="0"/>
+            </w:pPr>
+            <w:r>
+              <w:t xml:space="preserve">2. </w:t>
+            </w:r>
+            <w:proofErr w:type="spellStart"/>
+            <w:r>
+              <w:t>transaction_file_test_valid_amount</w:t>
+            </w:r>
+            <w:proofErr w:type="spellEnd"/>
+            <w:r>
+              <w:t>_ leading_zero.txt</w:t>
             </w:r>
           </w:p>
         </w:tc>
@@ -5000,9 +5208,11 @@
             <w:pPr>
               <w:cnfStyle w:val="000000000000" w:firstRow="0" w:lastRow="0" w:firstColumn="0" w:lastColumn="0" w:oddVBand="0" w:evenVBand="0" w:oddHBand="0" w:evenHBand="0" w:firstRowFirstColumn="0" w:firstRowLastColumn="0" w:lastRowFirstColumn="0" w:lastRowLastColumn="0"/>
             </w:pPr>
+            <w:proofErr w:type="spellStart"/>
             <w:r>
               <w:t>test_valid_amount_alpha_numeric</w:t>
             </w:r>
+            <w:proofErr w:type="spellEnd"/>
           </w:p>
         </w:tc>
         <w:tc>
@@ -5041,8 +5251,13 @@
               <w:cnfStyle w:val="000000000000" w:firstRow="0" w:lastRow="0" w:firstColumn="0" w:lastColumn="0" w:oddVBand="0" w:evenVBand="0" w:oddHBand="0" w:evenHBand="0" w:firstRowFirstColumn="0" w:firstRowLastColumn="0" w:lastRowFirstColumn="0" w:lastRowLastColumn="0"/>
             </w:pPr>
             <w:r>
-              <w:t>2. valid_accounts_file_test_valid_amount</w:t>
-            </w:r>
+              <w:t xml:space="preserve">2. </w:t>
+            </w:r>
+            <w:proofErr w:type="spellStart"/>
+            <w:r>
+              <w:t>valid_accounts_file_test_valid_amount</w:t>
+            </w:r>
+            <w:proofErr w:type="spellEnd"/>
             <w:r>
               <w:t>_ alpha_numeric</w:t>
             </w:r>
@@ -5060,8 +5275,13 @@
               <w:cnfStyle w:val="000000000000" w:firstRow="0" w:lastRow="0" w:firstColumn="0" w:lastColumn="0" w:oddVBand="0" w:evenVBand="0" w:oddHBand="0" w:evenHBand="0" w:firstRowFirstColumn="0" w:firstRowLastColumn="0" w:lastRowFirstColumn="0" w:lastRowLastColumn="0"/>
             </w:pPr>
             <w:r>
-              <w:t>1. output_test_valid_amount</w:t>
-            </w:r>
+              <w:t xml:space="preserve">1. </w:t>
+            </w:r>
+            <w:proofErr w:type="spellStart"/>
+            <w:r>
+              <w:t>output_test_valid_amount</w:t>
+            </w:r>
+            <w:proofErr w:type="spellEnd"/>
             <w:r>
               <w:t>_ alpha_numeric</w:t>
             </w:r>
@@ -5074,8 +5294,13 @@
               <w:cnfStyle w:val="000000000000" w:firstRow="0" w:lastRow="0" w:firstColumn="0" w:lastColumn="0" w:oddVBand="0" w:evenVBand="0" w:oddHBand="0" w:evenHBand="0" w:firstRowFirstColumn="0" w:firstRowLastColumn="0" w:lastRowFirstColumn="0" w:lastRowLastColumn="0"/>
             </w:pPr>
             <w:r>
-              <w:t>2. transaction_file_test_valid_amount</w:t>
-            </w:r>
+              <w:t xml:space="preserve">2. </w:t>
+            </w:r>
+            <w:proofErr w:type="spellStart"/>
+            <w:r>
+              <w:t>transaction_file_test_valid_amount</w:t>
+            </w:r>
+            <w:proofErr w:type="spellEnd"/>
             <w:r>
               <w:t>_ alpha_numeric</w:t>
             </w:r>
@@ -5108,9 +5333,11 @@
             <w:pPr>
               <w:cnfStyle w:val="000000000000" w:firstRow="0" w:lastRow="0" w:firstColumn="0" w:lastColumn="0" w:oddVBand="0" w:evenVBand="0" w:oddHBand="0" w:evenHBand="0" w:firstRowFirstColumn="0" w:firstRowLastColumn="0" w:lastRowFirstColumn="0" w:lastRowLastColumn="0"/>
             </w:pPr>
+            <w:proofErr w:type="spellStart"/>
             <w:r>
               <w:t>test_valid_amount_agent</w:t>
             </w:r>
+            <w:proofErr w:type="spellEnd"/>
           </w:p>
         </w:tc>
         <w:tc>
@@ -5215,9 +5442,11 @@
             <w:pPr>
               <w:cnfStyle w:val="000000000000" w:firstRow="0" w:lastRow="0" w:firstColumn="0" w:lastColumn="0" w:oddVBand="0" w:evenVBand="0" w:oddHBand="0" w:evenHBand="0" w:firstRowFirstColumn="0" w:firstRowLastColumn="0" w:lastRowFirstColumn="0" w:lastRowLastColumn="0"/>
             </w:pPr>
+            <w:proofErr w:type="spellStart"/>
             <w:r>
               <w:t>test_total_withdrawal_cap</w:t>
             </w:r>
+            <w:proofErr w:type="spellEnd"/>
           </w:p>
         </w:tc>
         <w:tc>
@@ -5322,9 +5551,11 @@
             <w:pPr>
               <w:cnfStyle w:val="000000000000" w:firstRow="0" w:lastRow="0" w:firstColumn="0" w:lastColumn="0" w:oddVBand="0" w:evenVBand="0" w:oddHBand="0" w:evenHBand="0" w:firstRowFirstColumn="0" w:firstRowLastColumn="0" w:lastRowFirstColumn="0" w:lastRowLastColumn="0"/>
             </w:pPr>
+            <w:proofErr w:type="spellStart"/>
             <w:r>
               <w:t>test_txn_logout</w:t>
             </w:r>
+            <w:proofErr w:type="spellEnd"/>
           </w:p>
         </w:tc>
         <w:tc>
@@ -5336,7 +5567,15 @@
               <w:cnfStyle w:val="000000000000" w:firstRow="0" w:lastRow="0" w:firstColumn="0" w:lastColumn="0" w:oddVBand="0" w:evenVBand="0" w:oddHBand="0" w:evenHBand="0" w:firstRowFirstColumn="0" w:firstRowLastColumn="0" w:lastRowFirstColumn="0" w:lastRowLastColumn="0"/>
             </w:pPr>
             <w:r>
-              <w:t>Don’t accept  WITHDRAW transaction if logged out</w:t>
+              <w:t xml:space="preserve">Don’t </w:t>
+            </w:r>
+            <w:proofErr w:type="gramStart"/>
+            <w:r>
+              <w:t>accept  WITHDRAW</w:t>
+            </w:r>
+            <w:proofErr w:type="gramEnd"/>
+            <w:r>
+              <w:t xml:space="preserve"> transaction if logged out</w:t>
             </w:r>
           </w:p>
         </w:tc>
@@ -5480,9 +5719,11 @@
             <w:pPr>
               <w:cnfStyle w:val="000000000000" w:firstRow="0" w:lastRow="0" w:firstColumn="0" w:lastColumn="0" w:oddVBand="0" w:evenVBand="0" w:oddHBand="0" w:evenHBand="0" w:firstRowFirstColumn="0" w:firstRowLastColumn="0" w:lastRowFirstColumn="0" w:lastRowLastColumn="0"/>
             </w:pPr>
+            <w:proofErr w:type="spellStart"/>
             <w:r>
               <w:t>test_before_login</w:t>
             </w:r>
+            <w:proofErr w:type="spellEnd"/>
           </w:p>
         </w:tc>
         <w:tc>
@@ -5569,9 +5810,11 @@
             <w:pPr>
               <w:cnfStyle w:val="000000000000" w:firstRow="0" w:lastRow="0" w:firstColumn="0" w:lastColumn="0" w:oddVBand="0" w:evenVBand="0" w:oddHBand="0" w:evenHBand="0" w:firstRowFirstColumn="0" w:firstRowLastColumn="0" w:lastRowFirstColumn="0" w:lastRowLastColumn="0"/>
             </w:pPr>
+            <w:proofErr w:type="spellStart"/>
             <w:r>
               <w:t>test_both_valid_acc_num</w:t>
             </w:r>
+            <w:proofErr w:type="spellEnd"/>
           </w:p>
         </w:tc>
         <w:tc>
@@ -5678,9 +5921,11 @@
             <w:pPr>
               <w:cnfStyle w:val="000000000000" w:firstRow="0" w:lastRow="0" w:firstColumn="0" w:lastColumn="0" w:oddVBand="0" w:evenVBand="0" w:oddHBand="0" w:evenHBand="0" w:firstRowFirstColumn="0" w:firstRowLastColumn="0" w:lastRowFirstColumn="0" w:lastRowLastColumn="0"/>
             </w:pPr>
+            <w:proofErr w:type="spellStart"/>
             <w:r>
               <w:t>test_valid_amount</w:t>
             </w:r>
+            <w:proofErr w:type="spellEnd"/>
           </w:p>
         </w:tc>
         <w:tc>
@@ -5787,9 +6032,11 @@
             <w:pPr>
               <w:cnfStyle w:val="000000000000" w:firstRow="0" w:lastRow="0" w:firstColumn="0" w:lastColumn="0" w:oddVBand="0" w:evenVBand="0" w:oddHBand="0" w:evenHBand="0" w:firstRowFirstColumn="0" w:firstRowLastColumn="0" w:lastRowFirstColumn="0" w:lastRowLastColumn="0"/>
             </w:pPr>
+            <w:proofErr w:type="spellStart"/>
             <w:r>
               <w:t>test_valid_amount_leading_zero</w:t>
             </w:r>
+            <w:proofErr w:type="spellEnd"/>
           </w:p>
         </w:tc>
         <w:tc>
@@ -5814,15 +6061,31 @@
               <w:cnfStyle w:val="000000000000" w:firstRow="0" w:lastRow="0" w:firstColumn="0" w:lastColumn="0" w:oddVBand="0" w:evenVBand="0" w:oddHBand="0" w:evenHBand="0" w:firstRowFirstColumn="0" w:firstRowLastColumn="0" w:lastRowFirstColumn="0" w:lastRowLastColumn="0"/>
             </w:pPr>
             <w:r>
-              <w:t>1. input_test_valid_amount_ leading_zero.txt</w:t>
-            </w:r>
-          </w:p>
-          <w:p>
-            <w:pPr>
-              <w:cnfStyle w:val="000000000000" w:firstRow="0" w:lastRow="0" w:firstColumn="0" w:lastColumn="0" w:oddVBand="0" w:evenVBand="0" w:oddHBand="0" w:evenHBand="0" w:firstRowFirstColumn="0" w:firstRowLastColumn="0" w:lastRowFirstColumn="0" w:lastRowLastColumn="0"/>
-            </w:pPr>
-            <w:r>
-              <w:t>2. valid_accounts_file_test_valid_amount_ leading_zero.txt</w:t>
+              <w:t xml:space="preserve">1. </w:t>
+            </w:r>
+            <w:proofErr w:type="spellStart"/>
+            <w:r>
+              <w:t>input_test_valid_amount</w:t>
+            </w:r>
+            <w:proofErr w:type="spellEnd"/>
+            <w:r>
+              <w:t>_ leading_zero.txt</w:t>
+            </w:r>
+          </w:p>
+          <w:p>
+            <w:pPr>
+              <w:cnfStyle w:val="000000000000" w:firstRow="0" w:lastRow="0" w:firstColumn="0" w:lastColumn="0" w:oddVBand="0" w:evenVBand="0" w:oddHBand="0" w:evenHBand="0" w:firstRowFirstColumn="0" w:firstRowLastColumn="0" w:lastRowFirstColumn="0" w:lastRowLastColumn="0"/>
+            </w:pPr>
+            <w:r>
+              <w:t xml:space="preserve">2. </w:t>
+            </w:r>
+            <w:proofErr w:type="spellStart"/>
+            <w:r>
+              <w:t>valid_accounts_file_test_valid_amount</w:t>
+            </w:r>
+            <w:proofErr w:type="spellEnd"/>
+            <w:r>
+              <w:t>_ leading_zero.txt</w:t>
             </w:r>
           </w:p>
           <w:p>
@@ -5843,7 +6106,15 @@
               <w:cnfStyle w:val="000000000000" w:firstRow="0" w:lastRow="0" w:firstColumn="0" w:lastColumn="0" w:oddVBand="0" w:evenVBand="0" w:oddHBand="0" w:evenHBand="0" w:firstRowFirstColumn="0" w:firstRowLastColumn="0" w:lastRowFirstColumn="0" w:lastRowLastColumn="0"/>
             </w:pPr>
             <w:r>
-              <w:t>1. output_test_valid_amount_ leading_zero.txt</w:t>
+              <w:t xml:space="preserve">1. </w:t>
+            </w:r>
+            <w:proofErr w:type="spellStart"/>
+            <w:r>
+              <w:t>output_test_valid_amount</w:t>
+            </w:r>
+            <w:proofErr w:type="spellEnd"/>
+            <w:r>
+              <w:t>_ leading_zero.txt</w:t>
             </w:r>
           </w:p>
           <w:p>
@@ -5854,7 +6125,15 @@
               </w:rPr>
             </w:pPr>
             <w:r>
-              <w:t>2. transaction_file_test_valid_amount_ leading_zero.txt</w:t>
+              <w:t xml:space="preserve">2. </w:t>
+            </w:r>
+            <w:proofErr w:type="spellStart"/>
+            <w:r>
+              <w:t>transaction_file_test_valid_amount</w:t>
+            </w:r>
+            <w:proofErr w:type="spellEnd"/>
+            <w:r>
+              <w:t>_ leading_zero.txt</w:t>
             </w:r>
           </w:p>
         </w:tc>
@@ -5884,9 +6163,11 @@
             <w:pPr>
               <w:cnfStyle w:val="000000000000" w:firstRow="0" w:lastRow="0" w:firstColumn="0" w:lastColumn="0" w:oddVBand="0" w:evenVBand="0" w:oddHBand="0" w:evenHBand="0" w:firstRowFirstColumn="0" w:firstRowLastColumn="0" w:lastRowFirstColumn="0" w:lastRowLastColumn="0"/>
             </w:pPr>
+            <w:proofErr w:type="spellStart"/>
             <w:r>
               <w:t>test_valid_amount_alpha_numeric</w:t>
             </w:r>
+            <w:proofErr w:type="spellEnd"/>
           </w:p>
         </w:tc>
         <w:tc>
@@ -5994,9 +6275,11 @@
             <w:pPr>
               <w:cnfStyle w:val="000000000000" w:firstRow="0" w:lastRow="0" w:firstColumn="0" w:lastColumn="0" w:oddVBand="0" w:evenVBand="0" w:oddHBand="0" w:evenHBand="0" w:firstRowFirstColumn="0" w:firstRowLastColumn="0" w:lastRowFirstColumn="0" w:lastRowLastColumn="0"/>
             </w:pPr>
+            <w:proofErr w:type="spellStart"/>
             <w:r>
               <w:t>test_valid_amount_agent</w:t>
             </w:r>
+            <w:proofErr w:type="spellEnd"/>
           </w:p>
         </w:tc>
         <w:tc>
@@ -6096,9 +6379,11 @@
             <w:pPr>
               <w:cnfStyle w:val="000000000000" w:firstRow="0" w:lastRow="0" w:firstColumn="0" w:lastColumn="0" w:oddVBand="0" w:evenVBand="0" w:oddHBand="0" w:evenHBand="0" w:firstRowFirstColumn="0" w:firstRowLastColumn="0" w:lastRowFirstColumn="0" w:lastRowLastColumn="0"/>
             </w:pPr>
+            <w:proofErr w:type="spellStart"/>
             <w:r>
               <w:t>test_both_invalid_acc_num</w:t>
             </w:r>
+            <w:proofErr w:type="spellEnd"/>
           </w:p>
         </w:tc>
         <w:tc>
@@ -6188,9 +6473,11 @@
             <w:pPr>
               <w:cnfStyle w:val="000000000000" w:firstRow="0" w:lastRow="0" w:firstColumn="0" w:lastColumn="0" w:oddVBand="0" w:evenVBand="0" w:oddHBand="0" w:evenHBand="0" w:firstRowFirstColumn="0" w:firstRowLastColumn="0" w:lastRowFirstColumn="0" w:lastRowLastColumn="0"/>
             </w:pPr>
+            <w:proofErr w:type="spellStart"/>
             <w:r>
               <w:t>test_invalid_to_acc_num</w:t>
             </w:r>
+            <w:proofErr w:type="spellEnd"/>
           </w:p>
         </w:tc>
         <w:tc>
@@ -6288,9 +6575,11 @@
             <w:pPr>
               <w:cnfStyle w:val="000000000000" w:firstRow="0" w:lastRow="0" w:firstColumn="0" w:lastColumn="0" w:oddVBand="0" w:evenVBand="0" w:oddHBand="0" w:evenHBand="0" w:firstRowFirstColumn="0" w:firstRowLastColumn="0" w:lastRowFirstColumn="0" w:lastRowLastColumn="0"/>
             </w:pPr>
+            <w:proofErr w:type="spellStart"/>
             <w:r>
               <w:t>test_invalid_from_acc_num</w:t>
             </w:r>
+            <w:proofErr w:type="spellEnd"/>
           </w:p>
         </w:tc>
         <w:tc>
@@ -6388,9 +6677,11 @@
             <w:pPr>
               <w:cnfStyle w:val="000000000000" w:firstRow="0" w:lastRow="0" w:firstColumn="0" w:lastColumn="0" w:oddVBand="0" w:evenVBand="0" w:oddHBand="0" w:evenHBand="0" w:firstRowFirstColumn="0" w:firstRowLastColumn="0" w:lastRowFirstColumn="0" w:lastRowLastColumn="0"/>
             </w:pPr>
+            <w:proofErr w:type="spellStart"/>
             <w:r>
               <w:t>test_txn_logout</w:t>
             </w:r>
+            <w:proofErr w:type="spellEnd"/>
           </w:p>
         </w:tc>
         <w:tc>
@@ -6553,9 +6844,11 @@
                 <w:color w:val="FF0000"/>
               </w:rPr>
             </w:pPr>
+            <w:proofErr w:type="spellStart"/>
             <w:r>
               <w:t>test_line_char_count</w:t>
             </w:r>
+            <w:proofErr w:type="spellEnd"/>
             <w:r>
               <w:t xml:space="preserve"> </w:t>
             </w:r>
@@ -6672,12 +6965,14 @@
                 <w:color w:val="FF0000"/>
               </w:rPr>
             </w:pPr>
+            <w:proofErr w:type="spellStart"/>
             <w:r>
               <w:t>test_</w:t>
             </w:r>
             <w:r>
               <w:t>txn_code</w:t>
             </w:r>
+            <w:proofErr w:type="spellEnd"/>
             <w:r>
               <w:t xml:space="preserve"> </w:t>
             </w:r>
@@ -6716,7 +7011,15 @@
               <w:cnfStyle w:val="000000000000" w:firstRow="0" w:lastRow="0" w:firstColumn="0" w:lastColumn="0" w:oddVBand="0" w:evenVBand="0" w:oddHBand="0" w:evenHBand="0" w:firstRowFirstColumn="0" w:firstRowLastColumn="0" w:lastRowFirstColumn="0" w:lastRowLastColumn="0"/>
             </w:pPr>
             <w:r>
-              <w:t>Test first 3 characters are one of: DEP,WDR,XPR,NEW,DEL,EOS</w:t>
+              <w:t xml:space="preserve">Test first 3 characters are one of: </w:t>
+            </w:r>
+            <w:proofErr w:type="gramStart"/>
+            <w:r>
+              <w:t>DEP,WDR</w:t>
+            </w:r>
+            <w:proofErr w:type="gramEnd"/>
+            <w:r>
+              <w:t>,XPR,NEW,DEL,EOS</w:t>
             </w:r>
           </w:p>
         </w:tc>
@@ -6788,9 +7091,11 @@
                 <w:color w:val="FF0000"/>
               </w:rPr>
             </w:pPr>
+            <w:proofErr w:type="spellStart"/>
             <w:r>
               <w:t>test_space_between_items</w:t>
             </w:r>
+            <w:proofErr w:type="spellEnd"/>
             <w:r>
               <w:t xml:space="preserve"> </w:t>
             </w:r>
@@ -6901,9 +7206,11 @@
                 <w:color w:val="FF0000"/>
               </w:rPr>
             </w:pPr>
+            <w:proofErr w:type="spellStart"/>
             <w:r>
               <w:t>test_acc_seven_digits</w:t>
             </w:r>
+            <w:proofErr w:type="spellEnd"/>
             <w:r>
               <w:t xml:space="preserve"> </w:t>
             </w:r>
@@ -7014,9 +7321,11 @@
                 <w:color w:val="FF0000"/>
               </w:rPr>
             </w:pPr>
+            <w:proofErr w:type="spellStart"/>
             <w:r>
               <w:t>test_acc_first_digit_non_zero</w:t>
             </w:r>
+            <w:proofErr w:type="spellEnd"/>
             <w:r>
               <w:t xml:space="preserve"> </w:t>
             </w:r>
@@ -7127,9 +7436,11 @@
                 <w:color w:val="FF0000"/>
               </w:rPr>
             </w:pPr>
+            <w:proofErr w:type="spellStart"/>
             <w:r>
               <w:t>test_monetary_amount</w:t>
             </w:r>
+            <w:proofErr w:type="spellEnd"/>
             <w:r>
               <w:t xml:space="preserve"> </w:t>
             </w:r>
@@ -7240,9 +7551,11 @@
                 <w:color w:val="FF0000"/>
               </w:rPr>
             </w:pPr>
+            <w:proofErr w:type="spellStart"/>
             <w:r>
               <w:t>test_acc_name_num_char</w:t>
             </w:r>
+            <w:proofErr w:type="spellEnd"/>
             <w:r>
               <w:t xml:space="preserve"> </w:t>
             </w:r>
@@ -7353,9 +7666,11 @@
                 <w:color w:val="FF0000"/>
               </w:rPr>
             </w:pPr>
+            <w:proofErr w:type="spellStart"/>
             <w:r>
               <w:t>test_acc_name_alpha_numeric</w:t>
             </w:r>
+            <w:proofErr w:type="spellEnd"/>
             <w:r>
               <w:t xml:space="preserve"> </w:t>
             </w:r>
@@ -7466,9 +7781,11 @@
                 <w:color w:val="FF0000"/>
               </w:rPr>
             </w:pPr>
+            <w:proofErr w:type="spellStart"/>
             <w:r>
               <w:t>test_acc_name_trailing_space</w:t>
             </w:r>
+            <w:proofErr w:type="spellEnd"/>
             <w:r>
               <w:t xml:space="preserve"> </w:t>
             </w:r>
@@ -7579,9 +7896,11 @@
                 <w:color w:val="FF0000"/>
               </w:rPr>
             </w:pPr>
+            <w:proofErr w:type="spellStart"/>
             <w:r>
               <w:t>test_unused_num_fields</w:t>
             </w:r>
+            <w:proofErr w:type="spellEnd"/>
             <w:r>
               <w:t xml:space="preserve"> </w:t>
             </w:r>
@@ -7692,9 +8011,11 @@
                 <w:color w:val="FF0000"/>
               </w:rPr>
             </w:pPr>
+            <w:proofErr w:type="spellStart"/>
             <w:r>
               <w:t>test_unused_acc_name_field</w:t>
             </w:r>
+            <w:proofErr w:type="spellEnd"/>
             <w:r>
               <w:t xml:space="preserve"> </w:t>
             </w:r>
@@ -7805,9 +8126,11 @@
                 <w:color w:val="FF0000"/>
               </w:rPr>
             </w:pPr>
+            <w:proofErr w:type="spellStart"/>
             <w:r>
               <w:t>test_eos</w:t>
             </w:r>
+            <w:proofErr w:type="spellEnd"/>
             <w:r>
               <w:t xml:space="preserve"> </w:t>
             </w:r>
@@ -7918,8 +8241,17 @@
                 <w:color w:val="FF0000"/>
               </w:rPr>
             </w:pPr>
-            <w:r>
-              <w:t xml:space="preserve">test_new_acc_created  </w:t>
+            <w:proofErr w:type="spellStart"/>
+            <w:r>
+              <w:t>test_new_acc_</w:t>
+            </w:r>
+            <w:proofErr w:type="gramStart"/>
+            <w:r>
+              <w:t>created</w:t>
+            </w:r>
+            <w:proofErr w:type="spellEnd"/>
+            <w:r>
+              <w:t xml:space="preserve">  </w:t>
             </w:r>
             <w:r>
               <w:rPr>
@@ -7928,6 +8260,7 @@
               </w:rPr>
               <w:t>*</w:t>
             </w:r>
+            <w:proofErr w:type="gramEnd"/>
           </w:p>
           <w:p>
             <w:pPr>
@@ -8041,8 +8374,17 @@
                 <w:color w:val="FF0000"/>
               </w:rPr>
             </w:pPr>
-            <w:r>
-              <w:t xml:space="preserve">test_delete_acc  </w:t>
+            <w:proofErr w:type="spellStart"/>
+            <w:r>
+              <w:t>test_delete_</w:t>
+            </w:r>
+            <w:proofErr w:type="gramStart"/>
+            <w:r>
+              <w:t>acc</w:t>
+            </w:r>
+            <w:proofErr w:type="spellEnd"/>
+            <w:r>
+              <w:t xml:space="preserve">  </w:t>
             </w:r>
             <w:r>
               <w:rPr>
@@ -8051,6 +8393,7 @@
               </w:rPr>
               <w:t>*</w:t>
             </w:r>
+            <w:proofErr w:type="gramEnd"/>
           </w:p>
           <w:p>
             <w:pPr>
@@ -8164,8 +8507,17 @@
                 <w:color w:val="FF0000"/>
               </w:rPr>
             </w:pPr>
-            <w:r>
-              <w:t xml:space="preserve">test_deposit  </w:t>
+            <w:proofErr w:type="spellStart"/>
+            <w:r>
+              <w:t>test_</w:t>
+            </w:r>
+            <w:proofErr w:type="gramStart"/>
+            <w:r>
+              <w:t>deposit</w:t>
+            </w:r>
+            <w:proofErr w:type="spellEnd"/>
+            <w:r>
+              <w:t xml:space="preserve">  </w:t>
             </w:r>
             <w:r>
               <w:rPr>
@@ -8174,6 +8526,7 @@
               </w:rPr>
               <w:t>*</w:t>
             </w:r>
+            <w:proofErr w:type="gramEnd"/>
           </w:p>
           <w:p>
             <w:pPr>
@@ -8295,8 +8648,17 @@
                 <w:color w:val="FF0000"/>
               </w:rPr>
             </w:pPr>
-            <w:r>
-              <w:t xml:space="preserve">test_deposit_amount  </w:t>
+            <w:proofErr w:type="spellStart"/>
+            <w:r>
+              <w:t>test_deposit_</w:t>
+            </w:r>
+            <w:proofErr w:type="gramStart"/>
+            <w:r>
+              <w:t>amount</w:t>
+            </w:r>
+            <w:proofErr w:type="spellEnd"/>
+            <w:r>
+              <w:t xml:space="preserve">  </w:t>
             </w:r>
             <w:r>
               <w:rPr>
@@ -8305,6 +8667,7 @@
               </w:rPr>
               <w:t>*</w:t>
             </w:r>
+            <w:proofErr w:type="gramEnd"/>
           </w:p>
           <w:p>
             <w:pPr>
@@ -8423,8 +8786,17 @@
                 <w:color w:val="FF0000"/>
               </w:rPr>
             </w:pPr>
-            <w:r>
-              <w:t xml:space="preserve">test_withdraw  </w:t>
+            <w:proofErr w:type="spellStart"/>
+            <w:r>
+              <w:t>test_</w:t>
+            </w:r>
+            <w:proofErr w:type="gramStart"/>
+            <w:r>
+              <w:t>withdraw</w:t>
+            </w:r>
+            <w:proofErr w:type="spellEnd"/>
+            <w:r>
+              <w:t xml:space="preserve">  </w:t>
             </w:r>
             <w:r>
               <w:rPr>
@@ -8433,6 +8805,7 @@
               </w:rPr>
               <w:t>*</w:t>
             </w:r>
+            <w:proofErr w:type="gramEnd"/>
           </w:p>
           <w:p>
             <w:pPr>
@@ -8546,8 +8919,17 @@
                 <w:color w:val="FF0000"/>
               </w:rPr>
             </w:pPr>
-            <w:r>
-              <w:t xml:space="preserve">test_withdraw_from  </w:t>
+            <w:proofErr w:type="spellStart"/>
+            <w:r>
+              <w:t>test_withdraw_</w:t>
+            </w:r>
+            <w:proofErr w:type="gramStart"/>
+            <w:r>
+              <w:t>from</w:t>
+            </w:r>
+            <w:proofErr w:type="spellEnd"/>
+            <w:r>
+              <w:t xml:space="preserve">  </w:t>
             </w:r>
             <w:r>
               <w:rPr>
@@ -8556,6 +8938,7 @@
               </w:rPr>
               <w:t>*</w:t>
             </w:r>
+            <w:proofErr w:type="gramEnd"/>
           </w:p>
           <w:p>
             <w:pPr>
@@ -8669,8 +9052,17 @@
                 <w:color w:val="FF0000"/>
               </w:rPr>
             </w:pPr>
-            <w:r>
-              <w:t xml:space="preserve">test_withdraw_amount  </w:t>
+            <w:proofErr w:type="spellStart"/>
+            <w:r>
+              <w:t>test_withdraw_</w:t>
+            </w:r>
+            <w:proofErr w:type="gramStart"/>
+            <w:r>
+              <w:t>amount</w:t>
+            </w:r>
+            <w:proofErr w:type="spellEnd"/>
+            <w:r>
+              <w:t xml:space="preserve">  </w:t>
             </w:r>
             <w:r>
               <w:rPr>
@@ -8679,6 +9071,7 @@
               </w:rPr>
               <w:t>*</w:t>
             </w:r>
+            <w:proofErr w:type="gramEnd"/>
           </w:p>
           <w:p>
             <w:pPr>
@@ -8792,8 +9185,17 @@
                 <w:color w:val="FF0000"/>
               </w:rPr>
             </w:pPr>
-            <w:r>
-              <w:t xml:space="preserve">test_transfer  </w:t>
+            <w:proofErr w:type="spellStart"/>
+            <w:r>
+              <w:t>test_</w:t>
+            </w:r>
+            <w:proofErr w:type="gramStart"/>
+            <w:r>
+              <w:t>transfer</w:t>
+            </w:r>
+            <w:proofErr w:type="spellEnd"/>
+            <w:r>
+              <w:t xml:space="preserve">  </w:t>
             </w:r>
             <w:r>
               <w:rPr>
@@ -8802,6 +9204,7 @@
               </w:rPr>
               <w:t>*</w:t>
             </w:r>
+            <w:proofErr w:type="gramEnd"/>
           </w:p>
           <w:p>
             <w:pPr>
@@ -8915,8 +9318,17 @@
                 <w:color w:val="FF0000"/>
               </w:rPr>
             </w:pPr>
-            <w:r>
-              <w:t xml:space="preserve">test_transfer_to_from  </w:t>
+            <w:proofErr w:type="spellStart"/>
+            <w:r>
+              <w:t>test_transfer_to_</w:t>
+            </w:r>
+            <w:proofErr w:type="gramStart"/>
+            <w:r>
+              <w:t>from</w:t>
+            </w:r>
+            <w:proofErr w:type="spellEnd"/>
+            <w:r>
+              <w:t xml:space="preserve">  </w:t>
             </w:r>
             <w:r>
               <w:rPr>
@@ -8925,6 +9337,7 @@
               </w:rPr>
               <w:t>*</w:t>
             </w:r>
+            <w:proofErr w:type="gramEnd"/>
           </w:p>
           <w:p>
             <w:pPr>
@@ -9038,8 +9451,17 @@
                 <w:color w:val="FF0000"/>
               </w:rPr>
             </w:pPr>
-            <w:r>
-              <w:t xml:space="preserve">test_transfer_amount  </w:t>
+            <w:proofErr w:type="spellStart"/>
+            <w:r>
+              <w:t>test_transfer_</w:t>
+            </w:r>
+            <w:proofErr w:type="gramStart"/>
+            <w:r>
+              <w:t>amount</w:t>
+            </w:r>
+            <w:proofErr w:type="spellEnd"/>
+            <w:r>
+              <w:t xml:space="preserve">  </w:t>
             </w:r>
             <w:r>
               <w:rPr>
@@ -9048,6 +9470,7 @@
               </w:rPr>
               <w:t>*</w:t>
             </w:r>
+            <w:proofErr w:type="gramEnd"/>
           </w:p>
           <w:p>
             <w:pPr>
@@ -9240,9 +9663,11 @@
                 <w:color w:val="FF0000"/>
               </w:rPr>
             </w:pPr>
+            <w:proofErr w:type="spellStart"/>
             <w:r>
               <w:t>test_acc_line_char_count</w:t>
             </w:r>
+            <w:proofErr w:type="spellEnd"/>
             <w:r>
               <w:t xml:space="preserve"> </w:t>
             </w:r>
@@ -9351,9 +9776,11 @@
             <w:pPr>
               <w:cnfStyle w:val="000000000000" w:firstRow="0" w:lastRow="0" w:firstColumn="0" w:lastColumn="0" w:oddVBand="0" w:evenVBand="0" w:oddHBand="0" w:evenHBand="0" w:firstRowFirstColumn="0" w:firstRowLastColumn="0" w:lastRowFirstColumn="0" w:lastRowLastColumn="0"/>
             </w:pPr>
+            <w:proofErr w:type="spellStart"/>
             <w:r>
               <w:t>test_acc_seven_digits</w:t>
             </w:r>
+            <w:proofErr w:type="spellEnd"/>
             <w:r>
               <w:t xml:space="preserve"> </w:t>
             </w:r>
@@ -9461,9 +9888,11 @@
                 <w:color w:val="FF0000"/>
               </w:rPr>
             </w:pPr>
+            <w:proofErr w:type="spellStart"/>
             <w:r>
               <w:t>test_acc_first_digit_non_zero</w:t>
             </w:r>
+            <w:proofErr w:type="spellEnd"/>
             <w:r>
               <w:t xml:space="preserve"> </w:t>
             </w:r>
@@ -9574,9 +10003,11 @@
                 <w:color w:val="FF0000"/>
               </w:rPr>
             </w:pPr>
+            <w:proofErr w:type="spellStart"/>
             <w:r>
               <w:t>test_acc_list_ends_invalid_acc</w:t>
             </w:r>
+            <w:proofErr w:type="spellEnd"/>
             <w:r>
               <w:t xml:space="preserve"> </w:t>
             </w:r>
@@ -9744,9 +10175,11 @@
             <w:pPr>
               <w:cnfStyle w:val="000000000000" w:firstRow="0" w:lastRow="0" w:firstColumn="0" w:lastColumn="0" w:oddVBand="0" w:evenVBand="0" w:oddHBand="0" w:evenHBand="0" w:firstRowFirstColumn="0" w:firstRowLastColumn="0" w:lastRowFirstColumn="0" w:lastRowLastColumn="0"/>
             </w:pPr>
+            <w:proofErr w:type="spellStart"/>
             <w:r>
               <w:t>test_invalid_inputs</w:t>
             </w:r>
+            <w:proofErr w:type="spellEnd"/>
           </w:p>
         </w:tc>
         <w:tc>
@@ -11629,7 +12062,7 @@
 </file>
 
 <file path=customXml/itemProps1.xml><?xml version="1.0" encoding="utf-8"?>
-<ds:datastoreItem xmlns:ds="http://schemas.openxmlformats.org/officeDocument/2006/customXml" ds:itemID="{138140F9-C6F1-AD4C-BB24-8FD455F09246}">
+<ds:datastoreItem xmlns:ds="http://schemas.openxmlformats.org/officeDocument/2006/customXml" ds:itemID="{D83D59CF-32E9-AD43-B4A1-4461A0DF1DD4}">
   <ds:schemaRefs>
     <ds:schemaRef ds:uri="http://schemas.openxmlformats.org/officeDocument/2006/bibliography"/>
   </ds:schemaRefs>

</xml_diff>

<commit_message>
Updating expected output for DELETEACCT
</commit_message>
<xml_diff>
--- a/Docs/Test_List.docx
+++ b/Docs/Test_List.docx
@@ -196,8 +196,22 @@
             <w:r>
               <w:t xml:space="preserve">2. </w:t>
             </w:r>
-            <w:r>
-              <w:t>valid_accounts_file_empty.txt</w:t>
+            <w:proofErr w:type="spellStart"/>
+            <w:r>
+              <w:t>valid_accounts_file</w:t>
+            </w:r>
+            <w:proofErr w:type="spellEnd"/>
+            <w:r>
+              <w:t>_</w:t>
+            </w:r>
+            <w:r>
+              <w:t xml:space="preserve"> </w:t>
+            </w:r>
+            <w:r>
+              <w:t>test_single_login</w:t>
+            </w:r>
+            <w:r>
+              <w:t>.txt</w:t>
             </w:r>
           </w:p>
         </w:tc>
@@ -523,8 +537,19 @@
             <w:r>
               <w:t xml:space="preserve">2. </w:t>
             </w:r>
-            <w:r>
-              <w:t>valid_accounts_file_empty.txt</w:t>
+            <w:proofErr w:type="spellStart"/>
+            <w:r>
+              <w:t>valid_accounts_file</w:t>
+            </w:r>
+            <w:proofErr w:type="spellEnd"/>
+            <w:r>
+              <w:t xml:space="preserve">_ </w:t>
+            </w:r>
+            <w:r>
+              <w:t>test_login_read_acc_file</w:t>
+            </w:r>
+            <w:r>
+              <w:t>.txt</w:t>
             </w:r>
           </w:p>
         </w:tc>
@@ -633,8 +658,24 @@
             <w:r>
               <w:t xml:space="preserve">2. </w:t>
             </w:r>
-            <w:r>
-              <w:t>valid_accounts_file_empty.txt</w:t>
+            <w:proofErr w:type="spellStart"/>
+            <w:r>
+              <w:t>valid_accounts_file</w:t>
+            </w:r>
+            <w:proofErr w:type="spellEnd"/>
+            <w:r>
+              <w:t xml:space="preserve">_ </w:t>
+            </w:r>
+            <w:proofErr w:type="spellStart"/>
+            <w:r>
+              <w:t>test_mode</w:t>
+            </w:r>
+            <w:proofErr w:type="spellEnd"/>
+            <w:r>
+              <w:t xml:space="preserve"> _agent</w:t>
+            </w:r>
+            <w:r>
+              <w:t>.txt</w:t>
             </w:r>
           </w:p>
         </w:tc>
@@ -743,8 +784,24 @@
             <w:r>
               <w:t xml:space="preserve">2. </w:t>
             </w:r>
-            <w:r>
-              <w:t>valid_accounts_file_empty.txt</w:t>
+            <w:proofErr w:type="spellStart"/>
+            <w:r>
+              <w:t>valid_accounts_file</w:t>
+            </w:r>
+            <w:proofErr w:type="spellEnd"/>
+            <w:r>
+              <w:t xml:space="preserve">_ </w:t>
+            </w:r>
+            <w:proofErr w:type="spellStart"/>
+            <w:r>
+              <w:t>test_mode</w:t>
+            </w:r>
+            <w:proofErr w:type="spellEnd"/>
+            <w:r>
+              <w:t>_ machine</w:t>
+            </w:r>
+            <w:r>
+              <w:t>.txt</w:t>
             </w:r>
           </w:p>
         </w:tc>
@@ -862,8 +919,19 @@
             <w:r>
               <w:t xml:space="preserve">2. </w:t>
             </w:r>
-            <w:r>
-              <w:t>valid_accounts_file_empty.txt</w:t>
+            <w:proofErr w:type="spellStart"/>
+            <w:r>
+              <w:t>valid_accounts_file</w:t>
+            </w:r>
+            <w:proofErr w:type="spellEnd"/>
+            <w:r>
+              <w:t xml:space="preserve">_ </w:t>
+            </w:r>
+            <w:r>
+              <w:t>test_invalid_user_input</w:t>
+            </w:r>
+            <w:r>
+              <w:t>.txt</w:t>
             </w:r>
           </w:p>
         </w:tc>
@@ -1043,8 +1111,22 @@
             <w:r>
               <w:t xml:space="preserve">2. </w:t>
             </w:r>
-            <w:r>
-              <w:t>valid_accounts_file_empty.txt</w:t>
+            <w:proofErr w:type="spellStart"/>
+            <w:r>
+              <w:t>valid_accounts_file</w:t>
+            </w:r>
+            <w:proofErr w:type="spellEnd"/>
+            <w:r>
+              <w:t>_</w:t>
+            </w:r>
+            <w:r>
+              <w:t xml:space="preserve"> </w:t>
+            </w:r>
+            <w:r>
+              <w:t>test_logout_when_login</w:t>
+            </w:r>
+            <w:r>
+              <w:t>.txt</w:t>
             </w:r>
           </w:p>
         </w:tc>
@@ -1155,8 +1237,22 @@
             <w:r>
               <w:t xml:space="preserve">2. </w:t>
             </w:r>
-            <w:r>
-              <w:t>valid_accounts_file_empty.txt</w:t>
+            <w:proofErr w:type="spellStart"/>
+            <w:r>
+              <w:t>valid_accounts_file</w:t>
+            </w:r>
+            <w:proofErr w:type="spellEnd"/>
+            <w:r>
+              <w:t>_</w:t>
+            </w:r>
+            <w:r>
+              <w:t xml:space="preserve"> </w:t>
+            </w:r>
+            <w:r>
+              <w:t>test_logout_when_logout</w:t>
+            </w:r>
+            <w:r>
+              <w:t>.txt</w:t>
             </w:r>
           </w:p>
         </w:tc>
@@ -1259,8 +1355,22 @@
             <w:r>
               <w:t xml:space="preserve">2. </w:t>
             </w:r>
-            <w:r>
-              <w:t>valid_accounts_file_empty.txt</w:t>
+            <w:proofErr w:type="spellStart"/>
+            <w:r>
+              <w:t>valid_accounts_file</w:t>
+            </w:r>
+            <w:proofErr w:type="spellEnd"/>
+            <w:r>
+              <w:t>_</w:t>
+            </w:r>
+            <w:r>
+              <w:t xml:space="preserve"> </w:t>
+            </w:r>
+            <w:r>
+              <w:t>test_txn_logout</w:t>
+            </w:r>
+            <w:r>
+              <w:t>.txt</w:t>
             </w:r>
           </w:p>
         </w:tc>
@@ -1366,8 +1476,25 @@
             <w:r>
               <w:t xml:space="preserve">2. </w:t>
             </w:r>
-            <w:r>
-              <w:t>valid_accounts_file_empty.txt</w:t>
+            <w:proofErr w:type="spellStart"/>
+            <w:r>
+              <w:t>valid_accounts_fil</w:t>
+            </w:r>
+            <w:r>
+              <w:t>e</w:t>
+            </w:r>
+            <w:proofErr w:type="spellEnd"/>
+            <w:r>
+              <w:t>_</w:t>
+            </w:r>
+            <w:r>
+              <w:t xml:space="preserve"> </w:t>
+            </w:r>
+            <w:r>
+              <w:t>test_teller_all_txn_logout_agent</w:t>
+            </w:r>
+            <w:r>
+              <w:t>.txt</w:t>
             </w:r>
           </w:p>
         </w:tc>
@@ -1473,8 +1600,24 @@
             <w:r>
               <w:t xml:space="preserve">2. </w:t>
             </w:r>
-            <w:r>
-              <w:t>valid_accounts_file_empty.txt</w:t>
+            <w:proofErr w:type="spellStart"/>
+            <w:r>
+              <w:t>valid_accounts_file</w:t>
+            </w:r>
+            <w:proofErr w:type="spellEnd"/>
+            <w:r>
+              <w:t>_</w:t>
+            </w:r>
+            <w:r>
+              <w:t xml:space="preserve"> </w:t>
+            </w:r>
+            <w:r>
+              <w:t>test_after_logout</w:t>
+            </w:r>
+            <w:bookmarkStart w:id="0" w:name="_GoBack"/>
+            <w:bookmarkEnd w:id="0"/>
+            <w:r>
+              <w:t>.txt</w:t>
             </w:r>
           </w:p>
         </w:tc>
@@ -1622,13 +1765,8 @@
               <w:t>_</w:t>
             </w:r>
             <w:r>
-              <w:t xml:space="preserve"> </w:t>
-            </w:r>
-            <w:r>
-              <w:t>test_create_txnfile_logout</w:t>
-            </w:r>
-            <w:bookmarkStart w:id="0" w:name="_GoBack"/>
-            <w:bookmarkEnd w:id="0"/>
+              <w:t xml:space="preserve"> test_create_txnfile_logout</w:t>
+            </w:r>
             <w:r>
               <w:t>.txt</w:t>
             </w:r>
@@ -3077,7 +3215,21 @@
               <w:cnfStyle w:val="000000000000" w:firstRow="0" w:lastRow="0" w:firstColumn="0" w:lastColumn="0" w:oddVBand="0" w:evenVBand="0" w:oddHBand="0" w:evenHBand="0" w:firstRowFirstColumn="0" w:firstRowLastColumn="0" w:lastRowFirstColumn="0" w:lastRowLastColumn="0"/>
             </w:pPr>
             <w:r>
-              <w:t>2. valid_accounts_file_empty.txt</w:t>
+              <w:t xml:space="preserve">2. </w:t>
+            </w:r>
+            <w:proofErr w:type="spellStart"/>
+            <w:r>
+              <w:t>valid_accounts_file</w:t>
+            </w:r>
+            <w:proofErr w:type="spellEnd"/>
+            <w:r>
+              <w:t>_</w:t>
+            </w:r>
+            <w:r>
+              <w:t xml:space="preserve"> test_before_login</w:t>
+            </w:r>
+            <w:r>
+              <w:t>.txt</w:t>
             </w:r>
           </w:p>
         </w:tc>
@@ -3165,7 +3317,29 @@
               <w:cnfStyle w:val="000000000000" w:firstRow="0" w:lastRow="0" w:firstColumn="0" w:lastColumn="0" w:oddVBand="0" w:evenVBand="0" w:oddHBand="0" w:evenHBand="0" w:firstRowFirstColumn="0" w:firstRowLastColumn="0" w:lastRowFirstColumn="0" w:lastRowLastColumn="0"/>
             </w:pPr>
             <w:r>
-              <w:t>2. valid_accounts_file_empty.txt</w:t>
+              <w:t xml:space="preserve">2. </w:t>
+            </w:r>
+            <w:proofErr w:type="spellStart"/>
+            <w:r>
+              <w:t>valid_accounts_file</w:t>
+            </w:r>
+            <w:proofErr w:type="spellEnd"/>
+            <w:r>
+              <w:t>_</w:t>
+            </w:r>
+            <w:r>
+              <w:t xml:space="preserve"> </w:t>
+            </w:r>
+            <w:proofErr w:type="spellStart"/>
+            <w:r>
+              <w:t>test_accept_agent</w:t>
+            </w:r>
+            <w:proofErr w:type="spellEnd"/>
+            <w:r>
+              <w:t xml:space="preserve"> </w:t>
+            </w:r>
+            <w:r>
+              <w:t>.txt</w:t>
             </w:r>
           </w:p>
         </w:tc>
@@ -3269,7 +3443,29 @@
               <w:cnfStyle w:val="000000000000" w:firstRow="0" w:lastRow="0" w:firstColumn="0" w:lastColumn="0" w:oddVBand="0" w:evenVBand="0" w:oddHBand="0" w:evenHBand="0" w:firstRowFirstColumn="0" w:firstRowLastColumn="0" w:lastRowFirstColumn="0" w:lastRowLastColumn="0"/>
             </w:pPr>
             <w:r>
-              <w:t>2. valid_accounts_file_empty.txt</w:t>
+              <w:t xml:space="preserve">2. </w:t>
+            </w:r>
+            <w:proofErr w:type="spellStart"/>
+            <w:r>
+              <w:t>valid_accounts_file</w:t>
+            </w:r>
+            <w:proofErr w:type="spellEnd"/>
+            <w:r>
+              <w:t>_</w:t>
+            </w:r>
+            <w:r>
+              <w:t xml:space="preserve"> </w:t>
+            </w:r>
+            <w:proofErr w:type="spellStart"/>
+            <w:r>
+              <w:t>test_deny_machine</w:t>
+            </w:r>
+            <w:proofErr w:type="spellEnd"/>
+            <w:r>
+              <w:t xml:space="preserve"> </w:t>
+            </w:r>
+            <w:r>
+              <w:t>.txt</w:t>
             </w:r>
           </w:p>
           <w:p>
@@ -3379,7 +3575,29 @@
               <w:cnfStyle w:val="000000000000" w:firstRow="0" w:lastRow="0" w:firstColumn="0" w:lastColumn="0" w:oddVBand="0" w:evenVBand="0" w:oddHBand="0" w:evenHBand="0" w:firstRowFirstColumn="0" w:firstRowLastColumn="0" w:lastRowFirstColumn="0" w:lastRowLastColumn="0"/>
             </w:pPr>
             <w:r>
-              <w:t>2. valid_accounts_file_empty.txt</w:t>
+              <w:t xml:space="preserve">2. </w:t>
+            </w:r>
+            <w:proofErr w:type="spellStart"/>
+            <w:r>
+              <w:t>valid_accounts_file</w:t>
+            </w:r>
+            <w:proofErr w:type="spellEnd"/>
+            <w:r>
+              <w:t>_</w:t>
+            </w:r>
+            <w:r>
+              <w:t xml:space="preserve"> </w:t>
+            </w:r>
+            <w:proofErr w:type="spellStart"/>
+            <w:r>
+              <w:t>test_txn_on_delacc</w:t>
+            </w:r>
+            <w:proofErr w:type="spellEnd"/>
+            <w:r>
+              <w:t xml:space="preserve"> </w:t>
+            </w:r>
+            <w:r>
+              <w:t>.txt</w:t>
             </w:r>
           </w:p>
         </w:tc>
@@ -3483,7 +3701,29 @@
               <w:cnfStyle w:val="000000000000" w:firstRow="0" w:lastRow="0" w:firstColumn="0" w:lastColumn="0" w:oddVBand="0" w:evenVBand="0" w:oddHBand="0" w:evenHBand="0" w:firstRowFirstColumn="0" w:firstRowLastColumn="0" w:lastRowFirstColumn="0" w:lastRowLastColumn="0"/>
             </w:pPr>
             <w:r>
-              <w:t>2. valid_accounts_file_empty.txt</w:t>
+              <w:t xml:space="preserve">2. </w:t>
+            </w:r>
+            <w:proofErr w:type="spellStart"/>
+            <w:r>
+              <w:t>valid_accounts_file</w:t>
+            </w:r>
+            <w:proofErr w:type="spellEnd"/>
+            <w:r>
+              <w:t>_</w:t>
+            </w:r>
+            <w:r>
+              <w:t xml:space="preserve"> </w:t>
+            </w:r>
+            <w:proofErr w:type="spellStart"/>
+            <w:r>
+              <w:t>test_acc_number_alpha_numeric</w:t>
+            </w:r>
+            <w:proofErr w:type="spellEnd"/>
+            <w:r>
+              <w:t xml:space="preserve"> </w:t>
+            </w:r>
+            <w:r>
+              <w:t>.txt</w:t>
             </w:r>
           </w:p>
         </w:tc>
@@ -3607,6 +3847,7 @@
               <w:cnfStyle w:val="000000000000" w:firstRow="0" w:lastRow="0" w:firstColumn="0" w:lastColumn="0" w:oddVBand="0" w:evenVBand="0" w:oddHBand="0" w:evenHBand="0" w:firstRowFirstColumn="0" w:firstRowLastColumn="0" w:lastRowFirstColumn="0" w:lastRowLastColumn="0"/>
             </w:pPr>
             <w:r>
+              <w:lastRenderedPageBreak/>
               <w:t>2. valid_accounts_file_test_valid_acc_num.txt</w:t>
             </w:r>
           </w:p>
@@ -3620,6 +3861,7 @@
               <w:cnfStyle w:val="000000000000" w:firstRow="0" w:lastRow="0" w:firstColumn="0" w:lastColumn="0" w:oddVBand="0" w:evenVBand="0" w:oddHBand="0" w:evenHBand="0" w:firstRowFirstColumn="0" w:firstRowLastColumn="0" w:lastRowFirstColumn="0" w:lastRowLastColumn="0"/>
             </w:pPr>
             <w:r>
+              <w:lastRenderedPageBreak/>
               <w:t>1. output_</w:t>
             </w:r>
             <w:r>
@@ -3713,7 +3955,29 @@
               <w:cnfStyle w:val="000000000000" w:firstRow="0" w:lastRow="0" w:firstColumn="0" w:lastColumn="0" w:oddVBand="0" w:evenVBand="0" w:oddHBand="0" w:evenHBand="0" w:firstRowFirstColumn="0" w:firstRowLastColumn="0" w:lastRowFirstColumn="0" w:lastRowLastColumn="0"/>
             </w:pPr>
             <w:r>
-              <w:t>2. valid_accounts_file_empty.txt</w:t>
+              <w:t xml:space="preserve">2. </w:t>
+            </w:r>
+            <w:proofErr w:type="spellStart"/>
+            <w:r>
+              <w:t>valid_accounts_file</w:t>
+            </w:r>
+            <w:proofErr w:type="spellEnd"/>
+            <w:r>
+              <w:t>_</w:t>
+            </w:r>
+            <w:r>
+              <w:t xml:space="preserve"> </w:t>
+            </w:r>
+            <w:proofErr w:type="spellStart"/>
+            <w:r>
+              <w:t>test_txn_logout</w:t>
+            </w:r>
+            <w:proofErr w:type="spellEnd"/>
+            <w:r>
+              <w:t xml:space="preserve"> </w:t>
+            </w:r>
+            <w:r>
+              <w:t>.txt</w:t>
             </w:r>
           </w:p>
         </w:tc>
@@ -12062,7 +12326,7 @@
 </file>
 
 <file path=customXml/itemProps1.xml><?xml version="1.0" encoding="utf-8"?>
-<ds:datastoreItem xmlns:ds="http://schemas.openxmlformats.org/officeDocument/2006/customXml" ds:itemID="{D83D59CF-32E9-AD43-B4A1-4461A0DF1DD4}">
+<ds:datastoreItem xmlns:ds="http://schemas.openxmlformats.org/officeDocument/2006/customXml" ds:itemID="{8FFB7728-9FBD-E74B-9EED-C1C3E3CBDFCD}">
   <ds:schemaRefs>
     <ds:schemaRef ds:uri="http://schemas.openxmlformats.org/officeDocument/2006/bibliography"/>
   </ds:schemaRefs>

</xml_diff>

<commit_message>
Updated expected output files for CREATEACCT tests, and included tests for no transaction file in the test verification script.
</commit_message>
<xml_diff>
--- a/Docs/Test_List.docx
+++ b/Docs/Test_List.docx
@@ -205,10 +205,7 @@
               <w:t>_</w:t>
             </w:r>
             <w:r>
-              <w:t xml:space="preserve"> </w:t>
-            </w:r>
-            <w:r>
-              <w:t>test_single_login</w:t>
+              <w:t xml:space="preserve"> test_single_login</w:t>
             </w:r>
             <w:r>
               <w:t>.txt</w:t>
@@ -543,10 +540,7 @@
             </w:r>
             <w:proofErr w:type="spellEnd"/>
             <w:r>
-              <w:t xml:space="preserve">_ </w:t>
-            </w:r>
-            <w:r>
-              <w:t>test_login_read_acc_file</w:t>
+              <w:t>_ test_login_read_acc_file</w:t>
             </w:r>
             <w:r>
               <w:t>.txt</w:t>
@@ -925,10 +919,7 @@
             </w:r>
             <w:proofErr w:type="spellEnd"/>
             <w:r>
-              <w:t xml:space="preserve">_ </w:t>
-            </w:r>
-            <w:r>
-              <w:t>test_invalid_user_input</w:t>
+              <w:t>_ test_invalid_user_input</w:t>
             </w:r>
             <w:r>
               <w:t>.txt</w:t>
@@ -1120,10 +1111,7 @@
               <w:t>_</w:t>
             </w:r>
             <w:r>
-              <w:t xml:space="preserve"> </w:t>
-            </w:r>
-            <w:r>
-              <w:t>test_logout_when_login</w:t>
+              <w:t xml:space="preserve"> test_logout_when_login</w:t>
             </w:r>
             <w:r>
               <w:t>.txt</w:t>
@@ -1246,10 +1234,7 @@
               <w:t>_</w:t>
             </w:r>
             <w:r>
-              <w:t xml:space="preserve"> </w:t>
-            </w:r>
-            <w:r>
-              <w:t>test_logout_when_logout</w:t>
+              <w:t xml:space="preserve"> test_logout_when_logout</w:t>
             </w:r>
             <w:r>
               <w:t>.txt</w:t>
@@ -1364,10 +1349,7 @@
               <w:t>_</w:t>
             </w:r>
             <w:r>
-              <w:t xml:space="preserve"> </w:t>
-            </w:r>
-            <w:r>
-              <w:t>test_txn_logout</w:t>
+              <w:t xml:space="preserve"> test_txn_logout</w:t>
             </w:r>
             <w:r>
               <w:t>.txt</w:t>
@@ -1488,10 +1470,7 @@
               <w:t>_</w:t>
             </w:r>
             <w:r>
-              <w:t xml:space="preserve"> </w:t>
-            </w:r>
-            <w:r>
-              <w:t>test_teller_all_txn_logout_agent</w:t>
+              <w:t xml:space="preserve"> test_teller_all_txn_logout_agent</w:t>
             </w:r>
             <w:r>
               <w:t>.txt</w:t>
@@ -1609,13 +1588,8 @@
               <w:t>_</w:t>
             </w:r>
             <w:r>
-              <w:t xml:space="preserve"> </w:t>
-            </w:r>
-            <w:r>
-              <w:t>test_after_logout</w:t>
-            </w:r>
-            <w:bookmarkStart w:id="0" w:name="_GoBack"/>
-            <w:bookmarkEnd w:id="0"/>
+              <w:t xml:space="preserve"> test_after_logout</w:t>
+            </w:r>
             <w:r>
               <w:t>.txt</w:t>
             </w:r>
@@ -1916,7 +1890,21 @@
               <w:cnfStyle w:val="000000000000" w:firstRow="0" w:lastRow="0" w:firstColumn="0" w:lastColumn="0" w:oddVBand="0" w:evenVBand="0" w:oddHBand="0" w:evenHBand="0" w:firstRowFirstColumn="0" w:firstRowLastColumn="0" w:lastRowFirstColumn="0" w:lastRowLastColumn="0"/>
             </w:pPr>
             <w:r>
-              <w:t>2. valid_accounts_file_empty.txt</w:t>
+              <w:t xml:space="preserve">2. </w:t>
+            </w:r>
+            <w:proofErr w:type="spellStart"/>
+            <w:r>
+              <w:t>valid_accounts_file</w:t>
+            </w:r>
+            <w:proofErr w:type="spellEnd"/>
+            <w:r>
+              <w:t>_</w:t>
+            </w:r>
+            <w:r>
+              <w:t xml:space="preserve"> test_before_login</w:t>
+            </w:r>
+            <w:r>
+              <w:t>.txt</w:t>
             </w:r>
           </w:p>
         </w:tc>
@@ -2004,7 +1992,21 @@
               <w:cnfStyle w:val="000000000000" w:firstRow="0" w:lastRow="0" w:firstColumn="0" w:lastColumn="0" w:oddVBand="0" w:evenVBand="0" w:oddHBand="0" w:evenHBand="0" w:firstRowFirstColumn="0" w:firstRowLastColumn="0" w:lastRowFirstColumn="0" w:lastRowLastColumn="0"/>
             </w:pPr>
             <w:r>
-              <w:t>2. valid_accounts_file_empty.txt</w:t>
+              <w:t xml:space="preserve">2. </w:t>
+            </w:r>
+            <w:proofErr w:type="spellStart"/>
+            <w:r>
+              <w:t>valid_accounts_file</w:t>
+            </w:r>
+            <w:proofErr w:type="spellEnd"/>
+            <w:r>
+              <w:t>_</w:t>
+            </w:r>
+            <w:r>
+              <w:t xml:space="preserve"> test_accept_agent</w:t>
+            </w:r>
+            <w:r>
+              <w:t>.txt</w:t>
             </w:r>
           </w:p>
         </w:tc>
@@ -2102,7 +2104,21 @@
               <w:cnfStyle w:val="000000000000" w:firstRow="0" w:lastRow="0" w:firstColumn="0" w:lastColumn="0" w:oddVBand="0" w:evenVBand="0" w:oddHBand="0" w:evenHBand="0" w:firstRowFirstColumn="0" w:firstRowLastColumn="0" w:lastRowFirstColumn="0" w:lastRowLastColumn="0"/>
             </w:pPr>
             <w:r>
-              <w:t>2. valid_accounts_file_empty.txt</w:t>
+              <w:t xml:space="preserve">2. </w:t>
+            </w:r>
+            <w:proofErr w:type="spellStart"/>
+            <w:r>
+              <w:t>valid_accounts_file</w:t>
+            </w:r>
+            <w:proofErr w:type="spellEnd"/>
+            <w:r>
+              <w:t>_</w:t>
+            </w:r>
+            <w:r>
+              <w:t xml:space="preserve"> test_deny_machine</w:t>
+            </w:r>
+            <w:r>
+              <w:t>.txt</w:t>
             </w:r>
           </w:p>
         </w:tc>
@@ -2206,7 +2222,21 @@
               <w:cnfStyle w:val="000000000000" w:firstRow="0" w:lastRow="0" w:firstColumn="0" w:lastColumn="0" w:oddVBand="0" w:evenVBand="0" w:oddHBand="0" w:evenHBand="0" w:firstRowFirstColumn="0" w:firstRowLastColumn="0" w:lastRowFirstColumn="0" w:lastRowLastColumn="0"/>
             </w:pPr>
             <w:r>
-              <w:t>2. valid_accounts_file_empty.txt</w:t>
+              <w:t xml:space="preserve">2. </w:t>
+            </w:r>
+            <w:proofErr w:type="spellStart"/>
+            <w:r>
+              <w:t>valid_accounts_file</w:t>
+            </w:r>
+            <w:proofErr w:type="spellEnd"/>
+            <w:r>
+              <w:t>_</w:t>
+            </w:r>
+            <w:r>
+              <w:t xml:space="preserve"> test_acc_seven_digits</w:t>
+            </w:r>
+            <w:r>
+              <w:t>.txt</w:t>
             </w:r>
           </w:p>
         </w:tc>
@@ -2310,7 +2340,21 @@
               <w:cnfStyle w:val="000000000000" w:firstRow="0" w:lastRow="0" w:firstColumn="0" w:lastColumn="0" w:oddVBand="0" w:evenVBand="0" w:oddHBand="0" w:evenHBand="0" w:firstRowFirstColumn="0" w:firstRowLastColumn="0" w:lastRowFirstColumn="0" w:lastRowLastColumn="0"/>
             </w:pPr>
             <w:r>
-              <w:t>2. valid_accounts_file_empty.txt</w:t>
+              <w:t xml:space="preserve">2. </w:t>
+            </w:r>
+            <w:proofErr w:type="spellStart"/>
+            <w:r>
+              <w:t>valid_accounts_file</w:t>
+            </w:r>
+            <w:proofErr w:type="spellEnd"/>
+            <w:r>
+              <w:t>_</w:t>
+            </w:r>
+            <w:r>
+              <w:t xml:space="preserve"> test_acc_first_digit_non_zero</w:t>
+            </w:r>
+            <w:r>
+              <w:t>.txt</w:t>
             </w:r>
           </w:p>
         </w:tc>
@@ -2518,7 +2562,24 @@
               <w:cnfStyle w:val="000000000000" w:firstRow="0" w:lastRow="0" w:firstColumn="0" w:lastColumn="0" w:oddVBand="0" w:evenVBand="0" w:oddHBand="0" w:evenHBand="0" w:firstRowFirstColumn="0" w:firstRowLastColumn="0" w:lastRowFirstColumn="0" w:lastRowLastColumn="0"/>
             </w:pPr>
             <w:r>
-              <w:t>2. valid_accounts_file_empty.txt</w:t>
+              <w:t xml:space="preserve">2. </w:t>
+            </w:r>
+            <w:proofErr w:type="spellStart"/>
+            <w:r>
+              <w:t>valid_accounts_file</w:t>
+            </w:r>
+            <w:proofErr w:type="spellEnd"/>
+            <w:r>
+              <w:t>_</w:t>
+            </w:r>
+            <w:r>
+              <w:t xml:space="preserve"> </w:t>
+            </w:r>
+            <w:r>
+              <w:t>test_acc_name_num_char</w:t>
+            </w:r>
+            <w:r>
+              <w:t>.txt</w:t>
             </w:r>
           </w:p>
         </w:tc>
@@ -2625,7 +2686,24 @@
               <w:cnfStyle w:val="000000000000" w:firstRow="0" w:lastRow="0" w:firstColumn="0" w:lastColumn="0" w:oddVBand="0" w:evenVBand="0" w:oddHBand="0" w:evenHBand="0" w:firstRowFirstColumn="0" w:firstRowLastColumn="0" w:lastRowFirstColumn="0" w:lastRowLastColumn="0"/>
             </w:pPr>
             <w:r>
-              <w:t>2. valid_accounts_file_empty.txt</w:t>
+              <w:t xml:space="preserve">2. </w:t>
+            </w:r>
+            <w:proofErr w:type="spellStart"/>
+            <w:r>
+              <w:t>valid_accounts_file</w:t>
+            </w:r>
+            <w:proofErr w:type="spellEnd"/>
+            <w:r>
+              <w:t>_</w:t>
+            </w:r>
+            <w:r>
+              <w:t xml:space="preserve"> </w:t>
+            </w:r>
+            <w:r>
+              <w:t>test_acc_number_alpha_numeric</w:t>
+            </w:r>
+            <w:r>
+              <w:t>.txt</w:t>
             </w:r>
           </w:p>
         </w:tc>
@@ -2729,7 +2807,24 @@
               <w:cnfStyle w:val="000000000000" w:firstRow="0" w:lastRow="0" w:firstColumn="0" w:lastColumn="0" w:oddVBand="0" w:evenVBand="0" w:oddHBand="0" w:evenHBand="0" w:firstRowFirstColumn="0" w:firstRowLastColumn="0" w:lastRowFirstColumn="0" w:lastRowLastColumn="0"/>
             </w:pPr>
             <w:r>
-              <w:t>2. valid_accounts_file_empty.txt</w:t>
+              <w:t xml:space="preserve">2. </w:t>
+            </w:r>
+            <w:proofErr w:type="spellStart"/>
+            <w:r>
+              <w:t>valid_accounts_file</w:t>
+            </w:r>
+            <w:proofErr w:type="spellEnd"/>
+            <w:r>
+              <w:t>_</w:t>
+            </w:r>
+            <w:r>
+              <w:t xml:space="preserve"> </w:t>
+            </w:r>
+            <w:r>
+              <w:t>test_acc_name_alpha_numeric</w:t>
+            </w:r>
+            <w:r>
+              <w:t>.txt</w:t>
             </w:r>
           </w:p>
         </w:tc>
@@ -2834,7 +2929,24 @@
               <w:cnfStyle w:val="000000000000" w:firstRow="0" w:lastRow="0" w:firstColumn="0" w:lastColumn="0" w:oddVBand="0" w:evenVBand="0" w:oddHBand="0" w:evenHBand="0" w:firstRowFirstColumn="0" w:firstRowLastColumn="0" w:lastRowFirstColumn="0" w:lastRowLastColumn="0"/>
             </w:pPr>
             <w:r>
-              <w:t>2. valid_accounts_file_empty.txt</w:t>
+              <w:t xml:space="preserve">2. </w:t>
+            </w:r>
+            <w:proofErr w:type="spellStart"/>
+            <w:r>
+              <w:t>valid_accounts_file</w:t>
+            </w:r>
+            <w:proofErr w:type="spellEnd"/>
+            <w:r>
+              <w:t>_</w:t>
+            </w:r>
+            <w:r>
+              <w:t xml:space="preserve"> </w:t>
+            </w:r>
+            <w:r>
+              <w:t>test_acc_name_trailing_space</w:t>
+            </w:r>
+            <w:r>
+              <w:t>.txt</w:t>
             </w:r>
           </w:p>
         </w:tc>
@@ -2935,7 +3047,21 @@
               <w:cnfStyle w:val="000000000000" w:firstRow="0" w:lastRow="0" w:firstColumn="0" w:lastColumn="0" w:oddVBand="0" w:evenVBand="0" w:oddHBand="0" w:evenHBand="0" w:firstRowFirstColumn="0" w:firstRowLastColumn="0" w:lastRowFirstColumn="0" w:lastRowLastColumn="0"/>
             </w:pPr>
             <w:r>
-              <w:t>2. valid_accounts_file_empty.txt</w:t>
+              <w:t xml:space="preserve">2. </w:t>
+            </w:r>
+            <w:proofErr w:type="spellStart"/>
+            <w:r>
+              <w:t>valid_accounts_file</w:t>
+            </w:r>
+            <w:proofErr w:type="spellEnd"/>
+            <w:r>
+              <w:t xml:space="preserve">_ </w:t>
+            </w:r>
+            <w:r>
+              <w:t>test_notxn_on_new_acc</w:t>
+            </w:r>
+            <w:r>
+              <w:t>.txt</w:t>
             </w:r>
           </w:p>
         </w:tc>
@@ -3041,7 +3167,26 @@
               <w:cnfStyle w:val="000000000000" w:firstRow="0" w:lastRow="0" w:firstColumn="0" w:lastColumn="0" w:oddVBand="0" w:evenVBand="0" w:oddHBand="0" w:evenHBand="0" w:firstRowFirstColumn="0" w:firstRowLastColumn="0" w:lastRowFirstColumn="0" w:lastRowLastColumn="0"/>
             </w:pPr>
             <w:r>
-              <w:t>2. valid_accounts_file_empty.txt</w:t>
+              <w:t xml:space="preserve">2. </w:t>
+            </w:r>
+            <w:proofErr w:type="spellStart"/>
+            <w:r>
+              <w:t>valid_accounts_file</w:t>
+            </w:r>
+            <w:proofErr w:type="spellEnd"/>
+            <w:r>
+              <w:t>_</w:t>
+            </w:r>
+            <w:r>
+              <w:t xml:space="preserve"> </w:t>
+            </w:r>
+            <w:r>
+              <w:t>test_txn_logout</w:t>
+            </w:r>
+            <w:bookmarkStart w:id="0" w:name="_GoBack"/>
+            <w:bookmarkEnd w:id="0"/>
+            <w:r>
+              <w:t>.txt</w:t>
             </w:r>
           </w:p>
         </w:tc>
@@ -12326,7 +12471,7 @@
 </file>
 
 <file path=customXml/itemProps1.xml><?xml version="1.0" encoding="utf-8"?>
-<ds:datastoreItem xmlns:ds="http://schemas.openxmlformats.org/officeDocument/2006/customXml" ds:itemID="{8FFB7728-9FBD-E74B-9EED-C1C3E3CBDFCD}">
+<ds:datastoreItem xmlns:ds="http://schemas.openxmlformats.org/officeDocument/2006/customXml" ds:itemID="{57EA819F-58C8-3C49-BC37-973351420359}">
   <ds:schemaRefs>
     <ds:schemaRef ds:uri="http://schemas.openxmlformats.org/officeDocument/2006/bibliography"/>
   </ds:schemaRefs>

</xml_diff>